<commit_message>
Make change customer invoice
</commit_message>
<xml_diff>
--- a/src/assets/images/customer-invoice.docx
+++ b/src/assets/images/customer-invoice.docx
@@ -1,6 +1,6 @@
 
 <file path=word/document.xml><?xml version="1.0" encoding="utf-8"?>
-<w:document xmlns:wpc="http://schemas.microsoft.com/office/word/2010/wordprocessingCanvas" xmlns:cx="http://schemas.microsoft.com/office/drawing/2014/chartex" xmlns:cx1="http://schemas.microsoft.com/office/drawing/2015/9/8/chartex" xmlns:cx2="http://schemas.microsoft.com/office/drawing/2015/10/21/chartex" xmlns:cx3="http://schemas.microsoft.com/office/drawing/2016/5/9/chartex" xmlns:cx4="http://schemas.microsoft.com/office/drawing/2016/5/10/chartex" xmlns:cx5="http://schemas.microsoft.com/office/drawing/2016/5/11/chartex" xmlns:cx6="http://schemas.microsoft.com/office/drawing/2016/5/12/chartex" xmlns:cx7="http://schemas.microsoft.com/office/drawing/2016/5/13/chartex" xmlns:cx8="http://schemas.microsoft.com/office/drawing/2016/5/14/chartex" xmlns:mc="http://schemas.openxmlformats.org/markup-compatibility/2006" xmlns:aink="http://schemas.microsoft.com/office/drawing/2016/ink" xmlns:am3d="http://schemas.microsoft.com/office/drawing/2017/model3d" xmlns:o="urn:schemas-microsoft-com:office:office" xmlns:oel="http://schemas.microsoft.com/office/2019/extlst" xmlns:r="http://schemas.openxmlformats.org/officeDocument/2006/relationships" xmlns:m="http://schemas.openxmlformats.org/officeDocument/2006/math" xmlns:v="urn:schemas-microsoft-com:vml" xmlns:wp14="http://schemas.microsoft.com/office/word/2010/wordprocessingDrawing" xmlns:wp="http://schemas.openxmlformats.org/drawingml/2006/wordprocessingDrawing" xmlns:w10="urn:schemas-microsoft-com:office:word" xmlns:w="http://schemas.openxmlformats.org/wordprocessingml/2006/main" xmlns:w14="http://schemas.microsoft.com/office/word/2010/wordml" xmlns:w15="http://schemas.microsoft.com/office/word/2012/wordml" xmlns:w16cex="http://schemas.microsoft.com/office/word/2018/wordml/cex" xmlns:w16cid="http://schemas.microsoft.com/office/word/2016/wordml/cid" xmlns:w16="http://schemas.microsoft.com/office/word/2018/wordml" xmlns:w16du="http://schemas.microsoft.com/office/word/2023/wordml/word16du" xmlns:w16sdtdh="http://schemas.microsoft.com/office/word/2020/wordml/sdtdatahash" xmlns:w16se="http://schemas.microsoft.com/office/word/2015/wordml/symex" xmlns:wpg="http://schemas.microsoft.com/office/word/2010/wordprocessingGroup" xmlns:wpi="http://schemas.microsoft.com/office/word/2010/wordprocessingInk" xmlns:wne="http://schemas.microsoft.com/office/word/2006/wordml" xmlns:wps="http://schemas.microsoft.com/office/word/2010/wordprocessingShape" mc:Ignorable="w14 w15 w16se w16cid w16 w16cex w16sdtdh w16du wp14">
+<w:document xmlns:wpc="http://schemas.microsoft.com/office/word/2010/wordprocessingCanvas" xmlns:cx="http://schemas.microsoft.com/office/drawing/2014/chartex" xmlns:cx1="http://schemas.microsoft.com/office/drawing/2015/9/8/chartex" xmlns:cx2="http://schemas.microsoft.com/office/drawing/2015/10/21/chartex" xmlns:cx3="http://schemas.microsoft.com/office/drawing/2016/5/9/chartex" xmlns:cx4="http://schemas.microsoft.com/office/drawing/2016/5/10/chartex" xmlns:cx5="http://schemas.microsoft.com/office/drawing/2016/5/11/chartex" xmlns:cx6="http://schemas.microsoft.com/office/drawing/2016/5/12/chartex" xmlns:cx7="http://schemas.microsoft.com/office/drawing/2016/5/13/chartex" xmlns:cx8="http://schemas.microsoft.com/office/drawing/2016/5/14/chartex" xmlns:mc="http://schemas.openxmlformats.org/markup-compatibility/2006" xmlns:aink="http://schemas.microsoft.com/office/drawing/2016/ink" xmlns:am3d="http://schemas.microsoft.com/office/drawing/2017/model3d" xmlns:o="urn:schemas-microsoft-com:office:office" xmlns:oel="http://schemas.microsoft.com/office/2019/extlst" xmlns:r="http://schemas.openxmlformats.org/officeDocument/2006/relationships" xmlns:m="http://schemas.openxmlformats.org/officeDocument/2006/math" xmlns:v="urn:schemas-microsoft-com:vml" xmlns:wp14="http://schemas.microsoft.com/office/word/2010/wordprocessingDrawing" xmlns:wp="http://schemas.openxmlformats.org/drawingml/2006/wordprocessingDrawing" xmlns:w10="urn:schemas-microsoft-com:office:word" xmlns:w="http://schemas.openxmlformats.org/wordprocessingml/2006/main" xmlns:w14="http://schemas.microsoft.com/office/word/2010/wordml" xmlns:w15="http://schemas.microsoft.com/office/word/2012/wordml" xmlns:w16cex="http://schemas.microsoft.com/office/word/2018/wordml/cex" xmlns:w16cid="http://schemas.microsoft.com/office/word/2016/wordml/cid" xmlns:w16="http://schemas.microsoft.com/office/word/2018/wordml" xmlns:w16du="http://schemas.microsoft.com/office/word/2023/wordml/word16du" xmlns:w16sdtdh="http://schemas.microsoft.com/office/word/2020/wordml/sdtdatahash" xmlns:w16sdtfl="http://schemas.microsoft.com/office/word/2024/wordml/sdtformatlock" xmlns:w16se="http://schemas.microsoft.com/office/word/2015/wordml/symex" xmlns:wpg="http://schemas.microsoft.com/office/word/2010/wordprocessingGroup" xmlns:wpi="http://schemas.microsoft.com/office/word/2010/wordprocessingInk" xmlns:wne="http://schemas.microsoft.com/office/word/2006/wordml" xmlns:wps="http://schemas.microsoft.com/office/word/2010/wordprocessingShape" mc:Ignorable="w14 w15 w16se w16cid w16 w16cex w16sdtdh w16sdtfl w16du wp14">
   <w:body>
     <w:p>
       <w:pPr>
@@ -22,13 +22,13 @@
           <w:szCs w:val="32"/>
         </w:rPr>
         <w:drawing>
-          <wp:anchor distT="0" distB="0" distL="114300" distR="114300" simplePos="0" relativeHeight="251658240" behindDoc="0" locked="0" layoutInCell="1" allowOverlap="1" wp14:anchorId="4E635F34" wp14:editId="0850CD22">
+          <wp:anchor distT="0" distB="0" distL="114300" distR="114300" simplePos="0" relativeHeight="251658240" behindDoc="0" locked="0" layoutInCell="1" allowOverlap="1" wp14:anchorId="4E635F34" wp14:editId="701D8CB4">
             <wp:simplePos x="0" y="0"/>
             <wp:positionH relativeFrom="column">
-              <wp:posOffset>1792605</wp:posOffset>
+              <wp:posOffset>1791335</wp:posOffset>
             </wp:positionH>
             <wp:positionV relativeFrom="paragraph">
-              <wp:posOffset>1905</wp:posOffset>
+              <wp:posOffset>0</wp:posOffset>
             </wp:positionV>
             <wp:extent cx="609600" cy="609600"/>
             <wp:effectExtent l="0" t="0" r="0" b="0"/>
@@ -41,7 +41,7 @@
               <a:graphicData uri="http://schemas.openxmlformats.org/drawingml/2006/picture">
                 <pic:pic xmlns:pic="http://schemas.openxmlformats.org/drawingml/2006/picture">
                   <pic:nvPicPr>
-                    <pic:cNvPr id="0" name="Picture 2"/>
+                    <pic:cNvPr id="819225198" name="Picture 2"/>
                     <pic:cNvPicPr>
                       <a:picLocks noChangeAspect="1" noChangeArrowheads="1"/>
                     </pic:cNvPicPr>
@@ -54,7 +54,6 @@
                         </a:ext>
                       </a:extLst>
                     </a:blip>
-                    <a:srcRect/>
                     <a:stretch>
                       <a:fillRect/>
                     </a:stretch>
@@ -107,7 +106,7 @@
         <w:tabs>
           <w:tab w:val="left" w:pos="3969"/>
         </w:tabs>
-        <w:spacing w:after="0" w:line="240" w:lineRule="auto"/>
+        <w:spacing w:before="120" w:after="0" w:line="240" w:lineRule="auto"/>
         <w:rPr>
           <w:rFonts w:ascii="Times New Roman" w:hAnsi="Times New Roman" w:cs="Times New Roman"/>
           <w:b/>
@@ -177,11 +176,11 @@
           <w:tab w:val="left" w:pos="7371"/>
           <w:tab w:val="left" w:leader="dot" w:pos="11339"/>
         </w:tabs>
-        <w:spacing w:after="0" w:line="240" w:lineRule="auto"/>
+        <w:spacing w:after="0" w:line="288" w:lineRule="auto"/>
         <w:rPr>
           <w:rFonts w:ascii="Times New Roman" w:hAnsi="Times New Roman" w:cs="Khmer OS Bokor"/>
-          <w:sz w:val="24"/>
-          <w:szCs w:val="24"/>
+          <w:sz w:val="20"/>
+          <w:szCs w:val="20"/>
         </w:rPr>
       </w:pPr>
       <w:r>
@@ -204,8 +203,8 @@
       <w:r>
         <w:rPr>
           <w:rFonts w:ascii="Times New Roman" w:hAnsi="Times New Roman" w:cs="Khmer OS Bokor"/>
-          <w:sz w:val="24"/>
-          <w:szCs w:val="24"/>
+          <w:sz w:val="20"/>
+          <w:szCs w:val="20"/>
           <w:cs/>
         </w:rPr>
         <w:t xml:space="preserve"> </w:t>
@@ -213,8 +212,8 @@
       <w:r>
         <w:rPr>
           <w:rFonts w:ascii="Times New Roman" w:hAnsi="Times New Roman" w:cs="Khmer OS Bokor"/>
-          <w:sz w:val="24"/>
-          <w:szCs w:val="24"/>
+          <w:sz w:val="20"/>
+          <w:szCs w:val="20"/>
         </w:rPr>
         <w:tab/>
       </w:r>
@@ -240,8 +239,8 @@
       <w:r>
         <w:rPr>
           <w:rFonts w:ascii="Times New Roman" w:hAnsi="Times New Roman" w:cs="Khmer OS Bokor"/>
-          <w:sz w:val="24"/>
-          <w:szCs w:val="24"/>
+          <w:sz w:val="20"/>
+          <w:szCs w:val="20"/>
         </w:rPr>
         <w:t>InvNum</w:t>
       </w:r>
@@ -249,16 +248,16 @@
       <w:r>
         <w:rPr>
           <w:rFonts w:ascii="Times New Roman" w:hAnsi="Times New Roman" w:cs="Khmer OS Bokor"/>
-          <w:sz w:val="24"/>
-          <w:szCs w:val="24"/>
+          <w:sz w:val="20"/>
+          <w:szCs w:val="20"/>
         </w:rPr>
         <w:t>:</w:t>
       </w:r>
       <w:r>
         <w:rPr>
           <w:rFonts w:ascii="Times New Roman" w:hAnsi="Times New Roman" w:cs="Khmer OS Bokor"/>
-          <w:sz w:val="24"/>
-          <w:szCs w:val="24"/>
+          <w:sz w:val="20"/>
+          <w:szCs w:val="20"/>
         </w:rPr>
         <w:tab/>
       </w:r>
@@ -270,7 +269,7 @@
           <w:tab w:val="left" w:pos="7371"/>
           <w:tab w:val="left" w:leader="dot" w:pos="11339"/>
         </w:tabs>
-        <w:spacing w:after="0" w:line="240" w:lineRule="auto"/>
+        <w:spacing w:after="0" w:line="288" w:lineRule="auto"/>
         <w:rPr>
           <w:rFonts w:ascii="Times New Roman" w:hAnsi="Times New Roman" w:cs="Khmer OS Bokor"/>
           <w:sz w:val="24"/>
@@ -292,13 +291,21 @@
           <w:sz w:val="24"/>
           <w:szCs w:val="24"/>
         </w:rPr>
-        <w:t xml:space="preserve">/Tel: </w:t>
+        <w:t>/</w:t>
       </w:r>
       <w:r>
         <w:rPr>
           <w:rFonts w:ascii="Times New Roman" w:hAnsi="Times New Roman" w:cs="Khmer OS Bokor"/>
-          <w:sz w:val="24"/>
-          <w:szCs w:val="24"/>
+          <w:sz w:val="20"/>
+          <w:szCs w:val="20"/>
+        </w:rPr>
+        <w:t xml:space="preserve">Tel: </w:t>
+      </w:r>
+      <w:r>
+        <w:rPr>
+          <w:rFonts w:ascii="Times New Roman" w:hAnsi="Times New Roman" w:cs="Khmer OS Bokor"/>
+          <w:sz w:val="20"/>
+          <w:szCs w:val="20"/>
         </w:rPr>
         <w:tab/>
       </w:r>
@@ -325,13 +332,21 @@
           <w:sz w:val="24"/>
           <w:szCs w:val="24"/>
         </w:rPr>
-        <w:t xml:space="preserve">/Date: </w:t>
+        <w:t>/</w:t>
       </w:r>
       <w:r>
         <w:rPr>
           <w:rFonts w:ascii="Times New Roman" w:hAnsi="Times New Roman" w:cs="Khmer OS Bokor"/>
-          <w:sz w:val="24"/>
-          <w:szCs w:val="24"/>
+          <w:sz w:val="20"/>
+          <w:szCs w:val="20"/>
+        </w:rPr>
+        <w:t xml:space="preserve">Date: </w:t>
+      </w:r>
+      <w:r>
+        <w:rPr>
+          <w:rFonts w:ascii="Times New Roman" w:hAnsi="Times New Roman" w:cs="Khmer OS Bokor"/>
+          <w:sz w:val="20"/>
+          <w:szCs w:val="20"/>
         </w:rPr>
         <w:tab/>
       </w:r>
@@ -343,7 +358,7 @@
           <w:tab w:val="left" w:pos="6237"/>
           <w:tab w:val="left" w:leader="dot" w:pos="11339"/>
         </w:tabs>
-        <w:spacing w:after="0" w:line="240" w:lineRule="auto"/>
+        <w:spacing w:after="0" w:line="288" w:lineRule="auto"/>
         <w:rPr>
           <w:rFonts w:ascii="Times New Roman" w:hAnsi="Times New Roman" w:cs="Khmer OS Siemreap"/>
           <w:sz w:val="24"/>
@@ -357,13 +372,31 @@
           <w:szCs w:val="24"/>
           <w:cs/>
         </w:rPr>
-        <w:t>លេខប័ណ្ឌទំនិញ</w:t>
+        <w:t>លេខប័ណ្</w:t>
+      </w:r>
+      <w:r>
+        <w:rPr>
+          <w:rFonts w:ascii="Times New Roman" w:hAnsi="Times New Roman" w:cs="Khmer OS Bokor" w:hint="cs"/>
+          <w:sz w:val="24"/>
+          <w:szCs w:val="24"/>
+          <w:cs/>
+        </w:rPr>
+        <w:t>ណ</w:t>
       </w:r>
       <w:r>
         <w:rPr>
           <w:rFonts w:ascii="Times New Roman" w:hAnsi="Times New Roman" w:cs="Khmer OS Bokor"/>
           <w:sz w:val="24"/>
           <w:szCs w:val="24"/>
+          <w:cs/>
+        </w:rPr>
+        <w:t>ទំនិញ</w:t>
+      </w:r>
+      <w:r>
+        <w:rPr>
+          <w:rFonts w:ascii="Times New Roman" w:hAnsi="Times New Roman" w:cs="Khmer OS Bokor"/>
+          <w:sz w:val="24"/>
+          <w:szCs w:val="24"/>
         </w:rPr>
         <w:t>/</w:t>
       </w:r>
@@ -371,8 +404,8 @@
       <w:r>
         <w:rPr>
           <w:rFonts w:ascii="Times New Roman" w:hAnsi="Times New Roman" w:cs="Khmer OS Bokor"/>
-          <w:sz w:val="24"/>
-          <w:szCs w:val="24"/>
+          <w:sz w:val="20"/>
+          <w:szCs w:val="20"/>
         </w:rPr>
         <w:t>TransferNum</w:t>
       </w:r>
@@ -380,16 +413,16 @@
       <w:r>
         <w:rPr>
           <w:rFonts w:ascii="Times New Roman" w:hAnsi="Times New Roman" w:cs="Khmer OS Bokor"/>
-          <w:sz w:val="24"/>
-          <w:szCs w:val="24"/>
+          <w:sz w:val="20"/>
+          <w:szCs w:val="20"/>
         </w:rPr>
         <w:t>:</w:t>
       </w:r>
       <w:r>
         <w:rPr>
           <w:rFonts w:ascii="Times New Roman" w:hAnsi="Times New Roman" w:cs="Khmer OS Bokor"/>
-          <w:sz w:val="24"/>
-          <w:szCs w:val="24"/>
+          <w:sz w:val="20"/>
+          <w:szCs w:val="20"/>
         </w:rPr>
         <w:tab/>
       </w:r>
@@ -403,13 +436,31 @@
           <w:szCs w:val="24"/>
           <w:cs/>
         </w:rPr>
-        <w:t>លេខប័ណ្ណដឺកជញ្ជូន</w:t>
+        <w:t>លេខប័ណ្ណដ</w:t>
+      </w:r>
+      <w:r>
+        <w:rPr>
+          <w:rFonts w:ascii="Times New Roman" w:hAnsi="Times New Roman" w:cs="Khmer OS Siemreap" w:hint="cs"/>
+          <w:sz w:val="24"/>
+          <w:szCs w:val="24"/>
+          <w:cs/>
+        </w:rPr>
+        <w:t>ឹ</w:t>
       </w:r>
       <w:r>
         <w:rPr>
           <w:rFonts w:ascii="Times New Roman" w:hAnsi="Times New Roman" w:cs="Khmer OS Siemreap"/>
           <w:sz w:val="24"/>
           <w:szCs w:val="24"/>
+          <w:cs/>
+        </w:rPr>
+        <w:t>កជញ្ជូន</w:t>
+      </w:r>
+      <w:r>
+        <w:rPr>
+          <w:rFonts w:ascii="Times New Roman" w:hAnsi="Times New Roman" w:cs="Khmer OS Siemreap"/>
+          <w:sz w:val="24"/>
+          <w:szCs w:val="24"/>
         </w:rPr>
         <w:t>/</w:t>
       </w:r>
@@ -417,8 +468,8 @@
       <w:r>
         <w:rPr>
           <w:rFonts w:ascii="Times New Roman" w:hAnsi="Times New Roman" w:cs="Khmer OS Siemreap"/>
-          <w:sz w:val="24"/>
-          <w:szCs w:val="24"/>
+          <w:sz w:val="20"/>
+          <w:szCs w:val="20"/>
         </w:rPr>
         <w:t>D.N.Date</w:t>
       </w:r>
@@ -426,16 +477,16 @@
       <w:r>
         <w:rPr>
           <w:rFonts w:ascii="Times New Roman" w:hAnsi="Times New Roman" w:cs="Khmer OS Siemreap"/>
-          <w:sz w:val="24"/>
-          <w:szCs w:val="24"/>
+          <w:sz w:val="20"/>
+          <w:szCs w:val="20"/>
         </w:rPr>
         <w:t xml:space="preserve">: </w:t>
       </w:r>
       <w:r>
         <w:rPr>
           <w:rFonts w:ascii="Times New Roman" w:hAnsi="Times New Roman" w:cs="Khmer OS Siemreap"/>
-          <w:sz w:val="24"/>
-          <w:szCs w:val="24"/>
+          <w:sz w:val="20"/>
+          <w:szCs w:val="20"/>
         </w:rPr>
         <w:tab/>
       </w:r>
@@ -447,16 +498,16 @@
           <w:tab w:val="left" w:pos="6237"/>
           <w:tab w:val="left" w:leader="dot" w:pos="11339"/>
         </w:tabs>
-        <w:spacing w:after="0" w:line="240" w:lineRule="auto"/>
-        <w:rPr>
-          <w:rFonts w:ascii="Times New Roman" w:hAnsi="Times New Roman" w:cs="Khmer OS Siemreap"/>
+        <w:spacing w:after="0" w:line="288" w:lineRule="auto"/>
+        <w:rPr>
+          <w:rFonts w:ascii="Times New Roman" w:hAnsi="Times New Roman" w:cs="Khmer OS Content"/>
           <w:sz w:val="24"/>
           <w:szCs w:val="24"/>
         </w:rPr>
       </w:pPr>
       <w:r>
         <w:rPr>
-          <w:rFonts w:ascii="Times New Roman" w:hAnsi="Times New Roman" w:cs="Khmer OS Siemreap"/>
+          <w:rFonts w:ascii="Times New Roman" w:hAnsi="Times New Roman" w:cs="Khmer OS Content"/>
           <w:sz w:val="24"/>
           <w:szCs w:val="24"/>
           <w:cs/>
@@ -465,23 +516,31 @@
       </w:r>
       <w:r>
         <w:rPr>
-          <w:rFonts w:ascii="Times New Roman" w:hAnsi="Times New Roman" w:cs="Khmer OS Siemreap"/>
-          <w:sz w:val="24"/>
-          <w:szCs w:val="24"/>
-        </w:rPr>
-        <w:t xml:space="preserve">/P.O.NO: </w:t>
-      </w:r>
-      <w:r>
-        <w:rPr>
-          <w:rFonts w:ascii="Times New Roman" w:hAnsi="Times New Roman" w:cs="Khmer OS Siemreap"/>
-          <w:sz w:val="24"/>
-          <w:szCs w:val="24"/>
+          <w:rFonts w:ascii="Times New Roman" w:hAnsi="Times New Roman" w:cs="Khmer OS Content"/>
+          <w:sz w:val="24"/>
+          <w:szCs w:val="24"/>
+        </w:rPr>
+        <w:t>/</w:t>
+      </w:r>
+      <w:r>
+        <w:rPr>
+          <w:rFonts w:ascii="Times New Roman" w:hAnsi="Times New Roman" w:cs="Khmer OS Content"/>
+          <w:sz w:val="20"/>
+          <w:szCs w:val="20"/>
+        </w:rPr>
+        <w:t xml:space="preserve">P.O.NO: </w:t>
+      </w:r>
+      <w:r>
+        <w:rPr>
+          <w:rFonts w:ascii="Times New Roman" w:hAnsi="Times New Roman" w:cs="Khmer OS Content"/>
+          <w:sz w:val="20"/>
+          <w:szCs w:val="20"/>
         </w:rPr>
         <w:tab/>
       </w:r>
       <w:r>
         <w:rPr>
-          <w:rFonts w:ascii="Times New Roman" w:hAnsi="Times New Roman" w:cs="Khmer OS Siemreap"/>
+          <w:rFonts w:ascii="Times New Roman" w:hAnsi="Times New Roman" w:cs="Khmer OS Content"/>
           <w:sz w:val="24"/>
           <w:szCs w:val="24"/>
         </w:rPr>
@@ -489,16 +548,34 @@
       </w:r>
       <w:r>
         <w:rPr>
-          <w:rFonts w:ascii="Times New Roman" w:hAnsi="Times New Roman" w:cs="Khmer OS Siemreap"/>
-          <w:sz w:val="24"/>
-          <w:szCs w:val="24"/>
-          <w:cs/>
-        </w:rPr>
-        <w:t>ថ្ងៃដឹកជញ្ជូន</w:t>
-      </w:r>
-      <w:r>
-        <w:rPr>
-          <w:rFonts w:ascii="Times New Roman" w:hAnsi="Times New Roman" w:cs="Khmer OS Siemreap"/>
+          <w:rFonts w:ascii="Times New Roman" w:hAnsi="Times New Roman" w:cs="Khmer OS Content"/>
+          <w:sz w:val="24"/>
+          <w:szCs w:val="24"/>
+          <w:cs/>
+        </w:rPr>
+        <w:t>ថ្ងៃដ</w:t>
+      </w:r>
+      <w:r>
+        <w:rPr>
+          <w:rFonts w:ascii="Times New Roman" w:hAnsi="Times New Roman" w:cs="Khmer OS Content" w:hint="cs"/>
+          <w:sz w:val="24"/>
+          <w:szCs w:val="24"/>
+          <w:cs/>
+        </w:rPr>
+        <w:t>ឹ</w:t>
+      </w:r>
+      <w:r>
+        <w:rPr>
+          <w:rFonts w:ascii="Times New Roman" w:hAnsi="Times New Roman" w:cs="Khmer OS Content"/>
+          <w:sz w:val="24"/>
+          <w:szCs w:val="24"/>
+          <w:cs/>
+        </w:rPr>
+        <w:t>កជញ្ជូន</w:t>
+      </w:r>
+      <w:r>
+        <w:rPr>
+          <w:rFonts w:ascii="Times New Roman" w:hAnsi="Times New Roman" w:cs="Khmer OS Content"/>
           <w:sz w:val="24"/>
           <w:szCs w:val="24"/>
         </w:rPr>
@@ -507,26 +584,26 @@
       <w:proofErr w:type="spellStart"/>
       <w:r>
         <w:rPr>
-          <w:rFonts w:ascii="Times New Roman" w:hAnsi="Times New Roman" w:cs="Khmer OS Siemreap"/>
-          <w:sz w:val="24"/>
-          <w:szCs w:val="24"/>
+          <w:rFonts w:ascii="Times New Roman" w:hAnsi="Times New Roman" w:cs="Khmer OS Content"/>
+          <w:sz w:val="20"/>
+          <w:szCs w:val="20"/>
         </w:rPr>
         <w:t>D.N.Date</w:t>
       </w:r>
       <w:proofErr w:type="spellEnd"/>
       <w:r>
         <w:rPr>
-          <w:rFonts w:ascii="Times New Roman" w:hAnsi="Times New Roman" w:cs="Khmer OS Siemreap"/>
-          <w:sz w:val="24"/>
-          <w:szCs w:val="24"/>
+          <w:rFonts w:ascii="Times New Roman" w:hAnsi="Times New Roman" w:cs="Khmer OS Content"/>
+          <w:sz w:val="20"/>
+          <w:szCs w:val="20"/>
         </w:rPr>
         <w:t xml:space="preserve">: </w:t>
       </w:r>
       <w:r>
         <w:rPr>
-          <w:rFonts w:ascii="Times New Roman" w:hAnsi="Times New Roman" w:cs="Khmer OS Siemreap"/>
-          <w:sz w:val="24"/>
-          <w:szCs w:val="24"/>
+          <w:rFonts w:ascii="Times New Roman" w:hAnsi="Times New Roman" w:cs="Khmer OS Content"/>
+          <w:sz w:val="20"/>
+          <w:szCs w:val="20"/>
         </w:rPr>
         <w:tab/>
       </w:r>
@@ -538,16 +615,16 @@
           <w:tab w:val="left" w:pos="6237"/>
           <w:tab w:val="left" w:leader="dot" w:pos="11339"/>
         </w:tabs>
-        <w:spacing w:after="0" w:line="240" w:lineRule="auto"/>
-        <w:rPr>
-          <w:rFonts w:ascii="Times New Roman" w:hAnsi="Times New Roman" w:cs="Khmer OS Siemreap"/>
+        <w:spacing w:after="0" w:line="288" w:lineRule="auto"/>
+        <w:rPr>
+          <w:rFonts w:ascii="Times New Roman" w:hAnsi="Times New Roman" w:cs="Khmer OS Content"/>
           <w:sz w:val="24"/>
           <w:szCs w:val="24"/>
         </w:rPr>
       </w:pPr>
       <w:r>
         <w:rPr>
-          <w:rFonts w:ascii="Times New Roman" w:hAnsi="Times New Roman" w:cs="Khmer OS Siemreap"/>
+          <w:rFonts w:ascii="Times New Roman" w:hAnsi="Times New Roman" w:cs="Khmer OS Content"/>
           <w:sz w:val="24"/>
           <w:szCs w:val="24"/>
           <w:cs/>
@@ -556,7 +633,7 @@
       </w:r>
       <w:r>
         <w:rPr>
-          <w:rFonts w:ascii="Times New Roman" w:hAnsi="Times New Roman" w:cs="Khmer OS Siemreap"/>
+          <w:rFonts w:ascii="Times New Roman" w:hAnsi="Times New Roman" w:cs="Khmer OS Content"/>
           <w:sz w:val="24"/>
           <w:szCs w:val="24"/>
         </w:rPr>
@@ -565,32 +642,32 @@
       <w:proofErr w:type="spellStart"/>
       <w:r>
         <w:rPr>
-          <w:rFonts w:ascii="Times New Roman" w:hAnsi="Times New Roman" w:cs="Khmer OS Siemreap"/>
-          <w:sz w:val="24"/>
-          <w:szCs w:val="24"/>
+          <w:rFonts w:ascii="Times New Roman" w:hAnsi="Times New Roman" w:cs="Khmer OS Content"/>
+          <w:sz w:val="20"/>
+          <w:szCs w:val="20"/>
         </w:rPr>
         <w:t>P.O.Date</w:t>
       </w:r>
       <w:proofErr w:type="spellEnd"/>
       <w:r>
         <w:rPr>
-          <w:rFonts w:ascii="Times New Roman" w:hAnsi="Times New Roman" w:cs="Khmer OS Siemreap"/>
-          <w:sz w:val="24"/>
-          <w:szCs w:val="24"/>
+          <w:rFonts w:ascii="Times New Roman" w:hAnsi="Times New Roman" w:cs="Khmer OS Content"/>
+          <w:sz w:val="20"/>
+          <w:szCs w:val="20"/>
         </w:rPr>
         <w:t xml:space="preserve">: </w:t>
       </w:r>
       <w:r>
         <w:rPr>
-          <w:rFonts w:ascii="Times New Roman" w:hAnsi="Times New Roman" w:cs="Khmer OS Siemreap"/>
-          <w:sz w:val="24"/>
-          <w:szCs w:val="24"/>
+          <w:rFonts w:ascii="Times New Roman" w:hAnsi="Times New Roman" w:cs="Khmer OS Content"/>
+          <w:sz w:val="20"/>
+          <w:szCs w:val="20"/>
         </w:rPr>
         <w:tab/>
       </w:r>
       <w:r>
         <w:rPr>
-          <w:rFonts w:ascii="Times New Roman" w:hAnsi="Times New Roman" w:cs="Khmer OS Siemreap"/>
+          <w:rFonts w:ascii="Times New Roman" w:hAnsi="Times New Roman" w:cs="Khmer OS Content"/>
           <w:sz w:val="24"/>
           <w:szCs w:val="24"/>
         </w:rPr>
@@ -598,7 +675,7 @@
       </w:r>
       <w:r>
         <w:rPr>
-          <w:rFonts w:ascii="Times New Roman" w:hAnsi="Times New Roman" w:cs="Khmer OS Siemreap"/>
+          <w:rFonts w:ascii="Times New Roman" w:hAnsi="Times New Roman" w:cs="Khmer OS Content"/>
           <w:sz w:val="24"/>
           <w:szCs w:val="24"/>
           <w:cs/>
@@ -607,17 +684,25 @@
       </w:r>
       <w:r>
         <w:rPr>
-          <w:rFonts w:ascii="Times New Roman" w:hAnsi="Times New Roman" w:cs="Khmer OS Siemreap"/>
-          <w:sz w:val="24"/>
-          <w:szCs w:val="24"/>
-        </w:rPr>
-        <w:t xml:space="preserve">/Customer: </w:t>
-      </w:r>
-      <w:r>
-        <w:rPr>
-          <w:rFonts w:ascii="Times New Roman" w:hAnsi="Times New Roman" w:cs="Khmer OS Siemreap"/>
-          <w:sz w:val="24"/>
-          <w:szCs w:val="24"/>
+          <w:rFonts w:ascii="Times New Roman" w:hAnsi="Times New Roman" w:cs="Khmer OS Content"/>
+          <w:sz w:val="24"/>
+          <w:szCs w:val="24"/>
+        </w:rPr>
+        <w:t>/</w:t>
+      </w:r>
+      <w:r>
+        <w:rPr>
+          <w:rFonts w:ascii="Times New Roman" w:hAnsi="Times New Roman" w:cs="Khmer OS Content"/>
+          <w:sz w:val="20"/>
+          <w:szCs w:val="20"/>
+        </w:rPr>
+        <w:t xml:space="preserve">Customer: </w:t>
+      </w:r>
+      <w:r>
+        <w:rPr>
+          <w:rFonts w:ascii="Times New Roman" w:hAnsi="Times New Roman" w:cs="Khmer OS Content"/>
+          <w:sz w:val="20"/>
+          <w:szCs w:val="20"/>
         </w:rPr>
         <w:tab/>
       </w:r>
@@ -629,16 +714,16 @@
           <w:tab w:val="left" w:pos="6237"/>
           <w:tab w:val="left" w:leader="dot" w:pos="11339"/>
         </w:tabs>
-        <w:spacing w:after="0" w:line="240" w:lineRule="auto"/>
-        <w:rPr>
-          <w:rFonts w:ascii="Times New Roman" w:hAnsi="Times New Roman" w:cs="Khmer OS Siemreap"/>
+        <w:spacing w:after="0" w:line="288" w:lineRule="auto"/>
+        <w:rPr>
+          <w:rFonts w:ascii="Times New Roman" w:hAnsi="Times New Roman" w:cs="Khmer OS Content"/>
           <w:sz w:val="24"/>
           <w:szCs w:val="24"/>
         </w:rPr>
       </w:pPr>
       <w:r>
         <w:rPr>
-          <w:rFonts w:ascii="Times New Roman" w:hAnsi="Times New Roman" w:cs="Khmer OS Siemreap"/>
+          <w:rFonts w:ascii="Times New Roman" w:hAnsi="Times New Roman" w:cs="Khmer OS Content"/>
           <w:sz w:val="24"/>
           <w:szCs w:val="24"/>
           <w:cs/>
@@ -647,23 +732,31 @@
       </w:r>
       <w:r>
         <w:rPr>
-          <w:rFonts w:ascii="Times New Roman" w:hAnsi="Times New Roman" w:cs="Khmer OS Siemreap"/>
-          <w:sz w:val="24"/>
-          <w:szCs w:val="24"/>
-        </w:rPr>
-        <w:t xml:space="preserve">/App. 1 by: </w:t>
-      </w:r>
-      <w:r>
-        <w:rPr>
-          <w:rFonts w:ascii="Times New Roman" w:hAnsi="Times New Roman" w:cs="Khmer OS Siemreap"/>
-          <w:sz w:val="24"/>
-          <w:szCs w:val="24"/>
+          <w:rFonts w:ascii="Times New Roman" w:hAnsi="Times New Roman" w:cs="Khmer OS Content"/>
+          <w:sz w:val="24"/>
+          <w:szCs w:val="24"/>
+        </w:rPr>
+        <w:t>/</w:t>
+      </w:r>
+      <w:r>
+        <w:rPr>
+          <w:rFonts w:ascii="Times New Roman" w:hAnsi="Times New Roman" w:cs="Khmer OS Content"/>
+          <w:sz w:val="20"/>
+          <w:szCs w:val="20"/>
+        </w:rPr>
+        <w:t xml:space="preserve">App. 1 by: </w:t>
+      </w:r>
+      <w:r>
+        <w:rPr>
+          <w:rFonts w:ascii="Times New Roman" w:hAnsi="Times New Roman" w:cs="Khmer OS Content"/>
+          <w:sz w:val="20"/>
+          <w:szCs w:val="20"/>
         </w:rPr>
         <w:tab/>
       </w:r>
       <w:r>
         <w:rPr>
-          <w:rFonts w:ascii="Times New Roman" w:hAnsi="Times New Roman" w:cs="Khmer OS Siemreap"/>
+          <w:rFonts w:ascii="Times New Roman" w:hAnsi="Times New Roman" w:cs="Khmer OS Content"/>
           <w:sz w:val="24"/>
           <w:szCs w:val="24"/>
         </w:rPr>
@@ -671,26 +764,52 @@
       </w:r>
       <w:r>
         <w:rPr>
-          <w:rFonts w:ascii="Times New Roman" w:hAnsi="Times New Roman" w:cs="Khmer OS Siemreap"/>
-          <w:sz w:val="24"/>
-          <w:szCs w:val="24"/>
-          <w:cs/>
-        </w:rPr>
-        <w:t>អាសយដ្ឋាន</w:t>
-      </w:r>
-      <w:r>
-        <w:rPr>
-          <w:rFonts w:ascii="Times New Roman" w:hAnsi="Times New Roman" w:cs="Khmer OS Siemreap"/>
-          <w:sz w:val="24"/>
-          <w:szCs w:val="24"/>
-        </w:rPr>
-        <w:t xml:space="preserve">/Address: </w:t>
-      </w:r>
-      <w:r>
-        <w:rPr>
-          <w:rFonts w:ascii="Times New Roman" w:hAnsi="Times New Roman" w:cs="Khmer OS Siemreap"/>
-          <w:sz w:val="24"/>
-          <w:szCs w:val="24"/>
+          <w:rFonts w:ascii="Times New Roman" w:hAnsi="Times New Roman" w:cs="Khmer OS Content"/>
+          <w:sz w:val="24"/>
+          <w:szCs w:val="24"/>
+          <w:cs/>
+        </w:rPr>
+        <w:t>អាស</w:t>
+      </w:r>
+      <w:r>
+        <w:rPr>
+          <w:rFonts w:ascii="Times New Roman" w:hAnsi="Times New Roman" w:cs="Khmer OS Content" w:hint="cs"/>
+          <w:sz w:val="24"/>
+          <w:szCs w:val="24"/>
+          <w:cs/>
+        </w:rPr>
+        <w:t>័</w:t>
+      </w:r>
+      <w:r>
+        <w:rPr>
+          <w:rFonts w:ascii="Times New Roman" w:hAnsi="Times New Roman" w:cs="Khmer OS Content"/>
+          <w:sz w:val="24"/>
+          <w:szCs w:val="24"/>
+          <w:cs/>
+        </w:rPr>
+        <w:t>យដ្ឋាន</w:t>
+      </w:r>
+      <w:r>
+        <w:rPr>
+          <w:rFonts w:ascii="Times New Roman" w:hAnsi="Times New Roman" w:cs="Khmer OS Content"/>
+          <w:sz w:val="24"/>
+          <w:szCs w:val="24"/>
+        </w:rPr>
+        <w:t>/</w:t>
+      </w:r>
+      <w:r>
+        <w:rPr>
+          <w:rFonts w:ascii="Times New Roman" w:hAnsi="Times New Roman" w:cs="Khmer OS Content"/>
+          <w:sz w:val="20"/>
+          <w:szCs w:val="20"/>
+        </w:rPr>
+        <w:t xml:space="preserve">Address: </w:t>
+      </w:r>
+      <w:r>
+        <w:rPr>
+          <w:rFonts w:ascii="Times New Roman" w:hAnsi="Times New Roman" w:cs="Khmer OS Content"/>
+          <w:sz w:val="20"/>
+          <w:szCs w:val="20"/>
         </w:rPr>
         <w:tab/>
       </w:r>
@@ -702,16 +821,16 @@
           <w:tab w:val="left" w:pos="6237"/>
           <w:tab w:val="left" w:leader="dot" w:pos="11339"/>
         </w:tabs>
-        <w:spacing w:after="0" w:line="240" w:lineRule="auto"/>
-        <w:rPr>
-          <w:rFonts w:ascii="Times New Roman" w:hAnsi="Times New Roman" w:cs="Khmer OS Siemreap"/>
+        <w:spacing w:after="0" w:line="288" w:lineRule="auto"/>
+        <w:rPr>
+          <w:rFonts w:ascii="Times New Roman" w:hAnsi="Times New Roman" w:cs="Khmer OS Content"/>
           <w:sz w:val="24"/>
           <w:szCs w:val="24"/>
         </w:rPr>
       </w:pPr>
       <w:r>
         <w:rPr>
-          <w:rFonts w:ascii="Times New Roman" w:hAnsi="Times New Roman" w:cs="Khmer OS Siemreap"/>
+          <w:rFonts w:ascii="Times New Roman" w:hAnsi="Times New Roman" w:cs="Khmer OS Content"/>
           <w:sz w:val="24"/>
           <w:szCs w:val="24"/>
           <w:cs/>
@@ -720,39 +839,47 @@
       </w:r>
       <w:r>
         <w:rPr>
-          <w:rFonts w:ascii="Times New Roman" w:hAnsi="Times New Roman" w:cs="Khmer OS Siemreap"/>
-          <w:sz w:val="24"/>
-          <w:szCs w:val="24"/>
-        </w:rPr>
-        <w:t xml:space="preserve">/App. </w:t>
-      </w:r>
-      <w:r>
-        <w:rPr>
-          <w:rFonts w:ascii="Times New Roman" w:hAnsi="Times New Roman" w:cs="Khmer OS Siemreap"/>
-          <w:sz w:val="24"/>
-          <w:szCs w:val="24"/>
+          <w:rFonts w:ascii="Times New Roman" w:hAnsi="Times New Roman" w:cs="Khmer OS Content"/>
+          <w:sz w:val="24"/>
+          <w:szCs w:val="24"/>
+        </w:rPr>
+        <w:t>/</w:t>
+      </w:r>
+      <w:r>
+        <w:rPr>
+          <w:rFonts w:ascii="Times New Roman" w:hAnsi="Times New Roman" w:cs="Khmer OS Content"/>
+          <w:sz w:val="20"/>
+          <w:szCs w:val="20"/>
+        </w:rPr>
+        <w:t xml:space="preserve">App. </w:t>
+      </w:r>
+      <w:r>
+        <w:rPr>
+          <w:rFonts w:ascii="Times New Roman" w:hAnsi="Times New Roman" w:cs="Khmer OS Content"/>
+          <w:sz w:val="20"/>
+          <w:szCs w:val="20"/>
         </w:rPr>
         <w:t>2</w:t>
       </w:r>
       <w:r>
         <w:rPr>
-          <w:rFonts w:ascii="Times New Roman" w:hAnsi="Times New Roman" w:cs="Khmer OS Siemreap"/>
-          <w:sz w:val="24"/>
-          <w:szCs w:val="24"/>
+          <w:rFonts w:ascii="Times New Roman" w:hAnsi="Times New Roman" w:cs="Khmer OS Content"/>
+          <w:sz w:val="20"/>
+          <w:szCs w:val="20"/>
         </w:rPr>
         <w:t xml:space="preserve"> by:</w:t>
       </w:r>
       <w:r>
         <w:rPr>
-          <w:rFonts w:ascii="Times New Roman" w:hAnsi="Times New Roman" w:cs="Khmer OS Siemreap"/>
-          <w:sz w:val="24"/>
-          <w:szCs w:val="24"/>
+          <w:rFonts w:ascii="Times New Roman" w:hAnsi="Times New Roman" w:cs="Khmer OS Content"/>
+          <w:sz w:val="20"/>
+          <w:szCs w:val="20"/>
         </w:rPr>
         <w:tab/>
       </w:r>
       <w:r>
         <w:rPr>
-          <w:rFonts w:ascii="Times New Roman" w:hAnsi="Times New Roman" w:cs="Khmer OS Siemreap"/>
+          <w:rFonts w:ascii="Times New Roman" w:hAnsi="Times New Roman" w:cs="Khmer OS Content"/>
           <w:sz w:val="24"/>
           <w:szCs w:val="24"/>
           <w:cs/>
@@ -762,17 +889,25 @@
       </w:r>
       <w:r>
         <w:rPr>
-          <w:rFonts w:ascii="Times New Roman" w:hAnsi="Times New Roman" w:cs="Khmer OS Siemreap"/>
-          <w:sz w:val="24"/>
-          <w:szCs w:val="24"/>
-        </w:rPr>
-        <w:t xml:space="preserve">/Tel: </w:t>
-      </w:r>
-      <w:r>
-        <w:rPr>
-          <w:rFonts w:ascii="Times New Roman" w:hAnsi="Times New Roman" w:cs="Khmer OS Siemreap"/>
-          <w:sz w:val="24"/>
-          <w:szCs w:val="24"/>
+          <w:rFonts w:ascii="Times New Roman" w:hAnsi="Times New Roman" w:cs="Khmer OS Content"/>
+          <w:sz w:val="24"/>
+          <w:szCs w:val="24"/>
+        </w:rPr>
+        <w:t>/</w:t>
+      </w:r>
+      <w:r>
+        <w:rPr>
+          <w:rFonts w:ascii="Times New Roman" w:hAnsi="Times New Roman" w:cs="Khmer OS Content"/>
+          <w:sz w:val="20"/>
+          <w:szCs w:val="20"/>
+        </w:rPr>
+        <w:t xml:space="preserve">Tel: </w:t>
+      </w:r>
+      <w:r>
+        <w:rPr>
+          <w:rFonts w:ascii="Times New Roman" w:hAnsi="Times New Roman" w:cs="Khmer OS Content"/>
+          <w:sz w:val="20"/>
+          <w:szCs w:val="20"/>
         </w:rPr>
         <w:tab/>
       </w:r>
@@ -784,16 +919,16 @@
           <w:tab w:val="left" w:pos="6237"/>
           <w:tab w:val="left" w:leader="dot" w:pos="11339"/>
         </w:tabs>
-        <w:spacing w:after="0" w:line="240" w:lineRule="auto"/>
-        <w:rPr>
-          <w:rFonts w:ascii="Times New Roman" w:hAnsi="Times New Roman" w:cs="Khmer OS Siemreap"/>
+        <w:spacing w:after="0" w:line="288" w:lineRule="auto"/>
+        <w:rPr>
+          <w:rFonts w:ascii="Times New Roman" w:hAnsi="Times New Roman" w:cs="Khmer OS Content"/>
           <w:sz w:val="24"/>
           <w:szCs w:val="24"/>
         </w:rPr>
       </w:pPr>
       <w:r>
         <w:rPr>
-          <w:rFonts w:ascii="Times New Roman" w:hAnsi="Times New Roman" w:cs="Khmer OS Siemreap"/>
+          <w:rFonts w:ascii="Times New Roman" w:hAnsi="Times New Roman" w:cs="Khmer OS Content"/>
           <w:sz w:val="24"/>
           <w:szCs w:val="24"/>
           <w:cs/>
@@ -802,23 +937,31 @@
       </w:r>
       <w:r>
         <w:rPr>
-          <w:rFonts w:ascii="Times New Roman" w:hAnsi="Times New Roman" w:cs="Khmer OS Siemreap"/>
-          <w:sz w:val="24"/>
-          <w:szCs w:val="24"/>
-        </w:rPr>
-        <w:t xml:space="preserve">/Sell Type: </w:t>
-      </w:r>
-      <w:r>
-        <w:rPr>
-          <w:rFonts w:ascii="Times New Roman" w:hAnsi="Times New Roman" w:cs="Khmer OS Siemreap"/>
-          <w:sz w:val="24"/>
-          <w:szCs w:val="24"/>
+          <w:rFonts w:ascii="Times New Roman" w:hAnsi="Times New Roman" w:cs="Khmer OS Content"/>
+          <w:sz w:val="24"/>
+          <w:szCs w:val="24"/>
+        </w:rPr>
+        <w:t>/</w:t>
+      </w:r>
+      <w:r>
+        <w:rPr>
+          <w:rFonts w:ascii="Times New Roman" w:hAnsi="Times New Roman" w:cs="Khmer OS Content"/>
+          <w:sz w:val="20"/>
+          <w:szCs w:val="20"/>
+        </w:rPr>
+        <w:t xml:space="preserve">Sell Type: </w:t>
+      </w:r>
+      <w:r>
+        <w:rPr>
+          <w:rFonts w:ascii="Times New Roman" w:hAnsi="Times New Roman" w:cs="Khmer OS Content"/>
+          <w:sz w:val="20"/>
+          <w:szCs w:val="20"/>
         </w:rPr>
         <w:tab/>
       </w:r>
       <w:r>
         <w:rPr>
-          <w:rFonts w:ascii="Times New Roman" w:hAnsi="Times New Roman" w:cs="Khmer OS Siemreap"/>
+          <w:rFonts w:ascii="Times New Roman" w:hAnsi="Times New Roman" w:cs="Khmer OS Content"/>
           <w:sz w:val="24"/>
           <w:szCs w:val="24"/>
         </w:rPr>
@@ -826,7 +969,7 @@
       </w:r>
       <w:r>
         <w:rPr>
-          <w:rFonts w:ascii="Times New Roman" w:hAnsi="Times New Roman" w:cs="Khmer OS Siemreap"/>
+          <w:rFonts w:ascii="Times New Roman" w:hAnsi="Times New Roman" w:cs="Khmer OS Content"/>
           <w:sz w:val="24"/>
           <w:szCs w:val="24"/>
           <w:cs/>
@@ -835,17 +978,25 @@
       </w:r>
       <w:r>
         <w:rPr>
-          <w:rFonts w:ascii="Times New Roman" w:hAnsi="Times New Roman" w:cs="Khmer OS Siemreap"/>
-          <w:sz w:val="24"/>
-          <w:szCs w:val="24"/>
-        </w:rPr>
-        <w:t>/Del by:</w:t>
-      </w:r>
-      <w:r>
-        <w:rPr>
-          <w:rFonts w:ascii="Times New Roman" w:hAnsi="Times New Roman" w:cs="Khmer OS Siemreap"/>
-          <w:sz w:val="24"/>
-          <w:szCs w:val="24"/>
+          <w:rFonts w:ascii="Times New Roman" w:hAnsi="Times New Roman" w:cs="Khmer OS Content"/>
+          <w:sz w:val="24"/>
+          <w:szCs w:val="24"/>
+        </w:rPr>
+        <w:t>/</w:t>
+      </w:r>
+      <w:r>
+        <w:rPr>
+          <w:rFonts w:ascii="Times New Roman" w:hAnsi="Times New Roman" w:cs="Khmer OS Content"/>
+          <w:sz w:val="20"/>
+          <w:szCs w:val="20"/>
+        </w:rPr>
+        <w:t>Del by:</w:t>
+      </w:r>
+      <w:r>
+        <w:rPr>
+          <w:rFonts w:ascii="Times New Roman" w:hAnsi="Times New Roman" w:cs="Khmer OS Content"/>
+          <w:sz w:val="20"/>
+          <w:szCs w:val="20"/>
         </w:rPr>
         <w:tab/>
       </w:r>
@@ -857,16 +1008,16 @@
           <w:tab w:val="left" w:pos="6237"/>
           <w:tab w:val="left" w:leader="dot" w:pos="11339"/>
         </w:tabs>
-        <w:spacing w:after="0" w:line="240" w:lineRule="auto"/>
-        <w:rPr>
-          <w:rFonts w:ascii="Times New Roman" w:hAnsi="Times New Roman" w:cs="Khmer OS Siemreap"/>
+        <w:spacing w:after="0" w:line="288" w:lineRule="auto"/>
+        <w:rPr>
+          <w:rFonts w:ascii="Times New Roman" w:hAnsi="Times New Roman" w:cs="Khmer OS Content"/>
           <w:sz w:val="24"/>
           <w:szCs w:val="24"/>
         </w:rPr>
       </w:pPr>
       <w:r>
         <w:rPr>
-          <w:rFonts w:ascii="Times New Roman" w:hAnsi="Times New Roman" w:cs="Khmer OS Siemreap"/>
+          <w:rFonts w:ascii="Times New Roman" w:hAnsi="Times New Roman" w:cs="Khmer OS Content"/>
           <w:sz w:val="24"/>
           <w:szCs w:val="24"/>
           <w:cs/>
@@ -875,23 +1026,31 @@
       </w:r>
       <w:r>
         <w:rPr>
-          <w:rFonts w:ascii="Times New Roman" w:hAnsi="Times New Roman" w:cs="Khmer OS Siemreap"/>
-          <w:sz w:val="24"/>
-          <w:szCs w:val="24"/>
-        </w:rPr>
-        <w:t>/Pay Term:</w:t>
-      </w:r>
-      <w:r>
-        <w:rPr>
-          <w:rFonts w:ascii="Times New Roman" w:hAnsi="Times New Roman" w:cs="Khmer OS Siemreap"/>
-          <w:sz w:val="24"/>
-          <w:szCs w:val="24"/>
+          <w:rFonts w:ascii="Times New Roman" w:hAnsi="Times New Roman" w:cs="Khmer OS Content"/>
+          <w:sz w:val="24"/>
+          <w:szCs w:val="24"/>
+        </w:rPr>
+        <w:t>/</w:t>
+      </w:r>
+      <w:r>
+        <w:rPr>
+          <w:rFonts w:ascii="Times New Roman" w:hAnsi="Times New Roman" w:cs="Khmer OS Content"/>
+          <w:sz w:val="20"/>
+          <w:szCs w:val="20"/>
+        </w:rPr>
+        <w:t>Pay Term:</w:t>
+      </w:r>
+      <w:r>
+        <w:rPr>
+          <w:rFonts w:ascii="Times New Roman" w:hAnsi="Times New Roman" w:cs="Khmer OS Content"/>
+          <w:sz w:val="20"/>
+          <w:szCs w:val="20"/>
         </w:rPr>
         <w:tab/>
       </w:r>
       <w:r>
         <w:rPr>
-          <w:rFonts w:ascii="Times New Roman" w:hAnsi="Times New Roman" w:cs="Khmer OS Siemreap"/>
+          <w:rFonts w:ascii="Times New Roman" w:hAnsi="Times New Roman" w:cs="Khmer OS Content"/>
           <w:sz w:val="24"/>
           <w:szCs w:val="24"/>
         </w:rPr>
@@ -899,7 +1058,7 @@
       </w:r>
       <w:r>
         <w:rPr>
-          <w:rFonts w:ascii="Times New Roman" w:hAnsi="Times New Roman" w:cs="Khmer OS Siemreap"/>
+          <w:rFonts w:ascii="Times New Roman" w:hAnsi="Times New Roman" w:cs="Khmer OS Content"/>
           <w:sz w:val="24"/>
           <w:szCs w:val="24"/>
           <w:cs/>
@@ -908,17 +1067,25 @@
       </w:r>
       <w:r>
         <w:rPr>
-          <w:rFonts w:ascii="Times New Roman" w:hAnsi="Times New Roman" w:cs="Khmer OS Siemreap"/>
-          <w:sz w:val="24"/>
-          <w:szCs w:val="24"/>
-        </w:rPr>
-        <w:t xml:space="preserve">/Truck No: </w:t>
-      </w:r>
-      <w:r>
-        <w:rPr>
-          <w:rFonts w:ascii="Times New Roman" w:hAnsi="Times New Roman" w:cs="Khmer OS Siemreap"/>
-          <w:sz w:val="24"/>
-          <w:szCs w:val="24"/>
+          <w:rFonts w:ascii="Times New Roman" w:hAnsi="Times New Roman" w:cs="Khmer OS Content"/>
+          <w:sz w:val="24"/>
+          <w:szCs w:val="24"/>
+        </w:rPr>
+        <w:t>/</w:t>
+      </w:r>
+      <w:r>
+        <w:rPr>
+          <w:rFonts w:ascii="Times New Roman" w:hAnsi="Times New Roman" w:cs="Khmer OS Content"/>
+          <w:sz w:val="20"/>
+          <w:szCs w:val="20"/>
+        </w:rPr>
+        <w:t xml:space="preserve">Truck No: </w:t>
+      </w:r>
+      <w:r>
+        <w:rPr>
+          <w:rFonts w:ascii="Times New Roman" w:hAnsi="Times New Roman" w:cs="Khmer OS Content"/>
+          <w:sz w:val="20"/>
+          <w:szCs w:val="20"/>
         </w:rPr>
         <w:tab/>
       </w:r>
@@ -940,7 +1107,7 @@
       </w:tblGrid>
       <w:tr>
         <w:trPr>
-          <w:trHeight w:val="818"/>
+          <w:trHeight w:val="701"/>
         </w:trPr>
         <w:tc>
           <w:tcPr>
@@ -954,16 +1121,17 @@
                 <w:tab w:val="left" w:pos="5670"/>
                 <w:tab w:val="left" w:leader="dot" w:pos="10773"/>
               </w:tabs>
-              <w:jc w:val="center"/>
-              <w:rPr>
-                <w:rFonts w:ascii="Times New Roman" w:hAnsi="Times New Roman" w:cs="Khmer OS Siemreap"/>
-                <w:sz w:val="24"/>
-                <w:szCs w:val="24"/>
-              </w:rPr>
-            </w:pPr>
-            <w:r>
-              <w:rPr>
-                <w:rFonts w:ascii="Times New Roman" w:hAnsi="Times New Roman" w:cs="Khmer OS Siemreap" w:hint="cs"/>
+              <w:spacing w:line="192" w:lineRule="auto"/>
+              <w:jc w:val="center"/>
+              <w:rPr>
+                <w:rFonts w:ascii="Times New Roman" w:hAnsi="Times New Roman" w:cs="Khmer OS Content"/>
+                <w:sz w:val="24"/>
+                <w:szCs w:val="24"/>
+              </w:rPr>
+            </w:pPr>
+            <w:r>
+              <w:rPr>
+                <w:rFonts w:ascii="Times New Roman" w:hAnsi="Times New Roman" w:cs="Khmer OS Content" w:hint="cs"/>
                 <w:sz w:val="24"/>
                 <w:szCs w:val="24"/>
                 <w:cs/>
@@ -972,7 +1140,7 @@
             </w:r>
             <w:r>
               <w:rPr>
-                <w:rFonts w:ascii="Times New Roman" w:hAnsi="Times New Roman" w:cs="Khmer OS Siemreap"/>
+                <w:rFonts w:ascii="Times New Roman" w:hAnsi="Times New Roman" w:cs="Khmer OS Content"/>
                 <w:sz w:val="24"/>
                 <w:szCs w:val="24"/>
               </w:rPr>
@@ -980,7 +1148,7 @@
             </w:r>
             <w:r>
               <w:rPr>
-                <w:rFonts w:ascii="Times New Roman" w:hAnsi="Times New Roman" w:cs="Khmer OS Siemreap"/>
+                <w:rFonts w:ascii="Times New Roman" w:hAnsi="Times New Roman" w:cs="Khmer OS Content"/>
                 <w:sz w:val="24"/>
                 <w:szCs w:val="24"/>
               </w:rPr>
@@ -1001,16 +1169,17 @@
                 <w:tab w:val="left" w:pos="5670"/>
                 <w:tab w:val="left" w:leader="dot" w:pos="10773"/>
               </w:tabs>
-              <w:jc w:val="center"/>
-              <w:rPr>
-                <w:rFonts w:ascii="Times New Roman" w:hAnsi="Times New Roman" w:cs="Khmer OS Siemreap"/>
-                <w:sz w:val="24"/>
-                <w:szCs w:val="24"/>
-              </w:rPr>
-            </w:pPr>
-            <w:r>
-              <w:rPr>
-                <w:rFonts w:ascii="Times New Roman" w:hAnsi="Times New Roman" w:cs="Khmer OS Siemreap" w:hint="cs"/>
+              <w:spacing w:line="192" w:lineRule="auto"/>
+              <w:jc w:val="center"/>
+              <w:rPr>
+                <w:rFonts w:ascii="Times New Roman" w:hAnsi="Times New Roman" w:cs="Khmer OS Content"/>
+                <w:sz w:val="24"/>
+                <w:szCs w:val="24"/>
+              </w:rPr>
+            </w:pPr>
+            <w:r>
+              <w:rPr>
+                <w:rFonts w:ascii="Times New Roman" w:hAnsi="Times New Roman" w:cs="Khmer OS Content" w:hint="cs"/>
                 <w:sz w:val="24"/>
                 <w:szCs w:val="24"/>
                 <w:cs/>
@@ -1019,7 +1188,7 @@
             </w:r>
             <w:r>
               <w:rPr>
-                <w:rFonts w:ascii="Times New Roman" w:hAnsi="Times New Roman" w:cs="Khmer OS Siemreap"/>
+                <w:rFonts w:ascii="Times New Roman" w:hAnsi="Times New Roman" w:cs="Khmer OS Content"/>
                 <w:sz w:val="24"/>
                 <w:szCs w:val="24"/>
               </w:rPr>
@@ -1039,16 +1208,17 @@
                 <w:tab w:val="left" w:pos="5670"/>
                 <w:tab w:val="left" w:leader="dot" w:pos="10773"/>
               </w:tabs>
-              <w:jc w:val="center"/>
-              <w:rPr>
-                <w:rFonts w:ascii="Times New Roman" w:hAnsi="Times New Roman" w:cs="Khmer OS Siemreap"/>
-                <w:sz w:val="24"/>
-                <w:szCs w:val="24"/>
-              </w:rPr>
-            </w:pPr>
-            <w:r>
-              <w:rPr>
-                <w:rFonts w:ascii="Times New Roman" w:hAnsi="Times New Roman" w:cs="Khmer OS Siemreap" w:hint="cs"/>
+              <w:spacing w:line="192" w:lineRule="auto"/>
+              <w:jc w:val="center"/>
+              <w:rPr>
+                <w:rFonts w:ascii="Times New Roman" w:hAnsi="Times New Roman" w:cs="Khmer OS Content"/>
+                <w:sz w:val="24"/>
+                <w:szCs w:val="24"/>
+              </w:rPr>
+            </w:pPr>
+            <w:r>
+              <w:rPr>
+                <w:rFonts w:ascii="Times New Roman" w:hAnsi="Times New Roman" w:cs="Khmer OS Content" w:hint="cs"/>
                 <w:sz w:val="24"/>
                 <w:szCs w:val="24"/>
                 <w:cs/>
@@ -1057,7 +1227,7 @@
             </w:r>
             <w:r>
               <w:rPr>
-                <w:rFonts w:ascii="Times New Roman" w:hAnsi="Times New Roman" w:cs="Khmer OS Siemreap"/>
+                <w:rFonts w:ascii="Times New Roman" w:hAnsi="Times New Roman" w:cs="Khmer OS Content"/>
                 <w:sz w:val="24"/>
                 <w:szCs w:val="24"/>
                 <w:cs/>
@@ -1066,7 +1236,7 @@
             </w:r>
             <w:r>
               <w:rPr>
-                <w:rFonts w:ascii="Times New Roman" w:hAnsi="Times New Roman" w:cs="Khmer OS Siemreap"/>
+                <w:rFonts w:ascii="Times New Roman" w:hAnsi="Times New Roman" w:cs="Khmer OS Content"/>
                 <w:sz w:val="24"/>
                 <w:szCs w:val="24"/>
               </w:rPr>
@@ -1086,16 +1256,17 @@
                 <w:tab w:val="left" w:pos="5670"/>
                 <w:tab w:val="left" w:leader="dot" w:pos="10773"/>
               </w:tabs>
-              <w:jc w:val="center"/>
-              <w:rPr>
-                <w:rFonts w:ascii="Times New Roman" w:hAnsi="Times New Roman" w:cs="Khmer OS Siemreap"/>
-                <w:sz w:val="24"/>
-                <w:szCs w:val="24"/>
-              </w:rPr>
-            </w:pPr>
-            <w:r>
-              <w:rPr>
-                <w:rFonts w:ascii="Times New Roman" w:hAnsi="Times New Roman" w:cs="Khmer OS Siemreap" w:hint="cs"/>
+              <w:spacing w:line="192" w:lineRule="auto"/>
+              <w:jc w:val="center"/>
+              <w:rPr>
+                <w:rFonts w:ascii="Times New Roman" w:hAnsi="Times New Roman" w:cs="Khmer OS Content"/>
+                <w:sz w:val="24"/>
+                <w:szCs w:val="24"/>
+              </w:rPr>
+            </w:pPr>
+            <w:r>
+              <w:rPr>
+                <w:rFonts w:ascii="Times New Roman" w:hAnsi="Times New Roman" w:cs="Khmer OS Content" w:hint="cs"/>
                 <w:sz w:val="24"/>
                 <w:szCs w:val="24"/>
                 <w:cs/>
@@ -1110,16 +1281,17 @@
                 <w:tab w:val="left" w:pos="5670"/>
                 <w:tab w:val="left" w:leader="dot" w:pos="10773"/>
               </w:tabs>
-              <w:jc w:val="center"/>
-              <w:rPr>
-                <w:rFonts w:ascii="Times New Roman" w:hAnsi="Times New Roman" w:cs="Khmer OS Siemreap"/>
-                <w:sz w:val="24"/>
-                <w:szCs w:val="24"/>
-              </w:rPr>
-            </w:pPr>
-            <w:r>
-              <w:rPr>
-                <w:rFonts w:ascii="Times New Roman" w:hAnsi="Times New Roman" w:cs="Khmer OS Siemreap"/>
+              <w:spacing w:line="192" w:lineRule="auto"/>
+              <w:jc w:val="center"/>
+              <w:rPr>
+                <w:rFonts w:ascii="Times New Roman" w:hAnsi="Times New Roman" w:cs="Khmer OS Content"/>
+                <w:sz w:val="24"/>
+                <w:szCs w:val="24"/>
+              </w:rPr>
+            </w:pPr>
+            <w:r>
+              <w:rPr>
+                <w:rFonts w:ascii="Times New Roman" w:hAnsi="Times New Roman" w:cs="Khmer OS Content"/>
                 <w:sz w:val="24"/>
                 <w:szCs w:val="24"/>
               </w:rPr>
@@ -1139,16 +1311,17 @@
                 <w:tab w:val="left" w:pos="5670"/>
                 <w:tab w:val="left" w:leader="dot" w:pos="10773"/>
               </w:tabs>
-              <w:jc w:val="center"/>
-              <w:rPr>
-                <w:rFonts w:ascii="Times New Roman" w:hAnsi="Times New Roman" w:cs="Khmer OS Siemreap"/>
-                <w:sz w:val="24"/>
-                <w:szCs w:val="24"/>
-              </w:rPr>
-            </w:pPr>
-            <w:r>
-              <w:rPr>
-                <w:rFonts w:ascii="Times New Roman" w:hAnsi="Times New Roman" w:cs="Khmer OS Siemreap" w:hint="cs"/>
+              <w:spacing w:line="192" w:lineRule="auto"/>
+              <w:jc w:val="center"/>
+              <w:rPr>
+                <w:rFonts w:ascii="Times New Roman" w:hAnsi="Times New Roman" w:cs="Khmer OS Content"/>
+                <w:sz w:val="24"/>
+                <w:szCs w:val="24"/>
+              </w:rPr>
+            </w:pPr>
+            <w:r>
+              <w:rPr>
+                <w:rFonts w:ascii="Times New Roman" w:hAnsi="Times New Roman" w:cs="Khmer OS Content" w:hint="cs"/>
                 <w:sz w:val="24"/>
                 <w:szCs w:val="24"/>
                 <w:cs/>
@@ -1163,16 +1336,17 @@
                 <w:tab w:val="left" w:pos="5670"/>
                 <w:tab w:val="left" w:leader="dot" w:pos="10773"/>
               </w:tabs>
-              <w:jc w:val="center"/>
-              <w:rPr>
-                <w:rFonts w:ascii="Times New Roman" w:hAnsi="Times New Roman" w:cs="Khmer OS Siemreap"/>
-                <w:sz w:val="24"/>
-                <w:szCs w:val="24"/>
-              </w:rPr>
-            </w:pPr>
-            <w:r>
-              <w:rPr>
-                <w:rFonts w:ascii="Times New Roman" w:hAnsi="Times New Roman" w:cs="Khmer OS Siemreap"/>
+              <w:spacing w:line="192" w:lineRule="auto"/>
+              <w:jc w:val="center"/>
+              <w:rPr>
+                <w:rFonts w:ascii="Times New Roman" w:hAnsi="Times New Roman" w:cs="Khmer OS Content"/>
+                <w:sz w:val="24"/>
+                <w:szCs w:val="24"/>
+              </w:rPr>
+            </w:pPr>
+            <w:r>
+              <w:rPr>
+                <w:rFonts w:ascii="Times New Roman" w:hAnsi="Times New Roman" w:cs="Khmer OS Content"/>
                 <w:sz w:val="24"/>
                 <w:szCs w:val="24"/>
               </w:rPr>
@@ -1192,16 +1366,17 @@
                 <w:tab w:val="left" w:pos="5670"/>
                 <w:tab w:val="left" w:leader="dot" w:pos="10773"/>
               </w:tabs>
-              <w:jc w:val="center"/>
-              <w:rPr>
-                <w:rFonts w:ascii="Times New Roman" w:hAnsi="Times New Roman" w:cs="Khmer OS Siemreap"/>
-                <w:sz w:val="24"/>
-                <w:szCs w:val="24"/>
-              </w:rPr>
-            </w:pPr>
-            <w:r>
-              <w:rPr>
-                <w:rFonts w:ascii="Times New Roman" w:hAnsi="Times New Roman" w:cs="Khmer OS Siemreap" w:hint="cs"/>
+              <w:spacing w:line="192" w:lineRule="auto"/>
+              <w:jc w:val="center"/>
+              <w:rPr>
+                <w:rFonts w:ascii="Times New Roman" w:hAnsi="Times New Roman" w:cs="Khmer OS Content"/>
+                <w:sz w:val="24"/>
+                <w:szCs w:val="24"/>
+              </w:rPr>
+            </w:pPr>
+            <w:r>
+              <w:rPr>
+                <w:rFonts w:ascii="Times New Roman" w:hAnsi="Times New Roman" w:cs="Khmer OS Content" w:hint="cs"/>
                 <w:sz w:val="24"/>
                 <w:szCs w:val="24"/>
                 <w:cs/>
@@ -1216,16 +1391,17 @@
                 <w:tab w:val="left" w:pos="5670"/>
                 <w:tab w:val="left" w:leader="dot" w:pos="10773"/>
               </w:tabs>
-              <w:jc w:val="center"/>
-              <w:rPr>
-                <w:rFonts w:ascii="Times New Roman" w:hAnsi="Times New Roman" w:cs="Khmer OS Siemreap"/>
-                <w:sz w:val="24"/>
-                <w:szCs w:val="24"/>
-              </w:rPr>
-            </w:pPr>
-            <w:r>
-              <w:rPr>
-                <w:rFonts w:ascii="Times New Roman" w:hAnsi="Times New Roman" w:cs="Khmer OS Siemreap"/>
+              <w:spacing w:line="192" w:lineRule="auto"/>
+              <w:jc w:val="center"/>
+              <w:rPr>
+                <w:rFonts w:ascii="Times New Roman" w:hAnsi="Times New Roman" w:cs="Khmer OS Content"/>
+                <w:sz w:val="24"/>
+                <w:szCs w:val="24"/>
+              </w:rPr>
+            </w:pPr>
+            <w:r>
+              <w:rPr>
+                <w:rFonts w:ascii="Times New Roman" w:hAnsi="Times New Roman" w:cs="Khmer OS Content"/>
                 <w:sz w:val="24"/>
                 <w:szCs w:val="24"/>
               </w:rPr>
@@ -1245,16 +1421,17 @@
                 <w:tab w:val="left" w:pos="5670"/>
                 <w:tab w:val="left" w:leader="dot" w:pos="10773"/>
               </w:tabs>
-              <w:jc w:val="center"/>
-              <w:rPr>
-                <w:rFonts w:ascii="Times New Roman" w:hAnsi="Times New Roman" w:cs="Khmer OS Siemreap"/>
-                <w:sz w:val="24"/>
-                <w:szCs w:val="24"/>
-              </w:rPr>
-            </w:pPr>
-            <w:r>
-              <w:rPr>
-                <w:rFonts w:ascii="Times New Roman" w:hAnsi="Times New Roman" w:cs="Khmer OS Siemreap" w:hint="cs"/>
+              <w:spacing w:line="192" w:lineRule="auto"/>
+              <w:jc w:val="center"/>
+              <w:rPr>
+                <w:rFonts w:ascii="Times New Roman" w:hAnsi="Times New Roman" w:cs="Khmer OS Content"/>
+                <w:sz w:val="24"/>
+                <w:szCs w:val="24"/>
+              </w:rPr>
+            </w:pPr>
+            <w:r>
+              <w:rPr>
+                <w:rFonts w:ascii="Times New Roman" w:hAnsi="Times New Roman" w:cs="Khmer OS Content" w:hint="cs"/>
                 <w:sz w:val="24"/>
                 <w:szCs w:val="24"/>
                 <w:cs/>
@@ -1269,16 +1446,17 @@
                 <w:tab w:val="left" w:pos="5670"/>
                 <w:tab w:val="left" w:leader="dot" w:pos="10773"/>
               </w:tabs>
-              <w:jc w:val="center"/>
-              <w:rPr>
-                <w:rFonts w:ascii="Times New Roman" w:hAnsi="Times New Roman" w:cs="Khmer OS Siemreap"/>
-                <w:sz w:val="24"/>
-                <w:szCs w:val="24"/>
-              </w:rPr>
-            </w:pPr>
-            <w:r>
-              <w:rPr>
-                <w:rFonts w:ascii="Times New Roman" w:hAnsi="Times New Roman" w:cs="Khmer OS Siemreap"/>
+              <w:spacing w:line="192" w:lineRule="auto"/>
+              <w:jc w:val="center"/>
+              <w:rPr>
+                <w:rFonts w:ascii="Times New Roman" w:hAnsi="Times New Roman" w:cs="Khmer OS Content"/>
+                <w:sz w:val="24"/>
+                <w:szCs w:val="24"/>
+              </w:rPr>
+            </w:pPr>
+            <w:r>
+              <w:rPr>
+                <w:rFonts w:ascii="Times New Roman" w:hAnsi="Times New Roman" w:cs="Khmer OS Content"/>
                 <w:sz w:val="24"/>
                 <w:szCs w:val="24"/>
               </w:rPr>
@@ -1289,7 +1467,7 @@
       </w:tr>
       <w:tr>
         <w:trPr>
-          <w:trHeight w:val="4649"/>
+          <w:trHeight w:val="4721"/>
         </w:trPr>
         <w:tc>
           <w:tcPr>
@@ -1308,7 +1486,7 @@
               </w:tabs>
               <w:jc w:val="center"/>
               <w:rPr>
-                <w:rFonts w:ascii="Times New Roman" w:hAnsi="Times New Roman" w:cs="Khmer OS Siemreap"/>
+                <w:rFonts w:ascii="Times New Roman" w:hAnsi="Times New Roman" w:cs="Khmer OS Content"/>
                 <w:sz w:val="24"/>
                 <w:szCs w:val="24"/>
               </w:rPr>
@@ -1332,7 +1510,7 @@
               </w:tabs>
               <w:jc w:val="center"/>
               <w:rPr>
-                <w:rFonts w:ascii="Times New Roman" w:hAnsi="Times New Roman" w:cs="Khmer OS Siemreap"/>
+                <w:rFonts w:ascii="Times New Roman" w:hAnsi="Times New Roman" w:cs="Khmer OS Content"/>
                 <w:sz w:val="24"/>
                 <w:szCs w:val="24"/>
               </w:rPr>
@@ -1356,7 +1534,7 @@
               </w:tabs>
               <w:jc w:val="center"/>
               <w:rPr>
-                <w:rFonts w:ascii="Times New Roman" w:hAnsi="Times New Roman" w:cs="Khmer OS Siemreap"/>
+                <w:rFonts w:ascii="Times New Roman" w:hAnsi="Times New Roman" w:cs="Khmer OS Content"/>
                 <w:sz w:val="24"/>
                 <w:szCs w:val="24"/>
               </w:rPr>
@@ -1377,7 +1555,7 @@
               </w:tabs>
               <w:jc w:val="center"/>
               <w:rPr>
-                <w:rFonts w:ascii="Times New Roman" w:hAnsi="Times New Roman" w:cs="Khmer OS Siemreap"/>
+                <w:rFonts w:ascii="Times New Roman" w:hAnsi="Times New Roman" w:cs="Khmer OS Content"/>
                 <w:sz w:val="24"/>
                 <w:szCs w:val="24"/>
               </w:rPr>
@@ -1398,7 +1576,7 @@
               </w:tabs>
               <w:jc w:val="center"/>
               <w:rPr>
-                <w:rFonts w:ascii="Times New Roman" w:hAnsi="Times New Roman" w:cs="Khmer OS Siemreap"/>
+                <w:rFonts w:ascii="Times New Roman" w:hAnsi="Times New Roman" w:cs="Khmer OS Content"/>
                 <w:sz w:val="24"/>
                 <w:szCs w:val="24"/>
               </w:rPr>
@@ -1419,7 +1597,7 @@
               </w:tabs>
               <w:jc w:val="center"/>
               <w:rPr>
-                <w:rFonts w:ascii="Times New Roman" w:hAnsi="Times New Roman" w:cs="Khmer OS Siemreap"/>
+                <w:rFonts w:ascii="Times New Roman" w:hAnsi="Times New Roman" w:cs="Khmer OS Content"/>
                 <w:sz w:val="24"/>
                 <w:szCs w:val="24"/>
               </w:rPr>
@@ -1440,7 +1618,7 @@
               </w:tabs>
               <w:jc w:val="center"/>
               <w:rPr>
-                <w:rFonts w:ascii="Times New Roman" w:hAnsi="Times New Roman" w:cs="Khmer OS Siemreap"/>
+                <w:rFonts w:ascii="Times New Roman" w:hAnsi="Times New Roman" w:cs="Khmer OS Content"/>
                 <w:sz w:val="24"/>
                 <w:szCs w:val="24"/>
               </w:rPr>
@@ -1468,14 +1646,14 @@
               </w:tabs>
               <w:jc w:val="right"/>
               <w:rPr>
-                <w:rFonts w:ascii="Times New Roman" w:hAnsi="Times New Roman" w:cs="Khmer OS Siemreap"/>
-                <w:sz w:val="24"/>
-                <w:szCs w:val="24"/>
-              </w:rPr>
-            </w:pPr>
-            <w:r>
-              <w:rPr>
-                <w:rFonts w:ascii="Times New Roman" w:hAnsi="Times New Roman" w:cs="Khmer OS Siemreap" w:hint="cs"/>
+                <w:rFonts w:ascii="Times New Roman" w:hAnsi="Times New Roman" w:cs="Khmer OS Content"/>
+                <w:sz w:val="24"/>
+                <w:szCs w:val="24"/>
+              </w:rPr>
+            </w:pPr>
+            <w:r>
+              <w:rPr>
+                <w:rFonts w:ascii="Times New Roman" w:hAnsi="Times New Roman" w:cs="Khmer OS Content" w:hint="cs"/>
                 <w:sz w:val="24"/>
                 <w:szCs w:val="24"/>
                 <w:cs/>
@@ -1484,7 +1662,7 @@
             </w:r>
             <w:r>
               <w:rPr>
-                <w:rFonts w:ascii="Times New Roman" w:hAnsi="Times New Roman" w:cs="Khmer OS Siemreap"/>
+                <w:rFonts w:ascii="Times New Roman" w:hAnsi="Times New Roman" w:cs="Khmer OS Content"/>
                 <w:sz w:val="24"/>
                 <w:szCs w:val="24"/>
               </w:rPr>
@@ -1507,7 +1685,7 @@
               </w:tabs>
               <w:jc w:val="center"/>
               <w:rPr>
-                <w:rFonts w:ascii="Times New Roman" w:hAnsi="Times New Roman" w:cs="Khmer OS Siemreap"/>
+                <w:rFonts w:ascii="Times New Roman" w:hAnsi="Times New Roman" w:cs="Khmer OS Content"/>
                 <w:sz w:val="24"/>
                 <w:szCs w:val="24"/>
               </w:rPr>
@@ -1528,7 +1706,7 @@
               </w:tabs>
               <w:jc w:val="center"/>
               <w:rPr>
-                <w:rFonts w:ascii="Times New Roman" w:hAnsi="Times New Roman" w:cs="Khmer OS Siemreap"/>
+                <w:rFonts w:ascii="Times New Roman" w:hAnsi="Times New Roman" w:cs="Khmer OS Content"/>
                 <w:sz w:val="24"/>
                 <w:szCs w:val="24"/>
               </w:rPr>
@@ -1546,7 +1724,7 @@
         </w:tabs>
         <w:spacing w:after="0" w:line="240" w:lineRule="auto"/>
         <w:rPr>
-          <w:rFonts w:ascii="Times New Roman" w:hAnsi="Times New Roman" w:cs="Khmer OS Siemreap"/>
+          <w:rFonts w:ascii="Times New Roman" w:hAnsi="Times New Roman" w:cs="Khmer OS Content"/>
           <w:sz w:val="24"/>
           <w:szCs w:val="24"/>
         </w:rPr>
@@ -1558,10 +1736,13 @@
           <w:tab w:val="left" w:leader="dot" w:pos="10065"/>
         </w:tabs>
         <w:spacing w:line="240" w:lineRule="auto"/>
+        <w:rPr>
+          <w:rFonts w:cs="Khmer OS Content"/>
+        </w:rPr>
       </w:pPr>
       <w:r>
         <w:rPr>
-          <w:rFonts w:ascii="Times New Roman" w:hAnsi="Times New Roman" w:cs="Khmer OS Siemreap" w:hint="cs"/>
+          <w:rFonts w:ascii="Times New Roman" w:hAnsi="Times New Roman" w:cs="Khmer OS Content" w:hint="cs"/>
           <w:sz w:val="24"/>
           <w:szCs w:val="24"/>
           <w:cs/>
@@ -1570,7 +1751,7 @@
       </w:r>
       <w:r>
         <w:rPr>
-          <w:rFonts w:ascii="Times New Roman" w:hAnsi="Times New Roman" w:cs="Khmer OS Siemreap"/>
+          <w:rFonts w:ascii="Times New Roman" w:hAnsi="Times New Roman" w:cs="Khmer OS Content"/>
           <w:sz w:val="24"/>
           <w:szCs w:val="24"/>
         </w:rPr>
@@ -1578,7 +1759,7 @@
       </w:r>
       <w:r>
         <w:rPr>
-          <w:rFonts w:ascii="Times New Roman" w:hAnsi="Times New Roman" w:cs="Khmer OS Siemreap"/>
+          <w:rFonts w:ascii="Times New Roman" w:hAnsi="Times New Roman" w:cs="Khmer OS Content"/>
           <w:sz w:val="24"/>
           <w:szCs w:val="24"/>
         </w:rPr>
@@ -1588,7 +1769,7 @@
     <w:tbl>
       <w:tblPr>
         <w:tblStyle w:val="TableGrid"/>
-        <w:tblW w:w="0" w:type="auto"/>
+        <w:tblW w:w="5000" w:type="pct"/>
         <w:tblBorders>
           <w:top w:val="none" w:sz="0" w:space="0" w:color="auto"/>
           <w:left w:val="none" w:sz="0" w:space="0" w:color="auto"/>
@@ -1600,15 +1781,15 @@
         <w:tblLook w:val="04A0" w:firstRow="1" w:lastRow="0" w:firstColumn="1" w:lastColumn="0" w:noHBand="0" w:noVBand="1"/>
       </w:tblPr>
       <w:tblGrid>
-        <w:gridCol w:w="2690"/>
-        <w:gridCol w:w="2691"/>
-        <w:gridCol w:w="2691"/>
-        <w:gridCol w:w="2691"/>
+        <w:gridCol w:w="2834"/>
+        <w:gridCol w:w="2835"/>
+        <w:gridCol w:w="2835"/>
+        <w:gridCol w:w="2835"/>
       </w:tblGrid>
       <w:tr>
         <w:tc>
           <w:tcPr>
-            <w:tcW w:w="2690" w:type="dxa"/>
+            <w:tcW w:w="1250" w:type="pct"/>
           </w:tcPr>
           <w:p>
             <w:pPr>
@@ -1617,7 +1798,7 @@
               </w:tabs>
               <w:jc w:val="center"/>
               <w:rPr>
-                <w:rFonts w:ascii="Times New Roman" w:hAnsi="Times New Roman" w:cs="Khmer OS Siemreap"/>
+                <w:rFonts w:ascii="Times New Roman" w:hAnsi="Times New Roman" w:cs="Khmer OS Content"/>
                 <w:sz w:val="24"/>
                 <w:szCs w:val="24"/>
                 <w:cs/>
@@ -1625,7 +1806,7 @@
             </w:pPr>
             <w:r>
               <w:rPr>
-                <w:rFonts w:ascii="Times New Roman" w:hAnsi="Times New Roman" w:cs="Khmer OS Siemreap" w:hint="cs"/>
+                <w:rFonts w:ascii="Times New Roman" w:hAnsi="Times New Roman" w:cs="Khmer OS Content" w:hint="cs"/>
                 <w:sz w:val="24"/>
                 <w:szCs w:val="24"/>
                 <w:cs/>
@@ -1634,7 +1815,7 @@
             </w:r>
             <w:r>
               <w:rPr>
-                <w:rFonts w:ascii="Times New Roman" w:hAnsi="Times New Roman" w:cs="Khmer OS Siemreap"/>
+                <w:rFonts w:ascii="Times New Roman" w:hAnsi="Times New Roman" w:cs="Khmer OS Content"/>
                 <w:sz w:val="24"/>
                 <w:szCs w:val="24"/>
               </w:rPr>
@@ -1645,7 +1826,7 @@
         </w:tc>
         <w:tc>
           <w:tcPr>
-            <w:tcW w:w="2691" w:type="dxa"/>
+            <w:tcW w:w="1250" w:type="pct"/>
           </w:tcPr>
           <w:p>
             <w:pPr>
@@ -1654,14 +1835,14 @@
               </w:tabs>
               <w:jc w:val="center"/>
               <w:rPr>
-                <w:rFonts w:ascii="Times New Roman" w:hAnsi="Times New Roman" w:cs="Khmer OS Siemreap"/>
-                <w:sz w:val="24"/>
-                <w:szCs w:val="24"/>
-              </w:rPr>
-            </w:pPr>
-            <w:r>
-              <w:rPr>
-                <w:rFonts w:ascii="Times New Roman" w:hAnsi="Times New Roman" w:cs="Khmer OS Siemreap" w:hint="cs"/>
+                <w:rFonts w:ascii="Times New Roman" w:hAnsi="Times New Roman" w:cs="Khmer OS Content"/>
+                <w:sz w:val="24"/>
+                <w:szCs w:val="24"/>
+              </w:rPr>
+            </w:pPr>
+            <w:r>
+              <w:rPr>
+                <w:rFonts w:ascii="Times New Roman" w:hAnsi="Times New Roman" w:cs="Khmer OS Content" w:hint="cs"/>
                 <w:sz w:val="24"/>
                 <w:szCs w:val="24"/>
                 <w:cs/>
@@ -1676,14 +1857,14 @@
               </w:tabs>
               <w:jc w:val="center"/>
               <w:rPr>
-                <w:rFonts w:ascii="Times New Roman" w:hAnsi="Times New Roman" w:cs="Khmer OS Siemreap"/>
-                <w:sz w:val="24"/>
-                <w:szCs w:val="24"/>
-              </w:rPr>
-            </w:pPr>
-            <w:r>
-              <w:rPr>
-                <w:rFonts w:ascii="Times New Roman" w:hAnsi="Times New Roman" w:cs="Khmer OS Siemreap"/>
+                <w:rFonts w:ascii="Times New Roman" w:hAnsi="Times New Roman" w:cs="Khmer OS Content"/>
+                <w:sz w:val="24"/>
+                <w:szCs w:val="24"/>
+              </w:rPr>
+            </w:pPr>
+            <w:r>
+              <w:rPr>
+                <w:rFonts w:ascii="Times New Roman" w:hAnsi="Times New Roman" w:cs="Khmer OS Content"/>
                 <w:sz w:val="24"/>
                 <w:szCs w:val="24"/>
               </w:rPr>
@@ -1693,7 +1874,7 @@
         </w:tc>
         <w:tc>
           <w:tcPr>
-            <w:tcW w:w="2691" w:type="dxa"/>
+            <w:tcW w:w="1250" w:type="pct"/>
           </w:tcPr>
           <w:p>
             <w:pPr>
@@ -1702,14 +1883,14 @@
               </w:tabs>
               <w:jc w:val="center"/>
               <w:rPr>
-                <w:rFonts w:ascii="Times New Roman" w:hAnsi="Times New Roman" w:cs="Khmer OS Siemreap"/>
-                <w:sz w:val="24"/>
-                <w:szCs w:val="24"/>
-              </w:rPr>
-            </w:pPr>
-            <w:r>
-              <w:rPr>
-                <w:rFonts w:ascii="Times New Roman" w:hAnsi="Times New Roman" w:cs="Khmer OS Siemreap" w:hint="cs"/>
+                <w:rFonts w:ascii="Times New Roman" w:hAnsi="Times New Roman" w:cs="Khmer OS Content"/>
+                <w:sz w:val="24"/>
+                <w:szCs w:val="24"/>
+              </w:rPr>
+            </w:pPr>
+            <w:r>
+              <w:rPr>
+                <w:rFonts w:ascii="Times New Roman" w:hAnsi="Times New Roman" w:cs="Khmer OS Content" w:hint="cs"/>
                 <w:sz w:val="24"/>
                 <w:szCs w:val="24"/>
                 <w:cs/>
@@ -1718,7 +1899,7 @@
             </w:r>
             <w:r>
               <w:rPr>
-                <w:rFonts w:ascii="Times New Roman" w:hAnsi="Times New Roman" w:cs="Khmer OS Siemreap"/>
+                <w:rFonts w:ascii="Times New Roman" w:hAnsi="Times New Roman" w:cs="Khmer OS Content"/>
                 <w:sz w:val="24"/>
                 <w:szCs w:val="24"/>
               </w:rPr>
@@ -1729,7 +1910,7 @@
         </w:tc>
         <w:tc>
           <w:tcPr>
-            <w:tcW w:w="2691" w:type="dxa"/>
+            <w:tcW w:w="1250" w:type="pct"/>
           </w:tcPr>
           <w:p>
             <w:pPr>
@@ -1738,14 +1919,14 @@
               </w:tabs>
               <w:jc w:val="center"/>
               <w:rPr>
-                <w:rFonts w:ascii="Times New Roman" w:hAnsi="Times New Roman" w:cs="Khmer OS Siemreap"/>
-                <w:sz w:val="24"/>
-                <w:szCs w:val="24"/>
-              </w:rPr>
-            </w:pPr>
-            <w:r>
-              <w:rPr>
-                <w:rFonts w:ascii="Times New Roman" w:hAnsi="Times New Roman" w:cs="Khmer OS Siemreap" w:hint="cs"/>
+                <w:rFonts w:ascii="Times New Roman" w:hAnsi="Times New Roman" w:cs="Khmer OS Content"/>
+                <w:sz w:val="24"/>
+                <w:szCs w:val="24"/>
+              </w:rPr>
+            </w:pPr>
+            <w:r>
+              <w:rPr>
+                <w:rFonts w:ascii="Times New Roman" w:hAnsi="Times New Roman" w:cs="Khmer OS Content" w:hint="cs"/>
                 <w:sz w:val="24"/>
                 <w:szCs w:val="24"/>
                 <w:cs/>
@@ -1754,7 +1935,7 @@
             </w:r>
             <w:r>
               <w:rPr>
-                <w:rFonts w:ascii="Times New Roman" w:hAnsi="Times New Roman" w:cs="Khmer OS Siemreap"/>
+                <w:rFonts w:ascii="Times New Roman" w:hAnsi="Times New Roman" w:cs="Khmer OS Content"/>
                 <w:sz w:val="24"/>
                 <w:szCs w:val="24"/>
               </w:rPr>
@@ -1770,7 +1951,7 @@
         </w:trPr>
         <w:tc>
           <w:tcPr>
-            <w:tcW w:w="2690" w:type="dxa"/>
+            <w:tcW w:w="1250" w:type="pct"/>
           </w:tcPr>
           <w:p>
             <w:pPr>
@@ -1779,7 +1960,7 @@
               </w:tabs>
               <w:jc w:val="center"/>
               <w:rPr>
-                <w:rFonts w:ascii="Times New Roman" w:hAnsi="Times New Roman" w:cs="Khmer OS Siemreap"/>
+                <w:rFonts w:ascii="Times New Roman" w:hAnsi="Times New Roman" w:cs="Khmer OS Content"/>
                 <w:sz w:val="24"/>
                 <w:szCs w:val="24"/>
               </w:rPr>
@@ -1788,7 +1969,7 @@
         </w:tc>
         <w:tc>
           <w:tcPr>
-            <w:tcW w:w="2691" w:type="dxa"/>
+            <w:tcW w:w="1250" w:type="pct"/>
           </w:tcPr>
           <w:p>
             <w:pPr>
@@ -1797,7 +1978,7 @@
               </w:tabs>
               <w:jc w:val="center"/>
               <w:rPr>
-                <w:rFonts w:ascii="Times New Roman" w:hAnsi="Times New Roman" w:cs="Khmer OS Siemreap"/>
+                <w:rFonts w:ascii="Times New Roman" w:hAnsi="Times New Roman" w:cs="Khmer OS Content"/>
                 <w:sz w:val="24"/>
                 <w:szCs w:val="24"/>
               </w:rPr>
@@ -1806,7 +1987,7 @@
         </w:tc>
         <w:tc>
           <w:tcPr>
-            <w:tcW w:w="2691" w:type="dxa"/>
+            <w:tcW w:w="1250" w:type="pct"/>
           </w:tcPr>
           <w:p>
             <w:pPr>
@@ -1815,7 +1996,7 @@
               </w:tabs>
               <w:jc w:val="center"/>
               <w:rPr>
-                <w:rFonts w:ascii="Times New Roman" w:hAnsi="Times New Roman" w:cs="Khmer OS Siemreap"/>
+                <w:rFonts w:ascii="Times New Roman" w:hAnsi="Times New Roman" w:cs="Khmer OS Content"/>
                 <w:sz w:val="24"/>
                 <w:szCs w:val="24"/>
               </w:rPr>
@@ -1824,7 +2005,7 @@
         </w:tc>
         <w:tc>
           <w:tcPr>
-            <w:tcW w:w="2691" w:type="dxa"/>
+            <w:tcW w:w="1250" w:type="pct"/>
           </w:tcPr>
           <w:p>
             <w:pPr>
@@ -1833,7 +2014,7 @@
               </w:tabs>
               <w:jc w:val="center"/>
               <w:rPr>
-                <w:rFonts w:ascii="Times New Roman" w:hAnsi="Times New Roman" w:cs="Khmer OS Siemreap"/>
+                <w:rFonts w:ascii="Times New Roman" w:hAnsi="Times New Roman" w:cs="Khmer OS Content"/>
                 <w:sz w:val="24"/>
                 <w:szCs w:val="24"/>
               </w:rPr>
@@ -1844,7 +2025,7 @@
       <w:tr>
         <w:tc>
           <w:tcPr>
-            <w:tcW w:w="2690" w:type="dxa"/>
+            <w:tcW w:w="1250" w:type="pct"/>
           </w:tcPr>
           <w:p>
             <w:pPr>
@@ -1853,14 +2034,14 @@
               </w:tabs>
               <w:jc w:val="center"/>
               <w:rPr>
-                <w:rFonts w:ascii="Times New Roman" w:hAnsi="Times New Roman" w:cs="Khmer OS Siemreap"/>
-                <w:sz w:val="24"/>
-                <w:szCs w:val="24"/>
-              </w:rPr>
-            </w:pPr>
-            <w:r>
-              <w:rPr>
-                <w:rFonts w:ascii="Times New Roman" w:hAnsi="Times New Roman" w:cs="Khmer OS Siemreap" w:hint="cs"/>
+                <w:rFonts w:ascii="Times New Roman" w:hAnsi="Times New Roman" w:cs="Khmer OS Content"/>
+                <w:sz w:val="24"/>
+                <w:szCs w:val="24"/>
+              </w:rPr>
+            </w:pPr>
+            <w:r>
+              <w:rPr>
+                <w:rFonts w:ascii="Times New Roman" w:hAnsi="Times New Roman" w:cs="Khmer OS Content" w:hint="cs"/>
                 <w:sz w:val="24"/>
                 <w:szCs w:val="24"/>
                 <w:cs/>
@@ -1869,7 +2050,7 @@
             </w:r>
             <w:r>
               <w:rPr>
-                <w:rFonts w:ascii="Times New Roman" w:hAnsi="Times New Roman" w:cs="Khmer OS Siemreap"/>
+                <w:rFonts w:ascii="Times New Roman" w:hAnsi="Times New Roman" w:cs="Khmer OS Content"/>
                 <w:sz w:val="24"/>
                 <w:szCs w:val="24"/>
               </w:rPr>
@@ -1879,7 +2060,7 @@
         </w:tc>
         <w:tc>
           <w:tcPr>
-            <w:tcW w:w="2691" w:type="dxa"/>
+            <w:tcW w:w="1250" w:type="pct"/>
           </w:tcPr>
           <w:p>
             <w:pPr>
@@ -1888,14 +2069,14 @@
               </w:tabs>
               <w:jc w:val="center"/>
               <w:rPr>
-                <w:rFonts w:ascii="Times New Roman" w:hAnsi="Times New Roman" w:cs="Khmer OS Siemreap"/>
-                <w:sz w:val="24"/>
-                <w:szCs w:val="24"/>
-              </w:rPr>
-            </w:pPr>
-            <w:r>
-              <w:rPr>
-                <w:rFonts w:ascii="Times New Roman" w:hAnsi="Times New Roman" w:cs="Khmer OS Siemreap" w:hint="cs"/>
+                <w:rFonts w:ascii="Times New Roman" w:hAnsi="Times New Roman" w:cs="Khmer OS Content"/>
+                <w:sz w:val="24"/>
+                <w:szCs w:val="24"/>
+              </w:rPr>
+            </w:pPr>
+            <w:r>
+              <w:rPr>
+                <w:rFonts w:ascii="Times New Roman" w:hAnsi="Times New Roman" w:cs="Khmer OS Content" w:hint="cs"/>
                 <w:sz w:val="24"/>
                 <w:szCs w:val="24"/>
                 <w:cs/>
@@ -1904,7 +2085,7 @@
             </w:r>
             <w:r>
               <w:rPr>
-                <w:rFonts w:ascii="Times New Roman" w:hAnsi="Times New Roman" w:cs="Khmer OS Siemreap"/>
+                <w:rFonts w:ascii="Times New Roman" w:hAnsi="Times New Roman" w:cs="Khmer OS Content"/>
                 <w:sz w:val="24"/>
                 <w:szCs w:val="24"/>
               </w:rPr>
@@ -1914,7 +2095,7 @@
         </w:tc>
         <w:tc>
           <w:tcPr>
-            <w:tcW w:w="2691" w:type="dxa"/>
+            <w:tcW w:w="1250" w:type="pct"/>
           </w:tcPr>
           <w:p>
             <w:pPr>
@@ -1923,14 +2104,14 @@
               </w:tabs>
               <w:jc w:val="center"/>
               <w:rPr>
-                <w:rFonts w:ascii="Times New Roman" w:hAnsi="Times New Roman" w:cs="Khmer OS Siemreap"/>
-                <w:sz w:val="24"/>
-                <w:szCs w:val="24"/>
-              </w:rPr>
-            </w:pPr>
-            <w:r>
-              <w:rPr>
-                <w:rFonts w:ascii="Times New Roman" w:hAnsi="Times New Roman" w:cs="Khmer OS Siemreap" w:hint="cs"/>
+                <w:rFonts w:ascii="Times New Roman" w:hAnsi="Times New Roman" w:cs="Khmer OS Content"/>
+                <w:sz w:val="24"/>
+                <w:szCs w:val="24"/>
+              </w:rPr>
+            </w:pPr>
+            <w:r>
+              <w:rPr>
+                <w:rFonts w:ascii="Times New Roman" w:hAnsi="Times New Roman" w:cs="Khmer OS Content" w:hint="cs"/>
                 <w:sz w:val="24"/>
                 <w:szCs w:val="24"/>
                 <w:cs/>
@@ -1939,7 +2120,7 @@
             </w:r>
             <w:r>
               <w:rPr>
-                <w:rFonts w:ascii="Times New Roman" w:hAnsi="Times New Roman" w:cs="Khmer OS Siemreap"/>
+                <w:rFonts w:ascii="Times New Roman" w:hAnsi="Times New Roman" w:cs="Khmer OS Content"/>
                 <w:sz w:val="24"/>
                 <w:szCs w:val="24"/>
               </w:rPr>
@@ -1949,7 +2130,7 @@
         </w:tc>
         <w:tc>
           <w:tcPr>
-            <w:tcW w:w="2691" w:type="dxa"/>
+            <w:tcW w:w="1250" w:type="pct"/>
           </w:tcPr>
           <w:p>
             <w:pPr>
@@ -1958,14 +2139,14 @@
               </w:tabs>
               <w:jc w:val="center"/>
               <w:rPr>
-                <w:rFonts w:ascii="Times New Roman" w:hAnsi="Times New Roman" w:cs="Khmer OS Siemreap"/>
-                <w:sz w:val="24"/>
-                <w:szCs w:val="24"/>
-              </w:rPr>
-            </w:pPr>
-            <w:r>
-              <w:rPr>
-                <w:rFonts w:ascii="Times New Roman" w:hAnsi="Times New Roman" w:cs="Khmer OS Siemreap" w:hint="cs"/>
+                <w:rFonts w:ascii="Times New Roman" w:hAnsi="Times New Roman" w:cs="Khmer OS Content"/>
+                <w:sz w:val="24"/>
+                <w:szCs w:val="24"/>
+              </w:rPr>
+            </w:pPr>
+            <w:r>
+              <w:rPr>
+                <w:rFonts w:ascii="Times New Roman" w:hAnsi="Times New Roman" w:cs="Khmer OS Content" w:hint="cs"/>
                 <w:sz w:val="24"/>
                 <w:szCs w:val="24"/>
                 <w:cs/>
@@ -1974,7 +2155,7 @@
             </w:r>
             <w:r>
               <w:rPr>
-                <w:rFonts w:ascii="Times New Roman" w:hAnsi="Times New Roman" w:cs="Khmer OS Siemreap"/>
+                <w:rFonts w:ascii="Times New Roman" w:hAnsi="Times New Roman" w:cs="Khmer OS Content"/>
                 <w:sz w:val="24"/>
                 <w:szCs w:val="24"/>
               </w:rPr>
@@ -1992,62 +2173,14 @@
         <w:spacing w:after="0" w:line="240" w:lineRule="auto"/>
         <w:rPr>
           <w:rFonts w:ascii="Times New Roman" w:hAnsi="Times New Roman" w:cs="Khmer OS Siemreap"/>
-          <w:sz w:val="24"/>
-          <w:szCs w:val="24"/>
+          <w:szCs w:val="22"/>
+          <w:cs/>
         </w:rPr>
       </w:pPr>
-    </w:p>
-    <w:p>
-      <w:pPr>
-        <w:tabs>
-          <w:tab w:val="left" w:leader="dot" w:pos="10065"/>
-        </w:tabs>
-        <w:spacing w:after="0" w:line="240" w:lineRule="auto"/>
-        <w:rPr>
-          <w:rFonts w:ascii="Times New Roman" w:hAnsi="Times New Roman" w:cs="Khmer OS Siemreap"/>
-          <w:sz w:val="24"/>
-          <w:szCs w:val="24"/>
-        </w:rPr>
-      </w:pPr>
-    </w:p>
-    <w:p>
-      <w:pPr>
-        <w:tabs>
-          <w:tab w:val="left" w:leader="dot" w:pos="10065"/>
-        </w:tabs>
-        <w:spacing w:after="0" w:line="240" w:lineRule="auto"/>
-        <w:rPr>
-          <w:rFonts w:ascii="Times New Roman" w:hAnsi="Times New Roman" w:cs="Khmer OS Siemreap"/>
-          <w:sz w:val="24"/>
-          <w:szCs w:val="24"/>
-        </w:rPr>
-      </w:pPr>
-    </w:p>
-    <w:p>
-      <w:pPr>
-        <w:tabs>
-          <w:tab w:val="left" w:leader="dot" w:pos="10065"/>
-        </w:tabs>
-        <w:spacing w:after="0" w:line="240" w:lineRule="auto"/>
-        <w:jc w:val="center"/>
-        <w:rPr>
-          <w:rFonts w:ascii="Times New Roman" w:hAnsi="Times New Roman" w:cs="Khmer OS Siemreap"/>
-          <w:szCs w:val="22"/>
-          <w:cs/>
-        </w:rPr>
-      </w:pPr>
-      <w:r>
-        <w:rPr>
-          <w:rFonts w:ascii="Times New Roman" w:hAnsi="Times New Roman" w:cs="Khmer OS Siemreap" w:hint="cs"/>
-          <w:szCs w:val="22"/>
-          <w:cs/>
-        </w:rPr>
-        <w:t>អ្នកក្លែងបន្លំវិក្កយបត្រនេះ នឹងត្រូវទទូលទោសតាមច្បាប់</w:t>
-      </w:r>
     </w:p>
     <w:sectPr>
       <w:pgSz w:w="11907" w:h="16840" w:code="9"/>
-      <w:pgMar w:top="284" w:right="284" w:bottom="0" w:left="284" w:header="720" w:footer="720" w:gutter="0"/>
+      <w:pgMar w:top="0" w:right="284" w:bottom="0" w:left="284" w:header="720" w:footer="720" w:gutter="0"/>
       <w:cols w:space="720"/>
       <w:docGrid w:linePitch="360"/>
     </w:sectPr>
@@ -2056,7 +2189,7 @@
 </file>
 
 <file path=word/styles.xml><?xml version="1.0" encoding="utf-8"?>
-<w:styles xmlns:mc="http://schemas.openxmlformats.org/markup-compatibility/2006" xmlns:r="http://schemas.openxmlformats.org/officeDocument/2006/relationships" xmlns:w="http://schemas.openxmlformats.org/wordprocessingml/2006/main" xmlns:w14="http://schemas.microsoft.com/office/word/2010/wordml" xmlns:w15="http://schemas.microsoft.com/office/word/2012/wordml" xmlns:w16cex="http://schemas.microsoft.com/office/word/2018/wordml/cex" xmlns:w16cid="http://schemas.microsoft.com/office/word/2016/wordml/cid" xmlns:w16="http://schemas.microsoft.com/office/word/2018/wordml" xmlns:w16du="http://schemas.microsoft.com/office/word/2023/wordml/word16du" xmlns:w16sdtdh="http://schemas.microsoft.com/office/word/2020/wordml/sdtdatahash" xmlns:w16se="http://schemas.microsoft.com/office/word/2015/wordml/symex" mc:Ignorable="w14 w15 w16se w16cid w16 w16cex w16sdtdh w16du">
+<w:styles xmlns:mc="http://schemas.openxmlformats.org/markup-compatibility/2006" xmlns:r="http://schemas.openxmlformats.org/officeDocument/2006/relationships" xmlns:w="http://schemas.openxmlformats.org/wordprocessingml/2006/main" xmlns:w14="http://schemas.microsoft.com/office/word/2010/wordml" xmlns:w15="http://schemas.microsoft.com/office/word/2012/wordml" xmlns:w16cex="http://schemas.microsoft.com/office/word/2018/wordml/cex" xmlns:w16cid="http://schemas.microsoft.com/office/word/2016/wordml/cid" xmlns:w16="http://schemas.microsoft.com/office/word/2018/wordml" xmlns:w16du="http://schemas.microsoft.com/office/word/2023/wordml/word16du" xmlns:w16sdtdh="http://schemas.microsoft.com/office/word/2020/wordml/sdtdatahash" xmlns:w16sdtfl="http://schemas.microsoft.com/office/word/2024/wordml/sdtformatlock" xmlns:w16se="http://schemas.microsoft.com/office/word/2015/wordml/symex" mc:Ignorable="w14 w15 w16se w16cid w16 w16cex w16sdtdh w16sdtfl w16du">
   <w:docDefaults>
     <w:rPrDefault>
       <w:rPr>

</xml_diff>

<commit_message>
Restyling and relabel some thing add phone to order, remove phone from custommer
</commit_message>
<xml_diff>
--- a/src/assets/images/customer-invoice.docx
+++ b/src/assets/images/customer-invoice.docx
@@ -1,6 +1,6 @@
 
 <file path=word/document.xml><?xml version="1.0" encoding="utf-8"?>
-<w:document xmlns:wpc="http://schemas.microsoft.com/office/word/2010/wordprocessingCanvas" xmlns:cx="http://schemas.microsoft.com/office/drawing/2014/chartex" xmlns:cx1="http://schemas.microsoft.com/office/drawing/2015/9/8/chartex" xmlns:cx2="http://schemas.microsoft.com/office/drawing/2015/10/21/chartex" xmlns:cx3="http://schemas.microsoft.com/office/drawing/2016/5/9/chartex" xmlns:cx4="http://schemas.microsoft.com/office/drawing/2016/5/10/chartex" xmlns:cx5="http://schemas.microsoft.com/office/drawing/2016/5/11/chartex" xmlns:cx6="http://schemas.microsoft.com/office/drawing/2016/5/12/chartex" xmlns:cx7="http://schemas.microsoft.com/office/drawing/2016/5/13/chartex" xmlns:cx8="http://schemas.microsoft.com/office/drawing/2016/5/14/chartex" xmlns:mc="http://schemas.openxmlformats.org/markup-compatibility/2006" xmlns:aink="http://schemas.microsoft.com/office/drawing/2016/ink" xmlns:am3d="http://schemas.microsoft.com/office/drawing/2017/model3d" xmlns:o="urn:schemas-microsoft-com:office:office" xmlns:oel="http://schemas.microsoft.com/office/2019/extlst" xmlns:r="http://schemas.openxmlformats.org/officeDocument/2006/relationships" xmlns:m="http://schemas.openxmlformats.org/officeDocument/2006/math" xmlns:v="urn:schemas-microsoft-com:vml" xmlns:wp14="http://schemas.microsoft.com/office/word/2010/wordprocessingDrawing" xmlns:wp="http://schemas.openxmlformats.org/drawingml/2006/wordprocessingDrawing" xmlns:w10="urn:schemas-microsoft-com:office:word" xmlns:w="http://schemas.openxmlformats.org/wordprocessingml/2006/main" xmlns:w14="http://schemas.microsoft.com/office/word/2010/wordml" xmlns:w15="http://schemas.microsoft.com/office/word/2012/wordml" xmlns:w16cex="http://schemas.microsoft.com/office/word/2018/wordml/cex" xmlns:w16cid="http://schemas.microsoft.com/office/word/2016/wordml/cid" xmlns:w16="http://schemas.microsoft.com/office/word/2018/wordml" xmlns:w16du="http://schemas.microsoft.com/office/word/2023/wordml/word16du" xmlns:w16sdtdh="http://schemas.microsoft.com/office/word/2020/wordml/sdtdatahash" xmlns:w16sdtfl="http://schemas.microsoft.com/office/word/2024/wordml/sdtformatlock" xmlns:w16se="http://schemas.microsoft.com/office/word/2015/wordml/symex" xmlns:wpg="http://schemas.microsoft.com/office/word/2010/wordprocessingGroup" xmlns:wpi="http://schemas.microsoft.com/office/word/2010/wordprocessingInk" xmlns:wne="http://schemas.microsoft.com/office/word/2006/wordml" xmlns:wps="http://schemas.microsoft.com/office/word/2010/wordprocessingShape" mc:Ignorable="w14 w15 w16se w16cid w16 w16cex w16sdtdh w16sdtfl w16du wp14">
+<w:document xmlns:wpc="http://schemas.microsoft.com/office/word/2010/wordprocessingCanvas" xmlns:cx="http://schemas.microsoft.com/office/drawing/2014/chartex" xmlns:cx1="http://schemas.microsoft.com/office/drawing/2015/9/8/chartex" xmlns:cx2="http://schemas.microsoft.com/office/drawing/2015/10/21/chartex" xmlns:cx3="http://schemas.microsoft.com/office/drawing/2016/5/9/chartex" xmlns:cx4="http://schemas.microsoft.com/office/drawing/2016/5/10/chartex" xmlns:cx5="http://schemas.microsoft.com/office/drawing/2016/5/11/chartex" xmlns:cx6="http://schemas.microsoft.com/office/drawing/2016/5/12/chartex" xmlns:cx7="http://schemas.microsoft.com/office/drawing/2016/5/13/chartex" xmlns:cx8="http://schemas.microsoft.com/office/drawing/2016/5/14/chartex" xmlns:mc="http://schemas.openxmlformats.org/markup-compatibility/2006" xmlns:aink="http://schemas.microsoft.com/office/drawing/2016/ink" xmlns:am3d="http://schemas.microsoft.com/office/drawing/2017/model3d" xmlns:o="urn:schemas-microsoft-com:office:office" xmlns:oel="http://schemas.microsoft.com/office/2019/extlst" xmlns:r="http://schemas.openxmlformats.org/officeDocument/2006/relationships" xmlns:m="http://schemas.openxmlformats.org/officeDocument/2006/math" xmlns:v="urn:schemas-microsoft-com:vml" xmlns:wp14="http://schemas.microsoft.com/office/word/2010/wordprocessingDrawing" xmlns:wp="http://schemas.openxmlformats.org/drawingml/2006/wordprocessingDrawing" xmlns:w10="urn:schemas-microsoft-com:office:word" xmlns:w="http://schemas.openxmlformats.org/wordprocessingml/2006/main" xmlns:w14="http://schemas.microsoft.com/office/word/2010/wordml" xmlns:w15="http://schemas.microsoft.com/office/word/2012/wordml" xmlns:w16cex="http://schemas.microsoft.com/office/word/2018/wordml/cex" xmlns:w16cid="http://schemas.microsoft.com/office/word/2016/wordml/cid" xmlns:w16="http://schemas.microsoft.com/office/word/2018/wordml" xmlns:w16sdtdh="http://schemas.microsoft.com/office/word/2020/wordml/sdtdatahash" xmlns:w16se="http://schemas.microsoft.com/office/word/2015/wordml/symex" xmlns:wpg="http://schemas.microsoft.com/office/word/2010/wordprocessingGroup" xmlns:wpi="http://schemas.microsoft.com/office/word/2010/wordprocessingInk" xmlns:wne="http://schemas.microsoft.com/office/word/2006/wordml" xmlns:wps="http://schemas.microsoft.com/office/word/2010/wordprocessingShape" mc:Ignorable="w14 w15 w16se w16cid w16 w16cex w16sdtdh wp14">
   <w:body>
     <w:p>
       <w:pPr>
@@ -22,15 +22,15 @@
           <w:szCs w:val="32"/>
         </w:rPr>
         <w:drawing>
-          <wp:anchor distT="0" distB="0" distL="114300" distR="114300" simplePos="0" relativeHeight="251658240" behindDoc="0" locked="0" layoutInCell="1" allowOverlap="1" wp14:anchorId="4E635F34" wp14:editId="701D8CB4">
+          <wp:anchor distT="0" distB="0" distL="114300" distR="114300" simplePos="0" relativeHeight="251658240" behindDoc="0" locked="0" layoutInCell="1" allowOverlap="1" wp14:anchorId="4E635F34" wp14:editId="7AD1F4C8">
             <wp:simplePos x="0" y="0"/>
             <wp:positionH relativeFrom="column">
-              <wp:posOffset>1791335</wp:posOffset>
+              <wp:posOffset>1702435</wp:posOffset>
             </wp:positionH>
             <wp:positionV relativeFrom="paragraph">
-              <wp:posOffset>0</wp:posOffset>
+              <wp:posOffset>54138</wp:posOffset>
             </wp:positionV>
-            <wp:extent cx="609600" cy="609600"/>
+            <wp:extent cx="699770" cy="699770"/>
             <wp:effectExtent l="0" t="0" r="0" b="0"/>
             <wp:wrapSquare wrapText="bothSides"/>
             <wp:docPr id="819225198" name="Picture 2"/>
@@ -61,7 +61,7 @@
                   <pic:spPr bwMode="auto">
                     <a:xfrm>
                       <a:off x="0" y="0"/>
-                      <a:ext cx="609600" cy="609600"/>
+                      <a:ext cx="699770" cy="699770"/>
                     </a:xfrm>
                     <a:prstGeom prst="rect">
                       <a:avLst/>
@@ -186,8 +186,8 @@
       <w:r>
         <w:rPr>
           <w:rFonts w:ascii="Times New Roman" w:hAnsi="Times New Roman" w:cs="Khmer OS Bokor"/>
-          <w:sz w:val="24"/>
-          <w:szCs w:val="24"/>
+          <w:sz w:val="20"/>
+          <w:szCs w:val="20"/>
           <w:cs/>
         </w:rPr>
         <w:t>ស្ថានីយ តេលា</w:t>
@@ -195,8 +195,8 @@
       <w:r>
         <w:rPr>
           <w:rFonts w:ascii="Times New Roman" w:hAnsi="Times New Roman" w:cs="Khmer OS Bokor"/>
-          <w:sz w:val="24"/>
-          <w:szCs w:val="24"/>
+          <w:sz w:val="20"/>
+          <w:szCs w:val="20"/>
         </w:rPr>
         <w:t>:</w:t>
       </w:r>
@@ -220,8 +220,8 @@
       <w:r>
         <w:rPr>
           <w:rFonts w:ascii="Times New Roman" w:hAnsi="Times New Roman" w:cs="Khmer OS Bokor"/>
-          <w:sz w:val="24"/>
-          <w:szCs w:val="24"/>
+          <w:sz w:val="20"/>
+          <w:szCs w:val="20"/>
           <w:cs/>
         </w:rPr>
         <w:tab/>
@@ -230,8 +230,8 @@
       <w:r>
         <w:rPr>
           <w:rFonts w:ascii="Times New Roman" w:hAnsi="Times New Roman" w:cs="Khmer OS Bokor"/>
-          <w:sz w:val="24"/>
-          <w:szCs w:val="24"/>
+          <w:sz w:val="20"/>
+          <w:szCs w:val="20"/>
         </w:rPr>
         <w:t>/</w:t>
       </w:r>
@@ -239,8 +239,8 @@
       <w:r>
         <w:rPr>
           <w:rFonts w:ascii="Times New Roman" w:hAnsi="Times New Roman" w:cs="Khmer OS Bokor"/>
-          <w:sz w:val="20"/>
-          <w:szCs w:val="20"/>
+          <w:sz w:val="18"/>
+          <w:szCs w:val="18"/>
         </w:rPr>
         <w:t>InvNum</w:t>
       </w:r>
@@ -272,15 +272,15 @@
         <w:spacing w:after="0" w:line="288" w:lineRule="auto"/>
         <w:rPr>
           <w:rFonts w:ascii="Times New Roman" w:hAnsi="Times New Roman" w:cs="Khmer OS Bokor"/>
-          <w:sz w:val="24"/>
-          <w:szCs w:val="24"/>
+          <w:sz w:val="20"/>
+          <w:szCs w:val="20"/>
         </w:rPr>
       </w:pPr>
       <w:r>
         <w:rPr>
           <w:rFonts w:ascii="Times New Roman" w:hAnsi="Times New Roman" w:cs="Khmer OS Bokor"/>
-          <w:sz w:val="24"/>
-          <w:szCs w:val="24"/>
+          <w:sz w:val="20"/>
+          <w:szCs w:val="20"/>
           <w:cs/>
         </w:rPr>
         <w:t>លេខទូរស័ព្ទ</w:t>
@@ -288,18 +288,18 @@
       <w:r>
         <w:rPr>
           <w:rFonts w:ascii="Times New Roman" w:hAnsi="Times New Roman" w:cs="Khmer OS Bokor"/>
-          <w:sz w:val="24"/>
-          <w:szCs w:val="24"/>
+          <w:sz w:val="20"/>
+          <w:szCs w:val="20"/>
         </w:rPr>
         <w:t>/</w:t>
       </w:r>
       <w:r>
         <w:rPr>
           <w:rFonts w:ascii="Times New Roman" w:hAnsi="Times New Roman" w:cs="Khmer OS Bokor"/>
-          <w:sz w:val="20"/>
-          <w:szCs w:val="20"/>
-        </w:rPr>
-        <w:t xml:space="preserve">Tel: </w:t>
+          <w:sz w:val="18"/>
+          <w:szCs w:val="18"/>
+        </w:rPr>
+        <w:t>Tel</w:t>
       </w:r>
       <w:r>
         <w:rPr>
@@ -307,21 +307,29 @@
           <w:sz w:val="20"/>
           <w:szCs w:val="20"/>
         </w:rPr>
+        <w:t xml:space="preserve">: </w:t>
+      </w:r>
+      <w:r>
+        <w:rPr>
+          <w:rFonts w:ascii="Times New Roman" w:hAnsi="Times New Roman" w:cs="Khmer OS Bokor"/>
+          <w:sz w:val="20"/>
+          <w:szCs w:val="20"/>
+        </w:rPr>
         <w:tab/>
       </w:r>
       <w:r>
         <w:rPr>
           <w:rFonts w:ascii="Times New Roman" w:hAnsi="Times New Roman" w:cs="Khmer OS Bokor"/>
-          <w:sz w:val="24"/>
-          <w:szCs w:val="24"/>
+          <w:sz w:val="20"/>
+          <w:szCs w:val="20"/>
         </w:rPr>
         <w:tab/>
       </w:r>
       <w:r>
         <w:rPr>
           <w:rFonts w:ascii="Times New Roman" w:hAnsi="Times New Roman" w:cs="Khmer OS Bokor"/>
-          <w:sz w:val="24"/>
-          <w:szCs w:val="24"/>
+          <w:sz w:val="20"/>
+          <w:szCs w:val="20"/>
           <w:cs/>
         </w:rPr>
         <w:t>ថ្ងៃខែឆ្នាំ</w:t>
@@ -329,18 +337,26 @@
       <w:r>
         <w:rPr>
           <w:rFonts w:ascii="Times New Roman" w:hAnsi="Times New Roman" w:cs="Khmer OS Bokor"/>
-          <w:sz w:val="24"/>
-          <w:szCs w:val="24"/>
+          <w:sz w:val="20"/>
+          <w:szCs w:val="20"/>
         </w:rPr>
         <w:t>/</w:t>
       </w:r>
       <w:r>
         <w:rPr>
           <w:rFonts w:ascii="Times New Roman" w:hAnsi="Times New Roman" w:cs="Khmer OS Bokor"/>
-          <w:sz w:val="20"/>
-          <w:szCs w:val="20"/>
-        </w:rPr>
-        <w:t xml:space="preserve">Date: </w:t>
+          <w:sz w:val="18"/>
+          <w:szCs w:val="18"/>
+        </w:rPr>
+        <w:t>Date</w:t>
+      </w:r>
+      <w:r>
+        <w:rPr>
+          <w:rFonts w:ascii="Times New Roman" w:hAnsi="Times New Roman" w:cs="Khmer OS Bokor"/>
+          <w:sz w:val="20"/>
+          <w:szCs w:val="20"/>
+        </w:rPr>
+        <w:t xml:space="preserve">: </w:t>
       </w:r>
       <w:r>
         <w:rPr>
@@ -361,15 +377,15 @@
         <w:spacing w:after="0" w:line="288" w:lineRule="auto"/>
         <w:rPr>
           <w:rFonts w:ascii="Times New Roman" w:hAnsi="Times New Roman" w:cs="Khmer OS Siemreap"/>
-          <w:sz w:val="24"/>
-          <w:szCs w:val="24"/>
+          <w:sz w:val="20"/>
+          <w:szCs w:val="20"/>
         </w:rPr>
       </w:pPr>
       <w:r>
         <w:rPr>
           <w:rFonts w:ascii="Times New Roman" w:hAnsi="Times New Roman" w:cs="Khmer OS Bokor"/>
-          <w:sz w:val="24"/>
-          <w:szCs w:val="24"/>
+          <w:sz w:val="20"/>
+          <w:szCs w:val="20"/>
           <w:cs/>
         </w:rPr>
         <w:t>លេខប័ណ្</w:t>
@@ -377,8 +393,8 @@
       <w:r>
         <w:rPr>
           <w:rFonts w:ascii="Times New Roman" w:hAnsi="Times New Roman" w:cs="Khmer OS Bokor" w:hint="cs"/>
-          <w:sz w:val="24"/>
-          <w:szCs w:val="24"/>
+          <w:sz w:val="20"/>
+          <w:szCs w:val="20"/>
           <w:cs/>
         </w:rPr>
         <w:t>ណ</w:t>
@@ -386,8 +402,8 @@
       <w:r>
         <w:rPr>
           <w:rFonts w:ascii="Times New Roman" w:hAnsi="Times New Roman" w:cs="Khmer OS Bokor"/>
-          <w:sz w:val="24"/>
-          <w:szCs w:val="24"/>
+          <w:sz w:val="20"/>
+          <w:szCs w:val="20"/>
           <w:cs/>
         </w:rPr>
         <w:t>ទំនិញ</w:t>
@@ -395,8 +411,8 @@
       <w:r>
         <w:rPr>
           <w:rFonts w:ascii="Times New Roman" w:hAnsi="Times New Roman" w:cs="Khmer OS Bokor"/>
-          <w:sz w:val="24"/>
-          <w:szCs w:val="24"/>
+          <w:sz w:val="20"/>
+          <w:szCs w:val="20"/>
         </w:rPr>
         <w:t>/</w:t>
       </w:r>
@@ -404,8 +420,8 @@
       <w:r>
         <w:rPr>
           <w:rFonts w:ascii="Times New Roman" w:hAnsi="Times New Roman" w:cs="Khmer OS Bokor"/>
-          <w:sz w:val="20"/>
-          <w:szCs w:val="20"/>
+          <w:sz w:val="18"/>
+          <w:szCs w:val="18"/>
         </w:rPr>
         <w:t>TransferNum</w:t>
       </w:r>
@@ -427,13 +443,17 @@
         <w:tab/>
       </w:r>
       <w:r>
+        <w:rPr>
+          <w:sz w:val="20"/>
+          <w:szCs w:val="20"/>
+        </w:rPr>
         <w:tab/>
       </w:r>
       <w:r>
         <w:rPr>
           <w:rFonts w:ascii="Times New Roman" w:hAnsi="Times New Roman" w:cs="Khmer OS Siemreap"/>
-          <w:sz w:val="24"/>
-          <w:szCs w:val="24"/>
+          <w:sz w:val="20"/>
+          <w:szCs w:val="20"/>
           <w:cs/>
         </w:rPr>
         <w:t>លេខប័ណ្ណដ</w:t>
@@ -441,8 +461,8 @@
       <w:r>
         <w:rPr>
           <w:rFonts w:ascii="Times New Roman" w:hAnsi="Times New Roman" w:cs="Khmer OS Siemreap" w:hint="cs"/>
-          <w:sz w:val="24"/>
-          <w:szCs w:val="24"/>
+          <w:sz w:val="20"/>
+          <w:szCs w:val="20"/>
           <w:cs/>
         </w:rPr>
         <w:t>ឹ</w:t>
@@ -450,8 +470,8 @@
       <w:r>
         <w:rPr>
           <w:rFonts w:ascii="Times New Roman" w:hAnsi="Times New Roman" w:cs="Khmer OS Siemreap"/>
-          <w:sz w:val="24"/>
-          <w:szCs w:val="24"/>
+          <w:sz w:val="20"/>
+          <w:szCs w:val="20"/>
           <w:cs/>
         </w:rPr>
         <w:t>កជញ្ជូន</w:t>
@@ -459,8 +479,8 @@
       <w:r>
         <w:rPr>
           <w:rFonts w:ascii="Times New Roman" w:hAnsi="Times New Roman" w:cs="Khmer OS Siemreap"/>
-          <w:sz w:val="24"/>
-          <w:szCs w:val="24"/>
+          <w:sz w:val="20"/>
+          <w:szCs w:val="20"/>
         </w:rPr>
         <w:t>/</w:t>
       </w:r>
@@ -468,8 +488,8 @@
       <w:r>
         <w:rPr>
           <w:rFonts w:ascii="Times New Roman" w:hAnsi="Times New Roman" w:cs="Khmer OS Siemreap"/>
-          <w:sz w:val="20"/>
-          <w:szCs w:val="20"/>
+          <w:sz w:val="18"/>
+          <w:szCs w:val="18"/>
         </w:rPr>
         <w:t>D.N.Date</w:t>
       </w:r>
@@ -501,15 +521,15 @@
         <w:spacing w:after="0" w:line="288" w:lineRule="auto"/>
         <w:rPr>
           <w:rFonts w:ascii="Times New Roman" w:hAnsi="Times New Roman" w:cs="Khmer OS Content"/>
-          <w:sz w:val="24"/>
-          <w:szCs w:val="24"/>
+          <w:sz w:val="20"/>
+          <w:szCs w:val="20"/>
         </w:rPr>
       </w:pPr>
       <w:r>
         <w:rPr>
           <w:rFonts w:ascii="Times New Roman" w:hAnsi="Times New Roman" w:cs="Khmer OS Content"/>
-          <w:sz w:val="24"/>
-          <w:szCs w:val="24"/>
+          <w:sz w:val="20"/>
+          <w:szCs w:val="20"/>
           <w:cs/>
         </w:rPr>
         <w:t>យោងលេខបញ្ជាទិញ</w:t>
@@ -517,18 +537,26 @@
       <w:r>
         <w:rPr>
           <w:rFonts w:ascii="Times New Roman" w:hAnsi="Times New Roman" w:cs="Khmer OS Content"/>
-          <w:sz w:val="24"/>
-          <w:szCs w:val="24"/>
+          <w:sz w:val="20"/>
+          <w:szCs w:val="20"/>
         </w:rPr>
         <w:t>/</w:t>
       </w:r>
       <w:r>
         <w:rPr>
           <w:rFonts w:ascii="Times New Roman" w:hAnsi="Times New Roman" w:cs="Khmer OS Content"/>
-          <w:sz w:val="20"/>
-          <w:szCs w:val="20"/>
-        </w:rPr>
-        <w:t xml:space="preserve">P.O.NO: </w:t>
+          <w:sz w:val="18"/>
+          <w:szCs w:val="18"/>
+        </w:rPr>
+        <w:t>P.O.NO</w:t>
+      </w:r>
+      <w:r>
+        <w:rPr>
+          <w:rFonts w:ascii="Times New Roman" w:hAnsi="Times New Roman" w:cs="Khmer OS Content"/>
+          <w:sz w:val="20"/>
+          <w:szCs w:val="20"/>
+        </w:rPr>
+        <w:t xml:space="preserve">: </w:t>
       </w:r>
       <w:r>
         <w:rPr>
@@ -541,16 +569,16 @@
       <w:r>
         <w:rPr>
           <w:rFonts w:ascii="Times New Roman" w:hAnsi="Times New Roman" w:cs="Khmer OS Content"/>
-          <w:sz w:val="24"/>
-          <w:szCs w:val="24"/>
+          <w:sz w:val="20"/>
+          <w:szCs w:val="20"/>
         </w:rPr>
         <w:tab/>
       </w:r>
       <w:r>
         <w:rPr>
           <w:rFonts w:ascii="Times New Roman" w:hAnsi="Times New Roman" w:cs="Khmer OS Content"/>
-          <w:sz w:val="24"/>
-          <w:szCs w:val="24"/>
+          <w:sz w:val="20"/>
+          <w:szCs w:val="20"/>
           <w:cs/>
         </w:rPr>
         <w:t>ថ្ងៃដ</w:t>
@@ -558,8 +586,8 @@
       <w:r>
         <w:rPr>
           <w:rFonts w:ascii="Times New Roman" w:hAnsi="Times New Roman" w:cs="Khmer OS Content" w:hint="cs"/>
-          <w:sz w:val="24"/>
-          <w:szCs w:val="24"/>
+          <w:sz w:val="20"/>
+          <w:szCs w:val="20"/>
           <w:cs/>
         </w:rPr>
         <w:t>ឹ</w:t>
@@ -567,8 +595,8 @@
       <w:r>
         <w:rPr>
           <w:rFonts w:ascii="Times New Roman" w:hAnsi="Times New Roman" w:cs="Khmer OS Content"/>
-          <w:sz w:val="24"/>
-          <w:szCs w:val="24"/>
+          <w:sz w:val="20"/>
+          <w:szCs w:val="20"/>
           <w:cs/>
         </w:rPr>
         <w:t>កជញ្ជូន</w:t>
@@ -576,8 +604,8 @@
       <w:r>
         <w:rPr>
           <w:rFonts w:ascii="Times New Roman" w:hAnsi="Times New Roman" w:cs="Khmer OS Content"/>
-          <w:sz w:val="24"/>
-          <w:szCs w:val="24"/>
+          <w:sz w:val="20"/>
+          <w:szCs w:val="20"/>
         </w:rPr>
         <w:t>/</w:t>
       </w:r>
@@ -585,8 +613,8 @@
       <w:r>
         <w:rPr>
           <w:rFonts w:ascii="Times New Roman" w:hAnsi="Times New Roman" w:cs="Khmer OS Content"/>
-          <w:sz w:val="20"/>
-          <w:szCs w:val="20"/>
+          <w:sz w:val="18"/>
+          <w:szCs w:val="18"/>
         </w:rPr>
         <w:t>D.N.Date</w:t>
       </w:r>
@@ -594,10 +622,18 @@
       <w:r>
         <w:rPr>
           <w:rFonts w:ascii="Times New Roman" w:hAnsi="Times New Roman" w:cs="Khmer OS Content"/>
-          <w:sz w:val="20"/>
-          <w:szCs w:val="20"/>
-        </w:rPr>
-        <w:t xml:space="preserve">: </w:t>
+          <w:sz w:val="18"/>
+          <w:szCs w:val="18"/>
+        </w:rPr>
+        <w:t>:</w:t>
+      </w:r>
+      <w:r>
+        <w:rPr>
+          <w:rFonts w:ascii="Times New Roman" w:hAnsi="Times New Roman" w:cs="Khmer OS Content"/>
+          <w:sz w:val="20"/>
+          <w:szCs w:val="20"/>
+        </w:rPr>
+        <w:t xml:space="preserve"> </w:t>
       </w:r>
       <w:r>
         <w:rPr>
@@ -618,15 +654,15 @@
         <w:spacing w:after="0" w:line="288" w:lineRule="auto"/>
         <w:rPr>
           <w:rFonts w:ascii="Times New Roman" w:hAnsi="Times New Roman" w:cs="Khmer OS Content"/>
-          <w:sz w:val="24"/>
-          <w:szCs w:val="24"/>
+          <w:sz w:val="20"/>
+          <w:szCs w:val="20"/>
         </w:rPr>
       </w:pPr>
       <w:r>
         <w:rPr>
           <w:rFonts w:ascii="Times New Roman" w:hAnsi="Times New Roman" w:cs="Khmer OS Content"/>
-          <w:sz w:val="24"/>
-          <w:szCs w:val="24"/>
+          <w:sz w:val="20"/>
+          <w:szCs w:val="20"/>
           <w:cs/>
         </w:rPr>
         <w:t>ថ្ងៃបញ្ជាទិញ</w:t>
@@ -634,8 +670,8 @@
       <w:r>
         <w:rPr>
           <w:rFonts w:ascii="Times New Roman" w:hAnsi="Times New Roman" w:cs="Khmer OS Content"/>
-          <w:sz w:val="24"/>
-          <w:szCs w:val="24"/>
+          <w:sz w:val="20"/>
+          <w:szCs w:val="20"/>
         </w:rPr>
         <w:t>/</w:t>
       </w:r>
@@ -643,8 +679,8 @@
       <w:r>
         <w:rPr>
           <w:rFonts w:ascii="Times New Roman" w:hAnsi="Times New Roman" w:cs="Khmer OS Content"/>
-          <w:sz w:val="20"/>
-          <w:szCs w:val="20"/>
+          <w:sz w:val="18"/>
+          <w:szCs w:val="18"/>
         </w:rPr>
         <w:t>P.O.Date</w:t>
       </w:r>
@@ -668,16 +704,16 @@
       <w:r>
         <w:rPr>
           <w:rFonts w:ascii="Times New Roman" w:hAnsi="Times New Roman" w:cs="Khmer OS Content"/>
-          <w:sz w:val="24"/>
-          <w:szCs w:val="24"/>
+          <w:sz w:val="20"/>
+          <w:szCs w:val="20"/>
         </w:rPr>
         <w:tab/>
       </w:r>
       <w:r>
         <w:rPr>
           <w:rFonts w:ascii="Times New Roman" w:hAnsi="Times New Roman" w:cs="Khmer OS Content"/>
-          <w:sz w:val="24"/>
-          <w:szCs w:val="24"/>
+          <w:sz w:val="20"/>
+          <w:szCs w:val="20"/>
           <w:cs/>
         </w:rPr>
         <w:t>អតិថិជន</w:t>
@@ -685,18 +721,26 @@
       <w:r>
         <w:rPr>
           <w:rFonts w:ascii="Times New Roman" w:hAnsi="Times New Roman" w:cs="Khmer OS Content"/>
-          <w:sz w:val="24"/>
-          <w:szCs w:val="24"/>
+          <w:sz w:val="20"/>
+          <w:szCs w:val="20"/>
         </w:rPr>
         <w:t>/</w:t>
       </w:r>
       <w:r>
         <w:rPr>
           <w:rFonts w:ascii="Times New Roman" w:hAnsi="Times New Roman" w:cs="Khmer OS Content"/>
-          <w:sz w:val="20"/>
-          <w:szCs w:val="20"/>
-        </w:rPr>
-        <w:t xml:space="preserve">Customer: </w:t>
+          <w:sz w:val="18"/>
+          <w:szCs w:val="18"/>
+        </w:rPr>
+        <w:t>Customer</w:t>
+      </w:r>
+      <w:r>
+        <w:rPr>
+          <w:rFonts w:ascii="Times New Roman" w:hAnsi="Times New Roman" w:cs="Khmer OS Content"/>
+          <w:sz w:val="20"/>
+          <w:szCs w:val="20"/>
+        </w:rPr>
+        <w:t xml:space="preserve">: </w:t>
       </w:r>
       <w:r>
         <w:rPr>
@@ -717,15 +761,15 @@
         <w:spacing w:after="0" w:line="288" w:lineRule="auto"/>
         <w:rPr>
           <w:rFonts w:ascii="Times New Roman" w:hAnsi="Times New Roman" w:cs="Khmer OS Content"/>
-          <w:sz w:val="24"/>
-          <w:szCs w:val="24"/>
+          <w:sz w:val="20"/>
+          <w:szCs w:val="20"/>
         </w:rPr>
       </w:pPr>
       <w:r>
         <w:rPr>
           <w:rFonts w:ascii="Times New Roman" w:hAnsi="Times New Roman" w:cs="Khmer OS Content"/>
-          <w:sz w:val="24"/>
-          <w:szCs w:val="24"/>
+          <w:sz w:val="20"/>
+          <w:szCs w:val="20"/>
           <w:cs/>
         </w:rPr>
         <w:t>អនុម័តទី១ដោយ</w:t>
@@ -733,18 +777,26 @@
       <w:r>
         <w:rPr>
           <w:rFonts w:ascii="Times New Roman" w:hAnsi="Times New Roman" w:cs="Khmer OS Content"/>
-          <w:sz w:val="24"/>
-          <w:szCs w:val="24"/>
+          <w:sz w:val="20"/>
+          <w:szCs w:val="20"/>
         </w:rPr>
         <w:t>/</w:t>
       </w:r>
       <w:r>
         <w:rPr>
           <w:rFonts w:ascii="Times New Roman" w:hAnsi="Times New Roman" w:cs="Khmer OS Content"/>
-          <w:sz w:val="20"/>
-          <w:szCs w:val="20"/>
-        </w:rPr>
-        <w:t xml:space="preserve">App. 1 by: </w:t>
+          <w:sz w:val="18"/>
+          <w:szCs w:val="18"/>
+        </w:rPr>
+        <w:t>App. 1 by</w:t>
+      </w:r>
+      <w:r>
+        <w:rPr>
+          <w:rFonts w:ascii="Times New Roman" w:hAnsi="Times New Roman" w:cs="Khmer OS Content"/>
+          <w:sz w:val="20"/>
+          <w:szCs w:val="20"/>
+        </w:rPr>
+        <w:t xml:space="preserve">: </w:t>
       </w:r>
       <w:r>
         <w:rPr>
@@ -757,16 +809,16 @@
       <w:r>
         <w:rPr>
           <w:rFonts w:ascii="Times New Roman" w:hAnsi="Times New Roman" w:cs="Khmer OS Content"/>
-          <w:sz w:val="24"/>
-          <w:szCs w:val="24"/>
+          <w:sz w:val="20"/>
+          <w:szCs w:val="20"/>
         </w:rPr>
         <w:tab/>
       </w:r>
       <w:r>
         <w:rPr>
           <w:rFonts w:ascii="Times New Roman" w:hAnsi="Times New Roman" w:cs="Khmer OS Content"/>
-          <w:sz w:val="24"/>
-          <w:szCs w:val="24"/>
+          <w:sz w:val="20"/>
+          <w:szCs w:val="20"/>
           <w:cs/>
         </w:rPr>
         <w:t>អាស</w:t>
@@ -774,8 +826,8 @@
       <w:r>
         <w:rPr>
           <w:rFonts w:ascii="Times New Roman" w:hAnsi="Times New Roman" w:cs="Khmer OS Content" w:hint="cs"/>
-          <w:sz w:val="24"/>
-          <w:szCs w:val="24"/>
+          <w:sz w:val="20"/>
+          <w:szCs w:val="20"/>
           <w:cs/>
         </w:rPr>
         <w:t>័</w:t>
@@ -783,8 +835,8 @@
       <w:r>
         <w:rPr>
           <w:rFonts w:ascii="Times New Roman" w:hAnsi="Times New Roman" w:cs="Khmer OS Content"/>
-          <w:sz w:val="24"/>
-          <w:szCs w:val="24"/>
+          <w:sz w:val="20"/>
+          <w:szCs w:val="20"/>
           <w:cs/>
         </w:rPr>
         <w:t>យដ្ឋាន</w:t>
@@ -792,18 +844,26 @@
       <w:r>
         <w:rPr>
           <w:rFonts w:ascii="Times New Roman" w:hAnsi="Times New Roman" w:cs="Khmer OS Content"/>
-          <w:sz w:val="24"/>
-          <w:szCs w:val="24"/>
+          <w:sz w:val="20"/>
+          <w:szCs w:val="20"/>
         </w:rPr>
         <w:t>/</w:t>
       </w:r>
       <w:r>
         <w:rPr>
           <w:rFonts w:ascii="Times New Roman" w:hAnsi="Times New Roman" w:cs="Khmer OS Content"/>
-          <w:sz w:val="20"/>
-          <w:szCs w:val="20"/>
-        </w:rPr>
-        <w:t xml:space="preserve">Address: </w:t>
+          <w:sz w:val="18"/>
+          <w:szCs w:val="18"/>
+        </w:rPr>
+        <w:t>Address:</w:t>
+      </w:r>
+      <w:r>
+        <w:rPr>
+          <w:rFonts w:ascii="Times New Roman" w:hAnsi="Times New Roman" w:cs="Khmer OS Content"/>
+          <w:sz w:val="20"/>
+          <w:szCs w:val="20"/>
+        </w:rPr>
+        <w:t xml:space="preserve"> </w:t>
       </w:r>
       <w:r>
         <w:rPr>
@@ -824,15 +884,15 @@
         <w:spacing w:after="0" w:line="288" w:lineRule="auto"/>
         <w:rPr>
           <w:rFonts w:ascii="Times New Roman" w:hAnsi="Times New Roman" w:cs="Khmer OS Content"/>
-          <w:sz w:val="24"/>
-          <w:szCs w:val="24"/>
+          <w:sz w:val="20"/>
+          <w:szCs w:val="20"/>
         </w:rPr>
       </w:pPr>
       <w:r>
         <w:rPr>
           <w:rFonts w:ascii="Times New Roman" w:hAnsi="Times New Roman" w:cs="Khmer OS Content"/>
-          <w:sz w:val="24"/>
-          <w:szCs w:val="24"/>
+          <w:sz w:val="20"/>
+          <w:szCs w:val="20"/>
           <w:cs/>
         </w:rPr>
         <w:t>អនុម័តទី២ដោយ</w:t>
@@ -840,34 +900,42 @@
       <w:r>
         <w:rPr>
           <w:rFonts w:ascii="Times New Roman" w:hAnsi="Times New Roman" w:cs="Khmer OS Content"/>
-          <w:sz w:val="24"/>
-          <w:szCs w:val="24"/>
+          <w:sz w:val="20"/>
+          <w:szCs w:val="20"/>
         </w:rPr>
         <w:t>/</w:t>
       </w:r>
       <w:r>
         <w:rPr>
           <w:rFonts w:ascii="Times New Roman" w:hAnsi="Times New Roman" w:cs="Khmer OS Content"/>
-          <w:sz w:val="20"/>
-          <w:szCs w:val="20"/>
+          <w:sz w:val="18"/>
+          <w:szCs w:val="18"/>
         </w:rPr>
         <w:t xml:space="preserve">App. </w:t>
       </w:r>
       <w:r>
         <w:rPr>
           <w:rFonts w:ascii="Times New Roman" w:hAnsi="Times New Roman" w:cs="Khmer OS Content"/>
-          <w:sz w:val="20"/>
-          <w:szCs w:val="20"/>
+          <w:sz w:val="18"/>
+          <w:szCs w:val="18"/>
         </w:rPr>
         <w:t>2</w:t>
       </w:r>
       <w:r>
         <w:rPr>
           <w:rFonts w:ascii="Times New Roman" w:hAnsi="Times New Roman" w:cs="Khmer OS Content"/>
-          <w:sz w:val="20"/>
-          <w:szCs w:val="20"/>
-        </w:rPr>
-        <w:t xml:space="preserve"> by:</w:t>
+          <w:sz w:val="18"/>
+          <w:szCs w:val="18"/>
+        </w:rPr>
+        <w:t xml:space="preserve"> by</w:t>
+      </w:r>
+      <w:r>
+        <w:rPr>
+          <w:rFonts w:ascii="Times New Roman" w:hAnsi="Times New Roman" w:cs="Khmer OS Content"/>
+          <w:sz w:val="20"/>
+          <w:szCs w:val="20"/>
+        </w:rPr>
+        <w:t>:</w:t>
       </w:r>
       <w:r>
         <w:rPr>
@@ -880,8 +948,8 @@
       <w:r>
         <w:rPr>
           <w:rFonts w:ascii="Times New Roman" w:hAnsi="Times New Roman" w:cs="Khmer OS Content"/>
-          <w:sz w:val="24"/>
-          <w:szCs w:val="24"/>
+          <w:sz w:val="20"/>
+          <w:szCs w:val="20"/>
           <w:cs/>
         </w:rPr>
         <w:tab/>
@@ -890,18 +958,26 @@
       <w:r>
         <w:rPr>
           <w:rFonts w:ascii="Times New Roman" w:hAnsi="Times New Roman" w:cs="Khmer OS Content"/>
-          <w:sz w:val="24"/>
-          <w:szCs w:val="24"/>
+          <w:sz w:val="20"/>
+          <w:szCs w:val="20"/>
         </w:rPr>
         <w:t>/</w:t>
       </w:r>
       <w:r>
         <w:rPr>
           <w:rFonts w:ascii="Times New Roman" w:hAnsi="Times New Roman" w:cs="Khmer OS Content"/>
-          <w:sz w:val="20"/>
-          <w:szCs w:val="20"/>
-        </w:rPr>
-        <w:t xml:space="preserve">Tel: </w:t>
+          <w:sz w:val="18"/>
+          <w:szCs w:val="18"/>
+        </w:rPr>
+        <w:t>Tel</w:t>
+      </w:r>
+      <w:r>
+        <w:rPr>
+          <w:rFonts w:ascii="Times New Roman" w:hAnsi="Times New Roman" w:cs="Khmer OS Content"/>
+          <w:sz w:val="20"/>
+          <w:szCs w:val="20"/>
+        </w:rPr>
+        <w:t xml:space="preserve">: </w:t>
       </w:r>
       <w:r>
         <w:rPr>
@@ -922,15 +998,15 @@
         <w:spacing w:after="0" w:line="288" w:lineRule="auto"/>
         <w:rPr>
           <w:rFonts w:ascii="Times New Roman" w:hAnsi="Times New Roman" w:cs="Khmer OS Content"/>
-          <w:sz w:val="24"/>
-          <w:szCs w:val="24"/>
+          <w:sz w:val="20"/>
+          <w:szCs w:val="20"/>
         </w:rPr>
       </w:pPr>
       <w:r>
         <w:rPr>
           <w:rFonts w:ascii="Times New Roman" w:hAnsi="Times New Roman" w:cs="Khmer OS Content"/>
-          <w:sz w:val="24"/>
-          <w:szCs w:val="24"/>
+          <w:sz w:val="20"/>
+          <w:szCs w:val="20"/>
           <w:cs/>
         </w:rPr>
         <w:t>ប្រភេទលក់</w:t>
@@ -938,18 +1014,26 @@
       <w:r>
         <w:rPr>
           <w:rFonts w:ascii="Times New Roman" w:hAnsi="Times New Roman" w:cs="Khmer OS Content"/>
-          <w:sz w:val="24"/>
-          <w:szCs w:val="24"/>
+          <w:sz w:val="20"/>
+          <w:szCs w:val="20"/>
         </w:rPr>
         <w:t>/</w:t>
       </w:r>
       <w:r>
         <w:rPr>
           <w:rFonts w:ascii="Times New Roman" w:hAnsi="Times New Roman" w:cs="Khmer OS Content"/>
-          <w:sz w:val="20"/>
-          <w:szCs w:val="20"/>
-        </w:rPr>
-        <w:t xml:space="preserve">Sell Type: </w:t>
+          <w:sz w:val="18"/>
+          <w:szCs w:val="18"/>
+        </w:rPr>
+        <w:t>Sell Type</w:t>
+      </w:r>
+      <w:r>
+        <w:rPr>
+          <w:rFonts w:ascii="Times New Roman" w:hAnsi="Times New Roman" w:cs="Khmer OS Content"/>
+          <w:sz w:val="20"/>
+          <w:szCs w:val="20"/>
+        </w:rPr>
+        <w:t xml:space="preserve">: </w:t>
       </w:r>
       <w:r>
         <w:rPr>
@@ -962,16 +1046,16 @@
       <w:r>
         <w:rPr>
           <w:rFonts w:ascii="Times New Roman" w:hAnsi="Times New Roman" w:cs="Khmer OS Content"/>
-          <w:sz w:val="24"/>
-          <w:szCs w:val="24"/>
+          <w:sz w:val="20"/>
+          <w:szCs w:val="20"/>
         </w:rPr>
         <w:tab/>
       </w:r>
       <w:r>
         <w:rPr>
           <w:rFonts w:ascii="Times New Roman" w:hAnsi="Times New Roman" w:cs="Khmer OS Content"/>
-          <w:sz w:val="24"/>
-          <w:szCs w:val="24"/>
+          <w:sz w:val="20"/>
+          <w:szCs w:val="20"/>
           <w:cs/>
         </w:rPr>
         <w:t>មធ្យោបាយដឹកជញ្ជូន</w:t>
@@ -979,18 +1063,26 @@
       <w:r>
         <w:rPr>
           <w:rFonts w:ascii="Times New Roman" w:hAnsi="Times New Roman" w:cs="Khmer OS Content"/>
-          <w:sz w:val="24"/>
-          <w:szCs w:val="24"/>
+          <w:sz w:val="20"/>
+          <w:szCs w:val="20"/>
         </w:rPr>
         <w:t>/</w:t>
       </w:r>
       <w:r>
         <w:rPr>
           <w:rFonts w:ascii="Times New Roman" w:hAnsi="Times New Roman" w:cs="Khmer OS Content"/>
-          <w:sz w:val="20"/>
-          <w:szCs w:val="20"/>
-        </w:rPr>
-        <w:t>Del by:</w:t>
+          <w:sz w:val="18"/>
+          <w:szCs w:val="18"/>
+        </w:rPr>
+        <w:t>Del by</w:t>
+      </w:r>
+      <w:r>
+        <w:rPr>
+          <w:rFonts w:ascii="Times New Roman" w:hAnsi="Times New Roman" w:cs="Khmer OS Content"/>
+          <w:sz w:val="20"/>
+          <w:szCs w:val="20"/>
+        </w:rPr>
+        <w:t>:</w:t>
       </w:r>
       <w:r>
         <w:rPr>
@@ -1004,22 +1096,22 @@
     <w:p>
       <w:pPr>
         <w:tabs>
-          <w:tab w:val="left" w:leader="dot" w:pos="5103"/>
+          <w:tab w:val="left" w:leader="dot" w:pos="4536"/>
           <w:tab w:val="left" w:pos="6237"/>
           <w:tab w:val="left" w:leader="dot" w:pos="11339"/>
         </w:tabs>
         <w:spacing w:after="0" w:line="288" w:lineRule="auto"/>
         <w:rPr>
           <w:rFonts w:ascii="Times New Roman" w:hAnsi="Times New Roman" w:cs="Khmer OS Content"/>
-          <w:sz w:val="24"/>
-          <w:szCs w:val="24"/>
+          <w:sz w:val="20"/>
+          <w:szCs w:val="20"/>
         </w:rPr>
       </w:pPr>
       <w:r>
         <w:rPr>
           <w:rFonts w:ascii="Times New Roman" w:hAnsi="Times New Roman" w:cs="Khmer OS Content"/>
-          <w:sz w:val="24"/>
-          <w:szCs w:val="24"/>
+          <w:sz w:val="20"/>
+          <w:szCs w:val="20"/>
           <w:cs/>
         </w:rPr>
         <w:t>រូបភាពទូទាត់</w:t>
@@ -1027,18 +1119,26 @@
       <w:r>
         <w:rPr>
           <w:rFonts w:ascii="Times New Roman" w:hAnsi="Times New Roman" w:cs="Khmer OS Content"/>
-          <w:sz w:val="24"/>
-          <w:szCs w:val="24"/>
+          <w:sz w:val="20"/>
+          <w:szCs w:val="20"/>
         </w:rPr>
         <w:t>/</w:t>
       </w:r>
       <w:r>
         <w:rPr>
           <w:rFonts w:ascii="Times New Roman" w:hAnsi="Times New Roman" w:cs="Khmer OS Content"/>
-          <w:sz w:val="20"/>
-          <w:szCs w:val="20"/>
-        </w:rPr>
-        <w:t>Pay Term:</w:t>
+          <w:sz w:val="18"/>
+          <w:szCs w:val="18"/>
+        </w:rPr>
+        <w:t>Pay Term</w:t>
+      </w:r>
+      <w:r>
+        <w:rPr>
+          <w:rFonts w:ascii="Times New Roman" w:hAnsi="Times New Roman" w:cs="Khmer OS Content"/>
+          <w:sz w:val="20"/>
+          <w:szCs w:val="20"/>
+        </w:rPr>
+        <w:t>:</w:t>
       </w:r>
       <w:r>
         <w:rPr>
@@ -1051,16 +1151,16 @@
       <w:r>
         <w:rPr>
           <w:rFonts w:ascii="Times New Roman" w:hAnsi="Times New Roman" w:cs="Khmer OS Content"/>
-          <w:sz w:val="24"/>
-          <w:szCs w:val="24"/>
+          <w:sz w:val="20"/>
+          <w:szCs w:val="20"/>
         </w:rPr>
         <w:tab/>
       </w:r>
       <w:r>
         <w:rPr>
           <w:rFonts w:ascii="Times New Roman" w:hAnsi="Times New Roman" w:cs="Khmer OS Content"/>
-          <w:sz w:val="24"/>
-          <w:szCs w:val="24"/>
+          <w:sz w:val="20"/>
+          <w:szCs w:val="20"/>
           <w:cs/>
         </w:rPr>
         <w:t>រថយន្ដលេខ</w:t>
@@ -1068,18 +1168,26 @@
       <w:r>
         <w:rPr>
           <w:rFonts w:ascii="Times New Roman" w:hAnsi="Times New Roman" w:cs="Khmer OS Content"/>
-          <w:sz w:val="24"/>
-          <w:szCs w:val="24"/>
+          <w:sz w:val="20"/>
+          <w:szCs w:val="20"/>
         </w:rPr>
         <w:t>/</w:t>
       </w:r>
       <w:r>
         <w:rPr>
           <w:rFonts w:ascii="Times New Roman" w:hAnsi="Times New Roman" w:cs="Khmer OS Content"/>
-          <w:sz w:val="20"/>
-          <w:szCs w:val="20"/>
-        </w:rPr>
-        <w:t xml:space="preserve">Truck No: </w:t>
+          <w:sz w:val="18"/>
+          <w:szCs w:val="18"/>
+        </w:rPr>
+        <w:t>Truck No</w:t>
+      </w:r>
+      <w:r>
+        <w:rPr>
+          <w:rFonts w:ascii="Times New Roman" w:hAnsi="Times New Roman" w:cs="Khmer OS Content"/>
+          <w:sz w:val="20"/>
+          <w:szCs w:val="20"/>
+        </w:rPr>
+        <w:t xml:space="preserve">: </w:t>
       </w:r>
       <w:r>
         <w:rPr>
@@ -1089,6 +1197,21 @@
         </w:rPr>
         <w:tab/>
       </w:r>
+    </w:p>
+    <w:p>
+      <w:pPr>
+        <w:tabs>
+          <w:tab w:val="left" w:leader="dot" w:pos="4536"/>
+          <w:tab w:val="left" w:pos="6237"/>
+          <w:tab w:val="left" w:leader="dot" w:pos="11339"/>
+        </w:tabs>
+        <w:spacing w:after="0" w:line="288" w:lineRule="auto"/>
+        <w:rPr>
+          <w:rFonts w:ascii="Times New Roman" w:hAnsi="Times New Roman" w:cs="Khmer OS Content"/>
+          <w:sz w:val="20"/>
+          <w:szCs w:val="20"/>
+        </w:rPr>
+      </w:pPr>
     </w:p>
     <w:tbl>
       <w:tblPr>
@@ -1097,13 +1220,13 @@
         <w:tblLook w:val="04A0" w:firstRow="1" w:lastRow="0" w:firstColumn="1" w:lastColumn="0" w:noHBand="0" w:noVBand="1"/>
       </w:tblPr>
       <w:tblGrid>
-        <w:gridCol w:w="891"/>
+        <w:gridCol w:w="890"/>
         <w:gridCol w:w="3580"/>
         <w:gridCol w:w="895"/>
         <w:gridCol w:w="1194"/>
         <w:gridCol w:w="1344"/>
-        <w:gridCol w:w="1640"/>
-        <w:gridCol w:w="1785"/>
+        <w:gridCol w:w="1641"/>
+        <w:gridCol w:w="1786"/>
       </w:tblGrid>
       <w:tr>
         <w:trPr>
@@ -1467,7 +1590,7 @@
       </w:tr>
       <w:tr>
         <w:trPr>
-          <w:trHeight w:val="4721"/>
+          <w:trHeight w:val="5592"/>
         </w:trPr>
         <w:tc>
           <w:tcPr>
@@ -1654,8 +1777,8 @@
             <w:r>
               <w:rPr>
                 <w:rFonts w:ascii="Times New Roman" w:hAnsi="Times New Roman" w:cs="Khmer OS Content" w:hint="cs"/>
-                <w:sz w:val="24"/>
-                <w:szCs w:val="24"/>
+                <w:sz w:val="20"/>
+                <w:szCs w:val="20"/>
                 <w:cs/>
               </w:rPr>
               <w:t>សរុប</w:t>
@@ -1663,10 +1786,18 @@
             <w:r>
               <w:rPr>
                 <w:rFonts w:ascii="Times New Roman" w:hAnsi="Times New Roman" w:cs="Khmer OS Content"/>
-                <w:sz w:val="24"/>
-                <w:szCs w:val="24"/>
-              </w:rPr>
-              <w:t xml:space="preserve"> / Total</w:t>
+                <w:sz w:val="20"/>
+                <w:szCs w:val="20"/>
+              </w:rPr>
+              <w:t xml:space="preserve"> / </w:t>
+            </w:r>
+            <w:r>
+              <w:rPr>
+                <w:rFonts w:ascii="Times New Roman" w:hAnsi="Times New Roman" w:cs="Khmer OS Content"/>
+                <w:sz w:val="18"/>
+                <w:szCs w:val="18"/>
+              </w:rPr>
+              <w:t>Total</w:t>
             </w:r>
           </w:p>
         </w:tc>
@@ -1738,13 +1869,15 @@
         <w:spacing w:line="240" w:lineRule="auto"/>
         <w:rPr>
           <w:rFonts w:cs="Khmer OS Content"/>
+          <w:sz w:val="18"/>
+          <w:szCs w:val="24"/>
         </w:rPr>
       </w:pPr>
       <w:r>
         <w:rPr>
           <w:rFonts w:ascii="Times New Roman" w:hAnsi="Times New Roman" w:cs="Khmer OS Content" w:hint="cs"/>
-          <w:sz w:val="24"/>
-          <w:szCs w:val="24"/>
+          <w:sz w:val="20"/>
+          <w:szCs w:val="20"/>
           <w:cs/>
         </w:rPr>
         <w:t>សរុបទឹកប្រាក់ជាអក្សរ</w:t>
@@ -1752,16 +1885,16 @@
       <w:r>
         <w:rPr>
           <w:rFonts w:ascii="Times New Roman" w:hAnsi="Times New Roman" w:cs="Khmer OS Content"/>
-          <w:sz w:val="24"/>
-          <w:szCs w:val="24"/>
+          <w:sz w:val="20"/>
+          <w:szCs w:val="20"/>
         </w:rPr>
         <w:t xml:space="preserve"> / Total In Word:</w:t>
       </w:r>
       <w:r>
         <w:rPr>
           <w:rFonts w:ascii="Times New Roman" w:hAnsi="Times New Roman" w:cs="Khmer OS Content"/>
-          <w:sz w:val="24"/>
-          <w:szCs w:val="24"/>
+          <w:sz w:val="20"/>
+          <w:szCs w:val="20"/>
         </w:rPr>
         <w:tab/>
       </w:r>
@@ -1781,7 +1914,7 @@
         <w:tblLook w:val="04A0" w:firstRow="1" w:lastRow="0" w:firstColumn="1" w:lastColumn="0" w:noHBand="0" w:noVBand="1"/>
       </w:tblPr>
       <w:tblGrid>
-        <w:gridCol w:w="2834"/>
+        <w:gridCol w:w="2835"/>
         <w:gridCol w:w="2835"/>
         <w:gridCol w:w="2835"/>
         <w:gridCol w:w="2835"/>
@@ -1799,16 +1932,16 @@
               <w:jc w:val="center"/>
               <w:rPr>
                 <w:rFonts w:ascii="Times New Roman" w:hAnsi="Times New Roman" w:cs="Khmer OS Content"/>
-                <w:sz w:val="24"/>
-                <w:szCs w:val="24"/>
+                <w:sz w:val="20"/>
+                <w:szCs w:val="20"/>
                 <w:cs/>
               </w:rPr>
             </w:pPr>
             <w:r>
               <w:rPr>
                 <w:rFonts w:ascii="Times New Roman" w:hAnsi="Times New Roman" w:cs="Khmer OS Content" w:hint="cs"/>
-                <w:sz w:val="24"/>
-                <w:szCs w:val="24"/>
+                <w:sz w:val="20"/>
+                <w:szCs w:val="20"/>
                 <w:cs/>
               </w:rPr>
               <w:t>ប្រធានស្ថានីយ</w:t>
@@ -1816,8 +1949,8 @@
             <w:r>
               <w:rPr>
                 <w:rFonts w:ascii="Times New Roman" w:hAnsi="Times New Roman" w:cs="Khmer OS Content"/>
-                <w:sz w:val="24"/>
-                <w:szCs w:val="24"/>
+                <w:sz w:val="20"/>
+                <w:szCs w:val="20"/>
               </w:rPr>
               <w:br/>
               <w:t>Station Manager</w:t>
@@ -1836,15 +1969,15 @@
               <w:jc w:val="center"/>
               <w:rPr>
                 <w:rFonts w:ascii="Times New Roman" w:hAnsi="Times New Roman" w:cs="Khmer OS Content"/>
-                <w:sz w:val="24"/>
-                <w:szCs w:val="24"/>
+                <w:sz w:val="20"/>
+                <w:szCs w:val="20"/>
               </w:rPr>
             </w:pPr>
             <w:r>
               <w:rPr>
                 <w:rFonts w:ascii="Times New Roman" w:hAnsi="Times New Roman" w:cs="Khmer OS Content" w:hint="cs"/>
-                <w:sz w:val="24"/>
-                <w:szCs w:val="24"/>
+                <w:sz w:val="20"/>
+                <w:szCs w:val="20"/>
                 <w:cs/>
               </w:rPr>
               <w:t>ជំនួយការ</w:t>
@@ -1858,15 +1991,15 @@
               <w:jc w:val="center"/>
               <w:rPr>
                 <w:rFonts w:ascii="Times New Roman" w:hAnsi="Times New Roman" w:cs="Khmer OS Content"/>
-                <w:sz w:val="24"/>
-                <w:szCs w:val="24"/>
-              </w:rPr>
-            </w:pPr>
-            <w:r>
-              <w:rPr>
-                <w:rFonts w:ascii="Times New Roman" w:hAnsi="Times New Roman" w:cs="Khmer OS Content"/>
-                <w:sz w:val="24"/>
-                <w:szCs w:val="24"/>
+                <w:sz w:val="20"/>
+                <w:szCs w:val="20"/>
+              </w:rPr>
+            </w:pPr>
+            <w:r>
+              <w:rPr>
+                <w:rFonts w:ascii="Times New Roman" w:hAnsi="Times New Roman" w:cs="Khmer OS Content"/>
+                <w:sz w:val="20"/>
+                <w:szCs w:val="20"/>
               </w:rPr>
               <w:t>Assistant</w:t>
             </w:r>
@@ -1884,15 +2017,15 @@
               <w:jc w:val="center"/>
               <w:rPr>
                 <w:rFonts w:ascii="Times New Roman" w:hAnsi="Times New Roman" w:cs="Khmer OS Content"/>
-                <w:sz w:val="24"/>
-                <w:szCs w:val="24"/>
+                <w:sz w:val="20"/>
+                <w:szCs w:val="20"/>
               </w:rPr>
             </w:pPr>
             <w:r>
               <w:rPr>
                 <w:rFonts w:ascii="Times New Roman" w:hAnsi="Times New Roman" w:cs="Khmer OS Content" w:hint="cs"/>
-                <w:sz w:val="24"/>
-                <w:szCs w:val="24"/>
+                <w:sz w:val="20"/>
+                <w:szCs w:val="20"/>
                 <w:cs/>
               </w:rPr>
               <w:t>អ្នកលក់</w:t>
@@ -1900,8 +2033,8 @@
             <w:r>
               <w:rPr>
                 <w:rFonts w:ascii="Times New Roman" w:hAnsi="Times New Roman" w:cs="Khmer OS Content"/>
-                <w:sz w:val="24"/>
-                <w:szCs w:val="24"/>
+                <w:sz w:val="20"/>
+                <w:szCs w:val="20"/>
               </w:rPr>
               <w:br/>
               <w:t>Seller</w:t>
@@ -1920,15 +2053,15 @@
               <w:jc w:val="center"/>
               <w:rPr>
                 <w:rFonts w:ascii="Times New Roman" w:hAnsi="Times New Roman" w:cs="Khmer OS Content"/>
-                <w:sz w:val="24"/>
-                <w:szCs w:val="24"/>
+                <w:sz w:val="20"/>
+                <w:szCs w:val="20"/>
               </w:rPr>
             </w:pPr>
             <w:r>
               <w:rPr>
                 <w:rFonts w:ascii="Times New Roman" w:hAnsi="Times New Roman" w:cs="Khmer OS Content" w:hint="cs"/>
-                <w:sz w:val="24"/>
-                <w:szCs w:val="24"/>
+                <w:sz w:val="20"/>
+                <w:szCs w:val="20"/>
                 <w:cs/>
               </w:rPr>
               <w:t>អ្នកទិញ</w:t>
@@ -1936,8 +2069,8 @@
             <w:r>
               <w:rPr>
                 <w:rFonts w:ascii="Times New Roman" w:hAnsi="Times New Roman" w:cs="Khmer OS Content"/>
-                <w:sz w:val="24"/>
-                <w:szCs w:val="24"/>
+                <w:sz w:val="20"/>
+                <w:szCs w:val="20"/>
               </w:rPr>
               <w:br/>
               <w:t>Buyer</w:t>
@@ -1961,8 +2094,8 @@
               <w:jc w:val="center"/>
               <w:rPr>
                 <w:rFonts w:ascii="Times New Roman" w:hAnsi="Times New Roman" w:cs="Khmer OS Content"/>
-                <w:sz w:val="24"/>
-                <w:szCs w:val="24"/>
+                <w:sz w:val="20"/>
+                <w:szCs w:val="20"/>
               </w:rPr>
             </w:pPr>
           </w:p>
@@ -1979,8 +2112,8 @@
               <w:jc w:val="center"/>
               <w:rPr>
                 <w:rFonts w:ascii="Times New Roman" w:hAnsi="Times New Roman" w:cs="Khmer OS Content"/>
-                <w:sz w:val="24"/>
-                <w:szCs w:val="24"/>
+                <w:sz w:val="20"/>
+                <w:szCs w:val="20"/>
               </w:rPr>
             </w:pPr>
           </w:p>
@@ -1997,8 +2130,8 @@
               <w:jc w:val="center"/>
               <w:rPr>
                 <w:rFonts w:ascii="Times New Roman" w:hAnsi="Times New Roman" w:cs="Khmer OS Content"/>
-                <w:sz w:val="24"/>
-                <w:szCs w:val="24"/>
+                <w:sz w:val="20"/>
+                <w:szCs w:val="20"/>
               </w:rPr>
             </w:pPr>
           </w:p>
@@ -2015,8 +2148,8 @@
               <w:jc w:val="center"/>
               <w:rPr>
                 <w:rFonts w:ascii="Times New Roman" w:hAnsi="Times New Roman" w:cs="Khmer OS Content"/>
-                <w:sz w:val="24"/>
-                <w:szCs w:val="24"/>
+                <w:sz w:val="20"/>
+                <w:szCs w:val="20"/>
               </w:rPr>
             </w:pPr>
           </w:p>
@@ -2035,15 +2168,15 @@
               <w:jc w:val="center"/>
               <w:rPr>
                 <w:rFonts w:ascii="Times New Roman" w:hAnsi="Times New Roman" w:cs="Khmer OS Content"/>
-                <w:sz w:val="24"/>
-                <w:szCs w:val="24"/>
+                <w:sz w:val="20"/>
+                <w:szCs w:val="20"/>
               </w:rPr>
             </w:pPr>
             <w:r>
               <w:rPr>
                 <w:rFonts w:ascii="Times New Roman" w:hAnsi="Times New Roman" w:cs="Khmer OS Content" w:hint="cs"/>
-                <w:sz w:val="24"/>
-                <w:szCs w:val="24"/>
+                <w:sz w:val="20"/>
+                <w:szCs w:val="20"/>
                 <w:cs/>
               </w:rPr>
               <w:t>ថ្ងៃ</w:t>
@@ -2051,8 +2184,8 @@
             <w:r>
               <w:rPr>
                 <w:rFonts w:ascii="Times New Roman" w:hAnsi="Times New Roman" w:cs="Khmer OS Content"/>
-                <w:sz w:val="24"/>
-                <w:szCs w:val="24"/>
+                <w:sz w:val="20"/>
+                <w:szCs w:val="20"/>
               </w:rPr>
               <w:t xml:space="preserve"> / Date: ………………</w:t>
             </w:r>
@@ -2070,15 +2203,15 @@
               <w:jc w:val="center"/>
               <w:rPr>
                 <w:rFonts w:ascii="Times New Roman" w:hAnsi="Times New Roman" w:cs="Khmer OS Content"/>
-                <w:sz w:val="24"/>
-                <w:szCs w:val="24"/>
+                <w:sz w:val="20"/>
+                <w:szCs w:val="20"/>
               </w:rPr>
             </w:pPr>
             <w:r>
               <w:rPr>
                 <w:rFonts w:ascii="Times New Roman" w:hAnsi="Times New Roman" w:cs="Khmer OS Content" w:hint="cs"/>
-                <w:sz w:val="24"/>
-                <w:szCs w:val="24"/>
+                <w:sz w:val="20"/>
+                <w:szCs w:val="20"/>
                 <w:cs/>
               </w:rPr>
               <w:t>ថ្ងៃ</w:t>
@@ -2086,8 +2219,8 @@
             <w:r>
               <w:rPr>
                 <w:rFonts w:ascii="Times New Roman" w:hAnsi="Times New Roman" w:cs="Khmer OS Content"/>
-                <w:sz w:val="24"/>
-                <w:szCs w:val="24"/>
+                <w:sz w:val="20"/>
+                <w:szCs w:val="20"/>
               </w:rPr>
               <w:t xml:space="preserve"> / Date: ………………</w:t>
             </w:r>
@@ -2105,15 +2238,15 @@
               <w:jc w:val="center"/>
               <w:rPr>
                 <w:rFonts w:ascii="Times New Roman" w:hAnsi="Times New Roman" w:cs="Khmer OS Content"/>
-                <w:sz w:val="24"/>
-                <w:szCs w:val="24"/>
+                <w:sz w:val="20"/>
+                <w:szCs w:val="20"/>
               </w:rPr>
             </w:pPr>
             <w:r>
               <w:rPr>
                 <w:rFonts w:ascii="Times New Roman" w:hAnsi="Times New Roman" w:cs="Khmer OS Content" w:hint="cs"/>
-                <w:sz w:val="24"/>
-                <w:szCs w:val="24"/>
+                <w:sz w:val="20"/>
+                <w:szCs w:val="20"/>
                 <w:cs/>
               </w:rPr>
               <w:t>ថ្ងៃ</w:t>
@@ -2121,8 +2254,8 @@
             <w:r>
               <w:rPr>
                 <w:rFonts w:ascii="Times New Roman" w:hAnsi="Times New Roman" w:cs="Khmer OS Content"/>
-                <w:sz w:val="24"/>
-                <w:szCs w:val="24"/>
+                <w:sz w:val="20"/>
+                <w:szCs w:val="20"/>
               </w:rPr>
               <w:t xml:space="preserve"> / Date: ………………</w:t>
             </w:r>
@@ -2140,15 +2273,15 @@
               <w:jc w:val="center"/>
               <w:rPr>
                 <w:rFonts w:ascii="Times New Roman" w:hAnsi="Times New Roman" w:cs="Khmer OS Content"/>
-                <w:sz w:val="24"/>
-                <w:szCs w:val="24"/>
+                <w:sz w:val="20"/>
+                <w:szCs w:val="20"/>
               </w:rPr>
             </w:pPr>
             <w:r>
               <w:rPr>
                 <w:rFonts w:ascii="Times New Roman" w:hAnsi="Times New Roman" w:cs="Khmer OS Content" w:hint="cs"/>
-                <w:sz w:val="24"/>
-                <w:szCs w:val="24"/>
+                <w:sz w:val="20"/>
+                <w:szCs w:val="20"/>
                 <w:cs/>
               </w:rPr>
               <w:t>ថ្ងៃ</w:t>
@@ -2156,8 +2289,8 @@
             <w:r>
               <w:rPr>
                 <w:rFonts w:ascii="Times New Roman" w:hAnsi="Times New Roman" w:cs="Khmer OS Content"/>
-                <w:sz w:val="24"/>
-                <w:szCs w:val="24"/>
+                <w:sz w:val="20"/>
+                <w:szCs w:val="20"/>
               </w:rPr>
               <w:t xml:space="preserve"> / Date: ………………</w:t>
             </w:r>
@@ -2180,7 +2313,7 @@
     </w:p>
     <w:sectPr>
       <w:pgSz w:w="11907" w:h="16840" w:code="9"/>
-      <w:pgMar w:top="0" w:right="284" w:bottom="0" w:left="284" w:header="720" w:footer="720" w:gutter="0"/>
+      <w:pgMar w:top="0" w:right="170" w:bottom="0" w:left="397" w:header="720" w:footer="720" w:gutter="0"/>
       <w:cols w:space="720"/>
       <w:docGrid w:linePitch="360"/>
     </w:sectPr>
@@ -2189,7 +2322,7 @@
 </file>
 
 <file path=word/styles.xml><?xml version="1.0" encoding="utf-8"?>
-<w:styles xmlns:mc="http://schemas.openxmlformats.org/markup-compatibility/2006" xmlns:r="http://schemas.openxmlformats.org/officeDocument/2006/relationships" xmlns:w="http://schemas.openxmlformats.org/wordprocessingml/2006/main" xmlns:w14="http://schemas.microsoft.com/office/word/2010/wordml" xmlns:w15="http://schemas.microsoft.com/office/word/2012/wordml" xmlns:w16cex="http://schemas.microsoft.com/office/word/2018/wordml/cex" xmlns:w16cid="http://schemas.microsoft.com/office/word/2016/wordml/cid" xmlns:w16="http://schemas.microsoft.com/office/word/2018/wordml" xmlns:w16du="http://schemas.microsoft.com/office/word/2023/wordml/word16du" xmlns:w16sdtdh="http://schemas.microsoft.com/office/word/2020/wordml/sdtdatahash" xmlns:w16sdtfl="http://schemas.microsoft.com/office/word/2024/wordml/sdtformatlock" xmlns:w16se="http://schemas.microsoft.com/office/word/2015/wordml/symex" mc:Ignorable="w14 w15 w16se w16cid w16 w16cex w16sdtdh w16sdtfl w16du">
+<w:styles xmlns:mc="http://schemas.openxmlformats.org/markup-compatibility/2006" xmlns:r="http://schemas.openxmlformats.org/officeDocument/2006/relationships" xmlns:w="http://schemas.openxmlformats.org/wordprocessingml/2006/main" xmlns:w14="http://schemas.microsoft.com/office/word/2010/wordml" xmlns:w15="http://schemas.microsoft.com/office/word/2012/wordml" xmlns:w16cex="http://schemas.microsoft.com/office/word/2018/wordml/cex" xmlns:w16cid="http://schemas.microsoft.com/office/word/2016/wordml/cid" xmlns:w16="http://schemas.microsoft.com/office/word/2018/wordml" xmlns:w16sdtdh="http://schemas.microsoft.com/office/word/2020/wordml/sdtdatahash" xmlns:w16se="http://schemas.microsoft.com/office/word/2015/wordml/symex" mc:Ignorable="w14 w15 w16se w16cid w16 w16cex w16sdtdh">
   <w:docDefaults>
     <w:rPrDefault>
       <w:rPr>

</xml_diff>

<commit_message>
Restyling some position, font and font-size in customer invoice
</commit_message>
<xml_diff>
--- a/src/assets/images/customer-invoice.docx
+++ b/src/assets/images/customer-invoice.docx
@@ -1,6 +1,6 @@
 
 <file path=word/document.xml><?xml version="1.0" encoding="utf-8"?>
-<w:document xmlns:wpc="http://schemas.microsoft.com/office/word/2010/wordprocessingCanvas" xmlns:cx="http://schemas.microsoft.com/office/drawing/2014/chartex" xmlns:cx1="http://schemas.microsoft.com/office/drawing/2015/9/8/chartex" xmlns:cx2="http://schemas.microsoft.com/office/drawing/2015/10/21/chartex" xmlns:cx3="http://schemas.microsoft.com/office/drawing/2016/5/9/chartex" xmlns:cx4="http://schemas.microsoft.com/office/drawing/2016/5/10/chartex" xmlns:cx5="http://schemas.microsoft.com/office/drawing/2016/5/11/chartex" xmlns:cx6="http://schemas.microsoft.com/office/drawing/2016/5/12/chartex" xmlns:cx7="http://schemas.microsoft.com/office/drawing/2016/5/13/chartex" xmlns:cx8="http://schemas.microsoft.com/office/drawing/2016/5/14/chartex" xmlns:mc="http://schemas.openxmlformats.org/markup-compatibility/2006" xmlns:aink="http://schemas.microsoft.com/office/drawing/2016/ink" xmlns:am3d="http://schemas.microsoft.com/office/drawing/2017/model3d" xmlns:o="urn:schemas-microsoft-com:office:office" xmlns:oel="http://schemas.microsoft.com/office/2019/extlst" xmlns:r="http://schemas.openxmlformats.org/officeDocument/2006/relationships" xmlns:m="http://schemas.openxmlformats.org/officeDocument/2006/math" xmlns:v="urn:schemas-microsoft-com:vml" xmlns:wp14="http://schemas.microsoft.com/office/word/2010/wordprocessingDrawing" xmlns:wp="http://schemas.openxmlformats.org/drawingml/2006/wordprocessingDrawing" xmlns:w10="urn:schemas-microsoft-com:office:word" xmlns:w="http://schemas.openxmlformats.org/wordprocessingml/2006/main" xmlns:w14="http://schemas.microsoft.com/office/word/2010/wordml" xmlns:w15="http://schemas.microsoft.com/office/word/2012/wordml" xmlns:w16cex="http://schemas.microsoft.com/office/word/2018/wordml/cex" xmlns:w16cid="http://schemas.microsoft.com/office/word/2016/wordml/cid" xmlns:w16="http://schemas.microsoft.com/office/word/2018/wordml" xmlns:w16sdtdh="http://schemas.microsoft.com/office/word/2020/wordml/sdtdatahash" xmlns:w16se="http://schemas.microsoft.com/office/word/2015/wordml/symex" xmlns:wpg="http://schemas.microsoft.com/office/word/2010/wordprocessingGroup" xmlns:wpi="http://schemas.microsoft.com/office/word/2010/wordprocessingInk" xmlns:wne="http://schemas.microsoft.com/office/word/2006/wordml" xmlns:wps="http://schemas.microsoft.com/office/word/2010/wordprocessingShape" mc:Ignorable="w14 w15 w16se w16cid w16 w16cex w16sdtdh wp14">
+<w:document xmlns:wpc="http://schemas.microsoft.com/office/word/2010/wordprocessingCanvas" xmlns:cx="http://schemas.microsoft.com/office/drawing/2014/chartex" xmlns:cx1="http://schemas.microsoft.com/office/drawing/2015/9/8/chartex" xmlns:cx2="http://schemas.microsoft.com/office/drawing/2015/10/21/chartex" xmlns:cx3="http://schemas.microsoft.com/office/drawing/2016/5/9/chartex" xmlns:cx4="http://schemas.microsoft.com/office/drawing/2016/5/10/chartex" xmlns:cx5="http://schemas.microsoft.com/office/drawing/2016/5/11/chartex" xmlns:cx6="http://schemas.microsoft.com/office/drawing/2016/5/12/chartex" xmlns:cx7="http://schemas.microsoft.com/office/drawing/2016/5/13/chartex" xmlns:cx8="http://schemas.microsoft.com/office/drawing/2016/5/14/chartex" xmlns:mc="http://schemas.openxmlformats.org/markup-compatibility/2006" xmlns:aink="http://schemas.microsoft.com/office/drawing/2016/ink" xmlns:am3d="http://schemas.microsoft.com/office/drawing/2017/model3d" xmlns:o="urn:schemas-microsoft-com:office:office" xmlns:oel="http://schemas.microsoft.com/office/2019/extlst" xmlns:r="http://schemas.openxmlformats.org/officeDocument/2006/relationships" xmlns:m="http://schemas.openxmlformats.org/officeDocument/2006/math" xmlns:v="urn:schemas-microsoft-com:vml" xmlns:wp14="http://schemas.microsoft.com/office/word/2010/wordprocessingDrawing" xmlns:wp="http://schemas.openxmlformats.org/drawingml/2006/wordprocessingDrawing" xmlns:w10="urn:schemas-microsoft-com:office:word" xmlns:w="http://schemas.openxmlformats.org/wordprocessingml/2006/main" xmlns:w14="http://schemas.microsoft.com/office/word/2010/wordml" xmlns:w15="http://schemas.microsoft.com/office/word/2012/wordml" xmlns:w16cex="http://schemas.microsoft.com/office/word/2018/wordml/cex" xmlns:w16cid="http://schemas.microsoft.com/office/word/2016/wordml/cid" xmlns:w16="http://schemas.microsoft.com/office/word/2018/wordml" xmlns:w16du="http://schemas.microsoft.com/office/word/2023/wordml/word16du" xmlns:w16sdtdh="http://schemas.microsoft.com/office/word/2020/wordml/sdtdatahash" xmlns:w16sdtfl="http://schemas.microsoft.com/office/word/2024/wordml/sdtformatlock" xmlns:w16se="http://schemas.microsoft.com/office/word/2015/wordml/symex" xmlns:wpg="http://schemas.microsoft.com/office/word/2010/wordprocessingGroup" xmlns:wpi="http://schemas.microsoft.com/office/word/2010/wordprocessingInk" xmlns:wne="http://schemas.microsoft.com/office/word/2006/wordml" xmlns:wps="http://schemas.microsoft.com/office/word/2010/wordprocessingShape" mc:Ignorable="w14 w15 w16se w16cid w16 w16cex w16sdtdh w16sdtfl w16du wp14">
   <w:body>
     <w:p>
       <w:pPr>
@@ -173,7 +173,7 @@
       <w:pPr>
         <w:tabs>
           <w:tab w:val="left" w:leader="dot" w:pos="3402"/>
-          <w:tab w:val="left" w:pos="7371"/>
+          <w:tab w:val="left" w:pos="6804"/>
           <w:tab w:val="left" w:leader="dot" w:pos="11339"/>
         </w:tabs>
         <w:spacing w:after="0" w:line="288" w:lineRule="auto"/>
@@ -266,7 +266,7 @@
       <w:pPr>
         <w:tabs>
           <w:tab w:val="left" w:leader="dot" w:pos="3402"/>
-          <w:tab w:val="left" w:pos="7371"/>
+          <w:tab w:val="left" w:pos="6804"/>
           <w:tab w:val="left" w:leader="dot" w:pos="11339"/>
         </w:tabs>
         <w:spacing w:after="0" w:line="288" w:lineRule="auto"/>
@@ -361,732 +361,6 @@
       <w:r>
         <w:rPr>
           <w:rFonts w:ascii="Times New Roman" w:hAnsi="Times New Roman" w:cs="Khmer OS Bokor"/>
-          <w:sz w:val="20"/>
-          <w:szCs w:val="20"/>
-        </w:rPr>
-        <w:tab/>
-      </w:r>
-    </w:p>
-    <w:p>
-      <w:pPr>
-        <w:tabs>
-          <w:tab w:val="left" w:leader="dot" w:pos="5103"/>
-          <w:tab w:val="left" w:pos="6237"/>
-          <w:tab w:val="left" w:leader="dot" w:pos="11339"/>
-        </w:tabs>
-        <w:spacing w:after="0" w:line="288" w:lineRule="auto"/>
-        <w:rPr>
-          <w:rFonts w:ascii="Times New Roman" w:hAnsi="Times New Roman" w:cs="Khmer OS Siemreap"/>
-          <w:sz w:val="20"/>
-          <w:szCs w:val="20"/>
-        </w:rPr>
-      </w:pPr>
-      <w:r>
-        <w:rPr>
-          <w:rFonts w:ascii="Times New Roman" w:hAnsi="Times New Roman" w:cs="Khmer OS Bokor"/>
-          <w:sz w:val="20"/>
-          <w:szCs w:val="20"/>
-          <w:cs/>
-        </w:rPr>
-        <w:t>លេខប័ណ្</w:t>
-      </w:r>
-      <w:r>
-        <w:rPr>
-          <w:rFonts w:ascii="Times New Roman" w:hAnsi="Times New Roman" w:cs="Khmer OS Bokor" w:hint="cs"/>
-          <w:sz w:val="20"/>
-          <w:szCs w:val="20"/>
-          <w:cs/>
-        </w:rPr>
-        <w:t>ណ</w:t>
-      </w:r>
-      <w:r>
-        <w:rPr>
-          <w:rFonts w:ascii="Times New Roman" w:hAnsi="Times New Roman" w:cs="Khmer OS Bokor"/>
-          <w:sz w:val="20"/>
-          <w:szCs w:val="20"/>
-          <w:cs/>
-        </w:rPr>
-        <w:t>ទំនិញ</w:t>
-      </w:r>
-      <w:r>
-        <w:rPr>
-          <w:rFonts w:ascii="Times New Roman" w:hAnsi="Times New Roman" w:cs="Khmer OS Bokor"/>
-          <w:sz w:val="20"/>
-          <w:szCs w:val="20"/>
-        </w:rPr>
-        <w:t>/</w:t>
-      </w:r>
-      <w:proofErr w:type="spellStart"/>
-      <w:r>
-        <w:rPr>
-          <w:rFonts w:ascii="Times New Roman" w:hAnsi="Times New Roman" w:cs="Khmer OS Bokor"/>
-          <w:sz w:val="18"/>
-          <w:szCs w:val="18"/>
-        </w:rPr>
-        <w:t>TransferNum</w:t>
-      </w:r>
-      <w:proofErr w:type="spellEnd"/>
-      <w:r>
-        <w:rPr>
-          <w:rFonts w:ascii="Times New Roman" w:hAnsi="Times New Roman" w:cs="Khmer OS Bokor"/>
-          <w:sz w:val="20"/>
-          <w:szCs w:val="20"/>
-        </w:rPr>
-        <w:t>:</w:t>
-      </w:r>
-      <w:r>
-        <w:rPr>
-          <w:rFonts w:ascii="Times New Roman" w:hAnsi="Times New Roman" w:cs="Khmer OS Bokor"/>
-          <w:sz w:val="20"/>
-          <w:szCs w:val="20"/>
-        </w:rPr>
-        <w:tab/>
-      </w:r>
-      <w:r>
-        <w:rPr>
-          <w:sz w:val="20"/>
-          <w:szCs w:val="20"/>
-        </w:rPr>
-        <w:tab/>
-      </w:r>
-      <w:r>
-        <w:rPr>
-          <w:rFonts w:ascii="Times New Roman" w:hAnsi="Times New Roman" w:cs="Khmer OS Siemreap"/>
-          <w:sz w:val="20"/>
-          <w:szCs w:val="20"/>
-          <w:cs/>
-        </w:rPr>
-        <w:t>លេខប័ណ្ណដ</w:t>
-      </w:r>
-      <w:r>
-        <w:rPr>
-          <w:rFonts w:ascii="Times New Roman" w:hAnsi="Times New Roman" w:cs="Khmer OS Siemreap" w:hint="cs"/>
-          <w:sz w:val="20"/>
-          <w:szCs w:val="20"/>
-          <w:cs/>
-        </w:rPr>
-        <w:t>ឹ</w:t>
-      </w:r>
-      <w:r>
-        <w:rPr>
-          <w:rFonts w:ascii="Times New Roman" w:hAnsi="Times New Roman" w:cs="Khmer OS Siemreap"/>
-          <w:sz w:val="20"/>
-          <w:szCs w:val="20"/>
-          <w:cs/>
-        </w:rPr>
-        <w:t>កជញ្ជូន</w:t>
-      </w:r>
-      <w:r>
-        <w:rPr>
-          <w:rFonts w:ascii="Times New Roman" w:hAnsi="Times New Roman" w:cs="Khmer OS Siemreap"/>
-          <w:sz w:val="20"/>
-          <w:szCs w:val="20"/>
-        </w:rPr>
-        <w:t>/</w:t>
-      </w:r>
-      <w:proofErr w:type="spellStart"/>
-      <w:r>
-        <w:rPr>
-          <w:rFonts w:ascii="Times New Roman" w:hAnsi="Times New Roman" w:cs="Khmer OS Siemreap"/>
-          <w:sz w:val="18"/>
-          <w:szCs w:val="18"/>
-        </w:rPr>
-        <w:t>D.N.Date</w:t>
-      </w:r>
-      <w:proofErr w:type="spellEnd"/>
-      <w:r>
-        <w:rPr>
-          <w:rFonts w:ascii="Times New Roman" w:hAnsi="Times New Roman" w:cs="Khmer OS Siemreap"/>
-          <w:sz w:val="20"/>
-          <w:szCs w:val="20"/>
-        </w:rPr>
-        <w:t xml:space="preserve">: </w:t>
-      </w:r>
-      <w:r>
-        <w:rPr>
-          <w:rFonts w:ascii="Times New Roman" w:hAnsi="Times New Roman" w:cs="Khmer OS Siemreap"/>
-          <w:sz w:val="20"/>
-          <w:szCs w:val="20"/>
-        </w:rPr>
-        <w:tab/>
-      </w:r>
-    </w:p>
-    <w:p>
-      <w:pPr>
-        <w:tabs>
-          <w:tab w:val="left" w:leader="dot" w:pos="5103"/>
-          <w:tab w:val="left" w:pos="6237"/>
-          <w:tab w:val="left" w:leader="dot" w:pos="11339"/>
-        </w:tabs>
-        <w:spacing w:after="0" w:line="288" w:lineRule="auto"/>
-        <w:rPr>
-          <w:rFonts w:ascii="Times New Roman" w:hAnsi="Times New Roman" w:cs="Khmer OS Content"/>
-          <w:sz w:val="20"/>
-          <w:szCs w:val="20"/>
-        </w:rPr>
-      </w:pPr>
-      <w:r>
-        <w:rPr>
-          <w:rFonts w:ascii="Times New Roman" w:hAnsi="Times New Roman" w:cs="Khmer OS Content"/>
-          <w:sz w:val="20"/>
-          <w:szCs w:val="20"/>
-          <w:cs/>
-        </w:rPr>
-        <w:t>យោងលេខបញ្ជាទិញ</w:t>
-      </w:r>
-      <w:r>
-        <w:rPr>
-          <w:rFonts w:ascii="Times New Roman" w:hAnsi="Times New Roman" w:cs="Khmer OS Content"/>
-          <w:sz w:val="20"/>
-          <w:szCs w:val="20"/>
-        </w:rPr>
-        <w:t>/</w:t>
-      </w:r>
-      <w:r>
-        <w:rPr>
-          <w:rFonts w:ascii="Times New Roman" w:hAnsi="Times New Roman" w:cs="Khmer OS Content"/>
-          <w:sz w:val="18"/>
-          <w:szCs w:val="18"/>
-        </w:rPr>
-        <w:t>P.O.NO</w:t>
-      </w:r>
-      <w:r>
-        <w:rPr>
-          <w:rFonts w:ascii="Times New Roman" w:hAnsi="Times New Roman" w:cs="Khmer OS Content"/>
-          <w:sz w:val="20"/>
-          <w:szCs w:val="20"/>
-        </w:rPr>
-        <w:t xml:space="preserve">: </w:t>
-      </w:r>
-      <w:r>
-        <w:rPr>
-          <w:rFonts w:ascii="Times New Roman" w:hAnsi="Times New Roman" w:cs="Khmer OS Content"/>
-          <w:sz w:val="20"/>
-          <w:szCs w:val="20"/>
-        </w:rPr>
-        <w:tab/>
-      </w:r>
-      <w:r>
-        <w:rPr>
-          <w:rFonts w:ascii="Times New Roman" w:hAnsi="Times New Roman" w:cs="Khmer OS Content"/>
-          <w:sz w:val="20"/>
-          <w:szCs w:val="20"/>
-        </w:rPr>
-        <w:tab/>
-      </w:r>
-      <w:r>
-        <w:rPr>
-          <w:rFonts w:ascii="Times New Roman" w:hAnsi="Times New Roman" w:cs="Khmer OS Content"/>
-          <w:sz w:val="20"/>
-          <w:szCs w:val="20"/>
-          <w:cs/>
-        </w:rPr>
-        <w:t>ថ្ងៃដ</w:t>
-      </w:r>
-      <w:r>
-        <w:rPr>
-          <w:rFonts w:ascii="Times New Roman" w:hAnsi="Times New Roman" w:cs="Khmer OS Content" w:hint="cs"/>
-          <w:sz w:val="20"/>
-          <w:szCs w:val="20"/>
-          <w:cs/>
-        </w:rPr>
-        <w:t>ឹ</w:t>
-      </w:r>
-      <w:r>
-        <w:rPr>
-          <w:rFonts w:ascii="Times New Roman" w:hAnsi="Times New Roman" w:cs="Khmer OS Content"/>
-          <w:sz w:val="20"/>
-          <w:szCs w:val="20"/>
-          <w:cs/>
-        </w:rPr>
-        <w:t>កជញ្ជូន</w:t>
-      </w:r>
-      <w:r>
-        <w:rPr>
-          <w:rFonts w:ascii="Times New Roman" w:hAnsi="Times New Roman" w:cs="Khmer OS Content"/>
-          <w:sz w:val="20"/>
-          <w:szCs w:val="20"/>
-        </w:rPr>
-        <w:t>/</w:t>
-      </w:r>
-      <w:proofErr w:type="spellStart"/>
-      <w:r>
-        <w:rPr>
-          <w:rFonts w:ascii="Times New Roman" w:hAnsi="Times New Roman" w:cs="Khmer OS Content"/>
-          <w:sz w:val="18"/>
-          <w:szCs w:val="18"/>
-        </w:rPr>
-        <w:t>D.N.Date</w:t>
-      </w:r>
-      <w:proofErr w:type="spellEnd"/>
-      <w:r>
-        <w:rPr>
-          <w:rFonts w:ascii="Times New Roman" w:hAnsi="Times New Roman" w:cs="Khmer OS Content"/>
-          <w:sz w:val="18"/>
-          <w:szCs w:val="18"/>
-        </w:rPr>
-        <w:t>:</w:t>
-      </w:r>
-      <w:r>
-        <w:rPr>
-          <w:rFonts w:ascii="Times New Roman" w:hAnsi="Times New Roman" w:cs="Khmer OS Content"/>
-          <w:sz w:val="20"/>
-          <w:szCs w:val="20"/>
-        </w:rPr>
-        <w:t xml:space="preserve"> </w:t>
-      </w:r>
-      <w:r>
-        <w:rPr>
-          <w:rFonts w:ascii="Times New Roman" w:hAnsi="Times New Roman" w:cs="Khmer OS Content"/>
-          <w:sz w:val="20"/>
-          <w:szCs w:val="20"/>
-        </w:rPr>
-        <w:tab/>
-      </w:r>
-    </w:p>
-    <w:p>
-      <w:pPr>
-        <w:tabs>
-          <w:tab w:val="left" w:leader="dot" w:pos="5103"/>
-          <w:tab w:val="left" w:pos="6237"/>
-          <w:tab w:val="left" w:leader="dot" w:pos="11339"/>
-        </w:tabs>
-        <w:spacing w:after="0" w:line="288" w:lineRule="auto"/>
-        <w:rPr>
-          <w:rFonts w:ascii="Times New Roman" w:hAnsi="Times New Roman" w:cs="Khmer OS Content"/>
-          <w:sz w:val="20"/>
-          <w:szCs w:val="20"/>
-        </w:rPr>
-      </w:pPr>
-      <w:r>
-        <w:rPr>
-          <w:rFonts w:ascii="Times New Roman" w:hAnsi="Times New Roman" w:cs="Khmer OS Content"/>
-          <w:sz w:val="20"/>
-          <w:szCs w:val="20"/>
-          <w:cs/>
-        </w:rPr>
-        <w:t>ថ្ងៃបញ្ជាទិញ</w:t>
-      </w:r>
-      <w:r>
-        <w:rPr>
-          <w:rFonts w:ascii="Times New Roman" w:hAnsi="Times New Roman" w:cs="Khmer OS Content"/>
-          <w:sz w:val="20"/>
-          <w:szCs w:val="20"/>
-        </w:rPr>
-        <w:t>/</w:t>
-      </w:r>
-      <w:proofErr w:type="spellStart"/>
-      <w:r>
-        <w:rPr>
-          <w:rFonts w:ascii="Times New Roman" w:hAnsi="Times New Roman" w:cs="Khmer OS Content"/>
-          <w:sz w:val="18"/>
-          <w:szCs w:val="18"/>
-        </w:rPr>
-        <w:t>P.O.Date</w:t>
-      </w:r>
-      <w:proofErr w:type="spellEnd"/>
-      <w:r>
-        <w:rPr>
-          <w:rFonts w:ascii="Times New Roman" w:hAnsi="Times New Roman" w:cs="Khmer OS Content"/>
-          <w:sz w:val="20"/>
-          <w:szCs w:val="20"/>
-        </w:rPr>
-        <w:t xml:space="preserve">: </w:t>
-      </w:r>
-      <w:r>
-        <w:rPr>
-          <w:rFonts w:ascii="Times New Roman" w:hAnsi="Times New Roman" w:cs="Khmer OS Content"/>
-          <w:sz w:val="20"/>
-          <w:szCs w:val="20"/>
-        </w:rPr>
-        <w:tab/>
-      </w:r>
-      <w:r>
-        <w:rPr>
-          <w:rFonts w:ascii="Times New Roman" w:hAnsi="Times New Roman" w:cs="Khmer OS Content"/>
-          <w:sz w:val="20"/>
-          <w:szCs w:val="20"/>
-        </w:rPr>
-        <w:tab/>
-      </w:r>
-      <w:r>
-        <w:rPr>
-          <w:rFonts w:ascii="Times New Roman" w:hAnsi="Times New Roman" w:cs="Khmer OS Content"/>
-          <w:sz w:val="20"/>
-          <w:szCs w:val="20"/>
-          <w:cs/>
-        </w:rPr>
-        <w:t>អតិថិជន</w:t>
-      </w:r>
-      <w:r>
-        <w:rPr>
-          <w:rFonts w:ascii="Times New Roman" w:hAnsi="Times New Roman" w:cs="Khmer OS Content"/>
-          <w:sz w:val="20"/>
-          <w:szCs w:val="20"/>
-        </w:rPr>
-        <w:t>/</w:t>
-      </w:r>
-      <w:r>
-        <w:rPr>
-          <w:rFonts w:ascii="Times New Roman" w:hAnsi="Times New Roman" w:cs="Khmer OS Content"/>
-          <w:sz w:val="18"/>
-          <w:szCs w:val="18"/>
-        </w:rPr>
-        <w:t>Customer</w:t>
-      </w:r>
-      <w:r>
-        <w:rPr>
-          <w:rFonts w:ascii="Times New Roman" w:hAnsi="Times New Roman" w:cs="Khmer OS Content"/>
-          <w:sz w:val="20"/>
-          <w:szCs w:val="20"/>
-        </w:rPr>
-        <w:t xml:space="preserve">: </w:t>
-      </w:r>
-      <w:r>
-        <w:rPr>
-          <w:rFonts w:ascii="Times New Roman" w:hAnsi="Times New Roman" w:cs="Khmer OS Content"/>
-          <w:sz w:val="20"/>
-          <w:szCs w:val="20"/>
-        </w:rPr>
-        <w:tab/>
-      </w:r>
-    </w:p>
-    <w:p>
-      <w:pPr>
-        <w:tabs>
-          <w:tab w:val="left" w:leader="dot" w:pos="5103"/>
-          <w:tab w:val="left" w:pos="6237"/>
-          <w:tab w:val="left" w:leader="dot" w:pos="11339"/>
-        </w:tabs>
-        <w:spacing w:after="0" w:line="288" w:lineRule="auto"/>
-        <w:rPr>
-          <w:rFonts w:ascii="Times New Roman" w:hAnsi="Times New Roman" w:cs="Khmer OS Content"/>
-          <w:sz w:val="20"/>
-          <w:szCs w:val="20"/>
-        </w:rPr>
-      </w:pPr>
-      <w:r>
-        <w:rPr>
-          <w:rFonts w:ascii="Times New Roman" w:hAnsi="Times New Roman" w:cs="Khmer OS Content"/>
-          <w:sz w:val="20"/>
-          <w:szCs w:val="20"/>
-          <w:cs/>
-        </w:rPr>
-        <w:t>អនុម័តទី១ដោយ</w:t>
-      </w:r>
-      <w:r>
-        <w:rPr>
-          <w:rFonts w:ascii="Times New Roman" w:hAnsi="Times New Roman" w:cs="Khmer OS Content"/>
-          <w:sz w:val="20"/>
-          <w:szCs w:val="20"/>
-        </w:rPr>
-        <w:t>/</w:t>
-      </w:r>
-      <w:r>
-        <w:rPr>
-          <w:rFonts w:ascii="Times New Roman" w:hAnsi="Times New Roman" w:cs="Khmer OS Content"/>
-          <w:sz w:val="18"/>
-          <w:szCs w:val="18"/>
-        </w:rPr>
-        <w:t>App. 1 by</w:t>
-      </w:r>
-      <w:r>
-        <w:rPr>
-          <w:rFonts w:ascii="Times New Roman" w:hAnsi="Times New Roman" w:cs="Khmer OS Content"/>
-          <w:sz w:val="20"/>
-          <w:szCs w:val="20"/>
-        </w:rPr>
-        <w:t xml:space="preserve">: </w:t>
-      </w:r>
-      <w:r>
-        <w:rPr>
-          <w:rFonts w:ascii="Times New Roman" w:hAnsi="Times New Roman" w:cs="Khmer OS Content"/>
-          <w:sz w:val="20"/>
-          <w:szCs w:val="20"/>
-        </w:rPr>
-        <w:tab/>
-      </w:r>
-      <w:r>
-        <w:rPr>
-          <w:rFonts w:ascii="Times New Roman" w:hAnsi="Times New Roman" w:cs="Khmer OS Content"/>
-          <w:sz w:val="20"/>
-          <w:szCs w:val="20"/>
-        </w:rPr>
-        <w:tab/>
-      </w:r>
-      <w:r>
-        <w:rPr>
-          <w:rFonts w:ascii="Times New Roman" w:hAnsi="Times New Roman" w:cs="Khmer OS Content"/>
-          <w:sz w:val="20"/>
-          <w:szCs w:val="20"/>
-          <w:cs/>
-        </w:rPr>
-        <w:t>អាស</w:t>
-      </w:r>
-      <w:r>
-        <w:rPr>
-          <w:rFonts w:ascii="Times New Roman" w:hAnsi="Times New Roman" w:cs="Khmer OS Content" w:hint="cs"/>
-          <w:sz w:val="20"/>
-          <w:szCs w:val="20"/>
-          <w:cs/>
-        </w:rPr>
-        <w:t>័</w:t>
-      </w:r>
-      <w:r>
-        <w:rPr>
-          <w:rFonts w:ascii="Times New Roman" w:hAnsi="Times New Roman" w:cs="Khmer OS Content"/>
-          <w:sz w:val="20"/>
-          <w:szCs w:val="20"/>
-          <w:cs/>
-        </w:rPr>
-        <w:t>យដ្ឋាន</w:t>
-      </w:r>
-      <w:r>
-        <w:rPr>
-          <w:rFonts w:ascii="Times New Roman" w:hAnsi="Times New Roman" w:cs="Khmer OS Content"/>
-          <w:sz w:val="20"/>
-          <w:szCs w:val="20"/>
-        </w:rPr>
-        <w:t>/</w:t>
-      </w:r>
-      <w:r>
-        <w:rPr>
-          <w:rFonts w:ascii="Times New Roman" w:hAnsi="Times New Roman" w:cs="Khmer OS Content"/>
-          <w:sz w:val="18"/>
-          <w:szCs w:val="18"/>
-        </w:rPr>
-        <w:t>Address:</w:t>
-      </w:r>
-      <w:r>
-        <w:rPr>
-          <w:rFonts w:ascii="Times New Roman" w:hAnsi="Times New Roman" w:cs="Khmer OS Content"/>
-          <w:sz w:val="20"/>
-          <w:szCs w:val="20"/>
-        </w:rPr>
-        <w:t xml:space="preserve"> </w:t>
-      </w:r>
-      <w:r>
-        <w:rPr>
-          <w:rFonts w:ascii="Times New Roman" w:hAnsi="Times New Roman" w:cs="Khmer OS Content"/>
-          <w:sz w:val="20"/>
-          <w:szCs w:val="20"/>
-        </w:rPr>
-        <w:tab/>
-      </w:r>
-    </w:p>
-    <w:p>
-      <w:pPr>
-        <w:tabs>
-          <w:tab w:val="left" w:leader="dot" w:pos="5103"/>
-          <w:tab w:val="left" w:pos="6237"/>
-          <w:tab w:val="left" w:leader="dot" w:pos="11339"/>
-        </w:tabs>
-        <w:spacing w:after="0" w:line="288" w:lineRule="auto"/>
-        <w:rPr>
-          <w:rFonts w:ascii="Times New Roman" w:hAnsi="Times New Roman" w:cs="Khmer OS Content"/>
-          <w:sz w:val="20"/>
-          <w:szCs w:val="20"/>
-        </w:rPr>
-      </w:pPr>
-      <w:r>
-        <w:rPr>
-          <w:rFonts w:ascii="Times New Roman" w:hAnsi="Times New Roman" w:cs="Khmer OS Content"/>
-          <w:sz w:val="20"/>
-          <w:szCs w:val="20"/>
-          <w:cs/>
-        </w:rPr>
-        <w:t>អនុម័តទី២ដោយ</w:t>
-      </w:r>
-      <w:r>
-        <w:rPr>
-          <w:rFonts w:ascii="Times New Roman" w:hAnsi="Times New Roman" w:cs="Khmer OS Content"/>
-          <w:sz w:val="20"/>
-          <w:szCs w:val="20"/>
-        </w:rPr>
-        <w:t>/</w:t>
-      </w:r>
-      <w:r>
-        <w:rPr>
-          <w:rFonts w:ascii="Times New Roman" w:hAnsi="Times New Roman" w:cs="Khmer OS Content"/>
-          <w:sz w:val="18"/>
-          <w:szCs w:val="18"/>
-        </w:rPr>
-        <w:t xml:space="preserve">App. </w:t>
-      </w:r>
-      <w:r>
-        <w:rPr>
-          <w:rFonts w:ascii="Times New Roman" w:hAnsi="Times New Roman" w:cs="Khmer OS Content"/>
-          <w:sz w:val="18"/>
-          <w:szCs w:val="18"/>
-        </w:rPr>
-        <w:t>2</w:t>
-      </w:r>
-      <w:r>
-        <w:rPr>
-          <w:rFonts w:ascii="Times New Roman" w:hAnsi="Times New Roman" w:cs="Khmer OS Content"/>
-          <w:sz w:val="18"/>
-          <w:szCs w:val="18"/>
-        </w:rPr>
-        <w:t xml:space="preserve"> by</w:t>
-      </w:r>
-      <w:r>
-        <w:rPr>
-          <w:rFonts w:ascii="Times New Roman" w:hAnsi="Times New Roman" w:cs="Khmer OS Content"/>
-          <w:sz w:val="20"/>
-          <w:szCs w:val="20"/>
-        </w:rPr>
-        <w:t>:</w:t>
-      </w:r>
-      <w:r>
-        <w:rPr>
-          <w:rFonts w:ascii="Times New Roman" w:hAnsi="Times New Roman" w:cs="Khmer OS Content"/>
-          <w:sz w:val="20"/>
-          <w:szCs w:val="20"/>
-        </w:rPr>
-        <w:tab/>
-      </w:r>
-      <w:r>
-        <w:rPr>
-          <w:rFonts w:ascii="Times New Roman" w:hAnsi="Times New Roman" w:cs="Khmer OS Content"/>
-          <w:sz w:val="20"/>
-          <w:szCs w:val="20"/>
-          <w:cs/>
-        </w:rPr>
-        <w:tab/>
-        <w:t>លេខទូរស័ព្ទ</w:t>
-      </w:r>
-      <w:r>
-        <w:rPr>
-          <w:rFonts w:ascii="Times New Roman" w:hAnsi="Times New Roman" w:cs="Khmer OS Content"/>
-          <w:sz w:val="20"/>
-          <w:szCs w:val="20"/>
-        </w:rPr>
-        <w:t>/</w:t>
-      </w:r>
-      <w:r>
-        <w:rPr>
-          <w:rFonts w:ascii="Times New Roman" w:hAnsi="Times New Roman" w:cs="Khmer OS Content"/>
-          <w:sz w:val="18"/>
-          <w:szCs w:val="18"/>
-        </w:rPr>
-        <w:t>Tel</w:t>
-      </w:r>
-      <w:r>
-        <w:rPr>
-          <w:rFonts w:ascii="Times New Roman" w:hAnsi="Times New Roman" w:cs="Khmer OS Content"/>
-          <w:sz w:val="20"/>
-          <w:szCs w:val="20"/>
-        </w:rPr>
-        <w:t xml:space="preserve">: </w:t>
-      </w:r>
-      <w:r>
-        <w:rPr>
-          <w:rFonts w:ascii="Times New Roman" w:hAnsi="Times New Roman" w:cs="Khmer OS Content"/>
-          <w:sz w:val="20"/>
-          <w:szCs w:val="20"/>
-        </w:rPr>
-        <w:tab/>
-      </w:r>
-    </w:p>
-    <w:p>
-      <w:pPr>
-        <w:tabs>
-          <w:tab w:val="left" w:leader="dot" w:pos="5103"/>
-          <w:tab w:val="left" w:pos="6237"/>
-          <w:tab w:val="left" w:leader="dot" w:pos="11339"/>
-        </w:tabs>
-        <w:spacing w:after="0" w:line="288" w:lineRule="auto"/>
-        <w:rPr>
-          <w:rFonts w:ascii="Times New Roman" w:hAnsi="Times New Roman" w:cs="Khmer OS Content"/>
-          <w:sz w:val="20"/>
-          <w:szCs w:val="20"/>
-        </w:rPr>
-      </w:pPr>
-      <w:r>
-        <w:rPr>
-          <w:rFonts w:ascii="Times New Roman" w:hAnsi="Times New Roman" w:cs="Khmer OS Content"/>
-          <w:sz w:val="20"/>
-          <w:szCs w:val="20"/>
-          <w:cs/>
-        </w:rPr>
-        <w:t>ប្រភេទលក់</w:t>
-      </w:r>
-      <w:r>
-        <w:rPr>
-          <w:rFonts w:ascii="Times New Roman" w:hAnsi="Times New Roman" w:cs="Khmer OS Content"/>
-          <w:sz w:val="20"/>
-          <w:szCs w:val="20"/>
-        </w:rPr>
-        <w:t>/</w:t>
-      </w:r>
-      <w:r>
-        <w:rPr>
-          <w:rFonts w:ascii="Times New Roman" w:hAnsi="Times New Roman" w:cs="Khmer OS Content"/>
-          <w:sz w:val="18"/>
-          <w:szCs w:val="18"/>
-        </w:rPr>
-        <w:t>Sell Type</w:t>
-      </w:r>
-      <w:r>
-        <w:rPr>
-          <w:rFonts w:ascii="Times New Roman" w:hAnsi="Times New Roman" w:cs="Khmer OS Content"/>
-          <w:sz w:val="20"/>
-          <w:szCs w:val="20"/>
-        </w:rPr>
-        <w:t xml:space="preserve">: </w:t>
-      </w:r>
-      <w:r>
-        <w:rPr>
-          <w:rFonts w:ascii="Times New Roman" w:hAnsi="Times New Roman" w:cs="Khmer OS Content"/>
-          <w:sz w:val="20"/>
-          <w:szCs w:val="20"/>
-        </w:rPr>
-        <w:tab/>
-      </w:r>
-      <w:r>
-        <w:rPr>
-          <w:rFonts w:ascii="Times New Roman" w:hAnsi="Times New Roman" w:cs="Khmer OS Content"/>
-          <w:sz w:val="20"/>
-          <w:szCs w:val="20"/>
-        </w:rPr>
-        <w:tab/>
-      </w:r>
-      <w:r>
-        <w:rPr>
-          <w:rFonts w:ascii="Times New Roman" w:hAnsi="Times New Roman" w:cs="Khmer OS Content"/>
-          <w:sz w:val="20"/>
-          <w:szCs w:val="20"/>
-          <w:cs/>
-        </w:rPr>
-        <w:t>មធ្យោបាយដឹកជញ្ជូន</w:t>
-      </w:r>
-      <w:r>
-        <w:rPr>
-          <w:rFonts w:ascii="Times New Roman" w:hAnsi="Times New Roman" w:cs="Khmer OS Content"/>
-          <w:sz w:val="20"/>
-          <w:szCs w:val="20"/>
-        </w:rPr>
-        <w:t>/</w:t>
-      </w:r>
-      <w:r>
-        <w:rPr>
-          <w:rFonts w:ascii="Times New Roman" w:hAnsi="Times New Roman" w:cs="Khmer OS Content"/>
-          <w:sz w:val="18"/>
-          <w:szCs w:val="18"/>
-        </w:rPr>
-        <w:t>Del by</w:t>
-      </w:r>
-      <w:r>
-        <w:rPr>
-          <w:rFonts w:ascii="Times New Roman" w:hAnsi="Times New Roman" w:cs="Khmer OS Content"/>
-          <w:sz w:val="20"/>
-          <w:szCs w:val="20"/>
-        </w:rPr>
-        <w:t>:</w:t>
-      </w:r>
-      <w:r>
-        <w:rPr>
-          <w:rFonts w:ascii="Times New Roman" w:hAnsi="Times New Roman" w:cs="Khmer OS Content"/>
           <w:sz w:val="20"/>
           <w:szCs w:val="20"/>
         </w:rPr>
@@ -1097,7 +371,733 @@
       <w:pPr>
         <w:tabs>
           <w:tab w:val="left" w:leader="dot" w:pos="4536"/>
-          <w:tab w:val="left" w:pos="6237"/>
+          <w:tab w:val="left" w:pos="5670"/>
+          <w:tab w:val="left" w:leader="dot" w:pos="11339"/>
+        </w:tabs>
+        <w:spacing w:after="0" w:line="288" w:lineRule="auto"/>
+        <w:rPr>
+          <w:rFonts w:ascii="Times New Roman" w:hAnsi="Times New Roman" w:cs="Khmer OS Siemreap"/>
+          <w:sz w:val="20"/>
+          <w:szCs w:val="20"/>
+        </w:rPr>
+      </w:pPr>
+      <w:r>
+        <w:rPr>
+          <w:rFonts w:ascii="Times New Roman" w:hAnsi="Times New Roman" w:cs="Khmer OS Bokor"/>
+          <w:sz w:val="20"/>
+          <w:szCs w:val="20"/>
+          <w:cs/>
+        </w:rPr>
+        <w:t>លេខប័ណ្</w:t>
+      </w:r>
+      <w:r>
+        <w:rPr>
+          <w:rFonts w:ascii="Times New Roman" w:hAnsi="Times New Roman" w:cs="Khmer OS Bokor" w:hint="cs"/>
+          <w:sz w:val="20"/>
+          <w:szCs w:val="20"/>
+          <w:cs/>
+        </w:rPr>
+        <w:t>ណ</w:t>
+      </w:r>
+      <w:r>
+        <w:rPr>
+          <w:rFonts w:ascii="Times New Roman" w:hAnsi="Times New Roman" w:cs="Khmer OS Bokor"/>
+          <w:sz w:val="20"/>
+          <w:szCs w:val="20"/>
+          <w:cs/>
+        </w:rPr>
+        <w:t>ទំនិញ</w:t>
+      </w:r>
+      <w:r>
+        <w:rPr>
+          <w:rFonts w:ascii="Times New Roman" w:hAnsi="Times New Roman" w:cs="Khmer OS Bokor"/>
+          <w:sz w:val="20"/>
+          <w:szCs w:val="20"/>
+        </w:rPr>
+        <w:t>/</w:t>
+      </w:r>
+      <w:proofErr w:type="spellStart"/>
+      <w:r>
+        <w:rPr>
+          <w:rFonts w:ascii="Times New Roman" w:hAnsi="Times New Roman" w:cs="Khmer OS Bokor"/>
+          <w:sz w:val="18"/>
+          <w:szCs w:val="18"/>
+        </w:rPr>
+        <w:t>TransferNum</w:t>
+      </w:r>
+      <w:proofErr w:type="spellEnd"/>
+      <w:r>
+        <w:rPr>
+          <w:rFonts w:ascii="Times New Roman" w:hAnsi="Times New Roman" w:cs="Khmer OS Bokor"/>
+          <w:sz w:val="20"/>
+          <w:szCs w:val="20"/>
+        </w:rPr>
+        <w:t>:</w:t>
+      </w:r>
+      <w:r>
+        <w:rPr>
+          <w:rFonts w:ascii="Times New Roman" w:hAnsi="Times New Roman" w:cs="Khmer OS Bokor"/>
+          <w:sz w:val="20"/>
+          <w:szCs w:val="20"/>
+        </w:rPr>
+        <w:tab/>
+      </w:r>
+      <w:r>
+        <w:rPr>
+          <w:sz w:val="20"/>
+          <w:szCs w:val="20"/>
+        </w:rPr>
+        <w:tab/>
+      </w:r>
+      <w:r>
+        <w:rPr>
+          <w:rFonts w:ascii="Times New Roman" w:hAnsi="Times New Roman" w:cs="Khmer OS Siemreap"/>
+          <w:sz w:val="20"/>
+          <w:szCs w:val="20"/>
+          <w:cs/>
+        </w:rPr>
+        <w:t>លេខប័ណ្ណដ</w:t>
+      </w:r>
+      <w:r>
+        <w:rPr>
+          <w:rFonts w:ascii="Times New Roman" w:hAnsi="Times New Roman" w:cs="Khmer OS Siemreap" w:hint="cs"/>
+          <w:sz w:val="20"/>
+          <w:szCs w:val="20"/>
+          <w:cs/>
+        </w:rPr>
+        <w:t>ឹ</w:t>
+      </w:r>
+      <w:r>
+        <w:rPr>
+          <w:rFonts w:ascii="Times New Roman" w:hAnsi="Times New Roman" w:cs="Khmer OS Siemreap"/>
+          <w:sz w:val="20"/>
+          <w:szCs w:val="20"/>
+          <w:cs/>
+        </w:rPr>
+        <w:t>កជញ្ជូន</w:t>
+      </w:r>
+      <w:r>
+        <w:rPr>
+          <w:rFonts w:ascii="Times New Roman" w:hAnsi="Times New Roman" w:cs="Khmer OS Siemreap"/>
+          <w:sz w:val="20"/>
+          <w:szCs w:val="20"/>
+        </w:rPr>
+        <w:t>/</w:t>
+      </w:r>
+      <w:proofErr w:type="spellStart"/>
+      <w:r>
+        <w:rPr>
+          <w:rFonts w:ascii="Times New Roman" w:hAnsi="Times New Roman" w:cs="Khmer OS Siemreap"/>
+          <w:sz w:val="18"/>
+          <w:szCs w:val="18"/>
+        </w:rPr>
+        <w:t>D.N.Date</w:t>
+      </w:r>
+      <w:proofErr w:type="spellEnd"/>
+      <w:r>
+        <w:rPr>
+          <w:rFonts w:ascii="Times New Roman" w:hAnsi="Times New Roman" w:cs="Khmer OS Siemreap"/>
+          <w:sz w:val="20"/>
+          <w:szCs w:val="20"/>
+        </w:rPr>
+        <w:t xml:space="preserve">: </w:t>
+      </w:r>
+      <w:r>
+        <w:rPr>
+          <w:rFonts w:ascii="Times New Roman" w:hAnsi="Times New Roman" w:cs="Khmer OS Siemreap"/>
+          <w:sz w:val="20"/>
+          <w:szCs w:val="20"/>
+        </w:rPr>
+        <w:tab/>
+      </w:r>
+    </w:p>
+    <w:p>
+      <w:pPr>
+        <w:tabs>
+          <w:tab w:val="left" w:leader="dot" w:pos="4536"/>
+          <w:tab w:val="left" w:pos="5670"/>
+          <w:tab w:val="left" w:leader="dot" w:pos="11339"/>
+        </w:tabs>
+        <w:spacing w:after="0" w:line="288" w:lineRule="auto"/>
+        <w:rPr>
+          <w:rFonts w:ascii="Times New Roman" w:hAnsi="Times New Roman" w:cs="Khmer OS Content"/>
+          <w:sz w:val="20"/>
+          <w:szCs w:val="20"/>
+        </w:rPr>
+      </w:pPr>
+      <w:r>
+        <w:rPr>
+          <w:rFonts w:ascii="Times New Roman" w:hAnsi="Times New Roman" w:cs="Khmer OS Content"/>
+          <w:sz w:val="20"/>
+          <w:szCs w:val="20"/>
+          <w:cs/>
+        </w:rPr>
+        <w:t>យោងលេខបញ្ជាទិញ</w:t>
+      </w:r>
+      <w:r>
+        <w:rPr>
+          <w:rFonts w:ascii="Times New Roman" w:hAnsi="Times New Roman" w:cs="Khmer OS Content"/>
+          <w:sz w:val="20"/>
+          <w:szCs w:val="20"/>
+        </w:rPr>
+        <w:t>/</w:t>
+      </w:r>
+      <w:r>
+        <w:rPr>
+          <w:rFonts w:ascii="Times New Roman" w:hAnsi="Times New Roman" w:cs="Khmer OS Content"/>
+          <w:sz w:val="18"/>
+          <w:szCs w:val="18"/>
+        </w:rPr>
+        <w:t>P.O.NO</w:t>
+      </w:r>
+      <w:r>
+        <w:rPr>
+          <w:rFonts w:ascii="Times New Roman" w:hAnsi="Times New Roman" w:cs="Khmer OS Content"/>
+          <w:sz w:val="20"/>
+          <w:szCs w:val="20"/>
+        </w:rPr>
+        <w:t xml:space="preserve">: </w:t>
+      </w:r>
+      <w:r>
+        <w:rPr>
+          <w:rFonts w:ascii="Times New Roman" w:hAnsi="Times New Roman" w:cs="Khmer OS Content"/>
+          <w:sz w:val="20"/>
+          <w:szCs w:val="20"/>
+        </w:rPr>
+        <w:tab/>
+      </w:r>
+      <w:r>
+        <w:rPr>
+          <w:rFonts w:ascii="Times New Roman" w:hAnsi="Times New Roman" w:cs="Khmer OS Content"/>
+          <w:sz w:val="20"/>
+          <w:szCs w:val="20"/>
+        </w:rPr>
+        <w:tab/>
+      </w:r>
+      <w:r>
+        <w:rPr>
+          <w:rFonts w:ascii="Times New Roman" w:hAnsi="Times New Roman" w:cs="Khmer OS Content"/>
+          <w:sz w:val="20"/>
+          <w:szCs w:val="20"/>
+          <w:cs/>
+        </w:rPr>
+        <w:t>ថ្ងៃដ</w:t>
+      </w:r>
+      <w:r>
+        <w:rPr>
+          <w:rFonts w:ascii="Times New Roman" w:hAnsi="Times New Roman" w:cs="Khmer OS Content" w:hint="cs"/>
+          <w:sz w:val="20"/>
+          <w:szCs w:val="20"/>
+          <w:cs/>
+        </w:rPr>
+        <w:t>ឹ</w:t>
+      </w:r>
+      <w:r>
+        <w:rPr>
+          <w:rFonts w:ascii="Times New Roman" w:hAnsi="Times New Roman" w:cs="Khmer OS Content"/>
+          <w:sz w:val="20"/>
+          <w:szCs w:val="20"/>
+          <w:cs/>
+        </w:rPr>
+        <w:t>កជញ្ជូន</w:t>
+      </w:r>
+      <w:r>
+        <w:rPr>
+          <w:rFonts w:ascii="Times New Roman" w:hAnsi="Times New Roman" w:cs="Khmer OS Content"/>
+          <w:sz w:val="20"/>
+          <w:szCs w:val="20"/>
+        </w:rPr>
+        <w:t>/</w:t>
+      </w:r>
+      <w:proofErr w:type="spellStart"/>
+      <w:r>
+        <w:rPr>
+          <w:rFonts w:ascii="Times New Roman" w:hAnsi="Times New Roman" w:cs="Khmer OS Content"/>
+          <w:sz w:val="18"/>
+          <w:szCs w:val="18"/>
+        </w:rPr>
+        <w:t>D.N.Date</w:t>
+      </w:r>
+      <w:proofErr w:type="spellEnd"/>
+      <w:r>
+        <w:rPr>
+          <w:rFonts w:ascii="Times New Roman" w:hAnsi="Times New Roman" w:cs="Khmer OS Content"/>
+          <w:sz w:val="18"/>
+          <w:szCs w:val="18"/>
+        </w:rPr>
+        <w:t>:</w:t>
+      </w:r>
+      <w:r>
+        <w:rPr>
+          <w:rFonts w:ascii="Times New Roman" w:hAnsi="Times New Roman" w:cs="Khmer OS Content"/>
+          <w:sz w:val="20"/>
+          <w:szCs w:val="20"/>
+        </w:rPr>
+        <w:t xml:space="preserve"> </w:t>
+      </w:r>
+      <w:r>
+        <w:rPr>
+          <w:rFonts w:ascii="Times New Roman" w:hAnsi="Times New Roman" w:cs="Khmer OS Content"/>
+          <w:sz w:val="20"/>
+          <w:szCs w:val="20"/>
+        </w:rPr>
+        <w:tab/>
+      </w:r>
+    </w:p>
+    <w:p>
+      <w:pPr>
+        <w:tabs>
+          <w:tab w:val="left" w:leader="dot" w:pos="4536"/>
+          <w:tab w:val="left" w:pos="5670"/>
+          <w:tab w:val="left" w:leader="dot" w:pos="11339"/>
+        </w:tabs>
+        <w:spacing w:after="0" w:line="288" w:lineRule="auto"/>
+        <w:rPr>
+          <w:rFonts w:ascii="Times New Roman" w:hAnsi="Times New Roman" w:cs="Khmer OS Content"/>
+          <w:sz w:val="20"/>
+          <w:szCs w:val="20"/>
+        </w:rPr>
+      </w:pPr>
+      <w:r>
+        <w:rPr>
+          <w:rFonts w:ascii="Times New Roman" w:hAnsi="Times New Roman" w:cs="Khmer OS Content"/>
+          <w:sz w:val="20"/>
+          <w:szCs w:val="20"/>
+          <w:cs/>
+        </w:rPr>
+        <w:t>ថ្ងៃបញ្ជាទិញ</w:t>
+      </w:r>
+      <w:r>
+        <w:rPr>
+          <w:rFonts w:ascii="Times New Roman" w:hAnsi="Times New Roman" w:cs="Khmer OS Content"/>
+          <w:sz w:val="20"/>
+          <w:szCs w:val="20"/>
+        </w:rPr>
+        <w:t>/</w:t>
+      </w:r>
+      <w:proofErr w:type="spellStart"/>
+      <w:r>
+        <w:rPr>
+          <w:rFonts w:ascii="Times New Roman" w:hAnsi="Times New Roman" w:cs="Khmer OS Content"/>
+          <w:sz w:val="18"/>
+          <w:szCs w:val="18"/>
+        </w:rPr>
+        <w:t>P.O.Date</w:t>
+      </w:r>
+      <w:proofErr w:type="spellEnd"/>
+      <w:r>
+        <w:rPr>
+          <w:rFonts w:ascii="Times New Roman" w:hAnsi="Times New Roman" w:cs="Khmer OS Content"/>
+          <w:sz w:val="20"/>
+          <w:szCs w:val="20"/>
+        </w:rPr>
+        <w:t xml:space="preserve">: </w:t>
+      </w:r>
+      <w:r>
+        <w:rPr>
+          <w:rFonts w:ascii="Times New Roman" w:hAnsi="Times New Roman" w:cs="Khmer OS Content"/>
+          <w:sz w:val="20"/>
+          <w:szCs w:val="20"/>
+        </w:rPr>
+        <w:tab/>
+      </w:r>
+      <w:r>
+        <w:rPr>
+          <w:rFonts w:ascii="Times New Roman" w:hAnsi="Times New Roman" w:cs="Khmer OS Content"/>
+          <w:sz w:val="20"/>
+          <w:szCs w:val="20"/>
+        </w:rPr>
+        <w:tab/>
+      </w:r>
+      <w:r>
+        <w:rPr>
+          <w:rFonts w:ascii="Times New Roman" w:hAnsi="Times New Roman" w:cs="Khmer OS Content"/>
+          <w:sz w:val="20"/>
+          <w:szCs w:val="20"/>
+          <w:cs/>
+        </w:rPr>
+        <w:t>អតិថិជន</w:t>
+      </w:r>
+      <w:r>
+        <w:rPr>
+          <w:rFonts w:ascii="Times New Roman" w:hAnsi="Times New Roman" w:cs="Khmer OS Content"/>
+          <w:sz w:val="20"/>
+          <w:szCs w:val="20"/>
+        </w:rPr>
+        <w:t>/</w:t>
+      </w:r>
+      <w:r>
+        <w:rPr>
+          <w:rFonts w:ascii="Times New Roman" w:hAnsi="Times New Roman" w:cs="Khmer OS Content"/>
+          <w:sz w:val="18"/>
+          <w:szCs w:val="18"/>
+        </w:rPr>
+        <w:t>Customer</w:t>
+      </w:r>
+      <w:r>
+        <w:rPr>
+          <w:rFonts w:ascii="Times New Roman" w:hAnsi="Times New Roman" w:cs="Khmer OS Content"/>
+          <w:sz w:val="20"/>
+          <w:szCs w:val="20"/>
+        </w:rPr>
+        <w:t xml:space="preserve">: </w:t>
+      </w:r>
+      <w:r>
+        <w:rPr>
+          <w:rFonts w:ascii="Times New Roman" w:hAnsi="Times New Roman" w:cs="Khmer OS Content"/>
+          <w:sz w:val="20"/>
+          <w:szCs w:val="20"/>
+        </w:rPr>
+        <w:tab/>
+      </w:r>
+    </w:p>
+    <w:p>
+      <w:pPr>
+        <w:tabs>
+          <w:tab w:val="left" w:leader="dot" w:pos="4536"/>
+          <w:tab w:val="left" w:pos="5670"/>
+          <w:tab w:val="left" w:leader="dot" w:pos="11339"/>
+        </w:tabs>
+        <w:spacing w:after="0" w:line="288" w:lineRule="auto"/>
+        <w:rPr>
+          <w:rFonts w:ascii="Times New Roman" w:hAnsi="Times New Roman" w:cs="Khmer OS Content"/>
+          <w:sz w:val="20"/>
+          <w:szCs w:val="20"/>
+        </w:rPr>
+      </w:pPr>
+      <w:r>
+        <w:rPr>
+          <w:rFonts w:ascii="Times New Roman" w:hAnsi="Times New Roman" w:cs="Khmer OS Content"/>
+          <w:sz w:val="20"/>
+          <w:szCs w:val="20"/>
+          <w:cs/>
+        </w:rPr>
+        <w:t>អនុម័តទី១ដោយ</w:t>
+      </w:r>
+      <w:r>
+        <w:rPr>
+          <w:rFonts w:ascii="Times New Roman" w:hAnsi="Times New Roman" w:cs="Khmer OS Content"/>
+          <w:sz w:val="20"/>
+          <w:szCs w:val="20"/>
+        </w:rPr>
+        <w:t>/</w:t>
+      </w:r>
+      <w:r>
+        <w:rPr>
+          <w:rFonts w:ascii="Times New Roman" w:hAnsi="Times New Roman" w:cs="Khmer OS Content"/>
+          <w:sz w:val="18"/>
+          <w:szCs w:val="18"/>
+        </w:rPr>
+        <w:t>App. 1 by</w:t>
+      </w:r>
+      <w:r>
+        <w:rPr>
+          <w:rFonts w:ascii="Times New Roman" w:hAnsi="Times New Roman" w:cs="Khmer OS Content"/>
+          <w:sz w:val="20"/>
+          <w:szCs w:val="20"/>
+        </w:rPr>
+        <w:t xml:space="preserve">: </w:t>
+      </w:r>
+      <w:r>
+        <w:rPr>
+          <w:rFonts w:ascii="Times New Roman" w:hAnsi="Times New Roman" w:cs="Khmer OS Content"/>
+          <w:sz w:val="20"/>
+          <w:szCs w:val="20"/>
+        </w:rPr>
+        <w:tab/>
+      </w:r>
+      <w:r>
+        <w:rPr>
+          <w:rFonts w:ascii="Times New Roman" w:hAnsi="Times New Roman" w:cs="Khmer OS Content"/>
+          <w:sz w:val="20"/>
+          <w:szCs w:val="20"/>
+        </w:rPr>
+        <w:tab/>
+      </w:r>
+      <w:r>
+        <w:rPr>
+          <w:rFonts w:ascii="Times New Roman" w:hAnsi="Times New Roman" w:cs="Khmer OS Content"/>
+          <w:sz w:val="20"/>
+          <w:szCs w:val="20"/>
+          <w:cs/>
+        </w:rPr>
+        <w:t>អាស</w:t>
+      </w:r>
+      <w:r>
+        <w:rPr>
+          <w:rFonts w:ascii="Times New Roman" w:hAnsi="Times New Roman" w:cs="Khmer OS Content" w:hint="cs"/>
+          <w:sz w:val="20"/>
+          <w:szCs w:val="20"/>
+          <w:cs/>
+        </w:rPr>
+        <w:t>័</w:t>
+      </w:r>
+      <w:r>
+        <w:rPr>
+          <w:rFonts w:ascii="Times New Roman" w:hAnsi="Times New Roman" w:cs="Khmer OS Content"/>
+          <w:sz w:val="20"/>
+          <w:szCs w:val="20"/>
+          <w:cs/>
+        </w:rPr>
+        <w:t>យដ្ឋាន</w:t>
+      </w:r>
+      <w:r>
+        <w:rPr>
+          <w:rFonts w:ascii="Times New Roman" w:hAnsi="Times New Roman" w:cs="Khmer OS Content"/>
+          <w:sz w:val="20"/>
+          <w:szCs w:val="20"/>
+        </w:rPr>
+        <w:t>/</w:t>
+      </w:r>
+      <w:r>
+        <w:rPr>
+          <w:rFonts w:ascii="Times New Roman" w:hAnsi="Times New Roman" w:cs="Khmer OS Content"/>
+          <w:sz w:val="18"/>
+          <w:szCs w:val="18"/>
+        </w:rPr>
+        <w:t>Address:</w:t>
+      </w:r>
+      <w:r>
+        <w:rPr>
+          <w:rFonts w:ascii="Times New Roman" w:hAnsi="Times New Roman" w:cs="Khmer OS Content"/>
+          <w:sz w:val="20"/>
+          <w:szCs w:val="20"/>
+        </w:rPr>
+        <w:t xml:space="preserve"> </w:t>
+      </w:r>
+      <w:r>
+        <w:rPr>
+          <w:rFonts w:ascii="Times New Roman" w:hAnsi="Times New Roman" w:cs="Khmer OS Content"/>
+          <w:sz w:val="20"/>
+          <w:szCs w:val="20"/>
+        </w:rPr>
+        <w:tab/>
+      </w:r>
+    </w:p>
+    <w:p>
+      <w:pPr>
+        <w:tabs>
+          <w:tab w:val="left" w:leader="dot" w:pos="4536"/>
+          <w:tab w:val="left" w:pos="5670"/>
+          <w:tab w:val="left" w:leader="dot" w:pos="11339"/>
+        </w:tabs>
+        <w:spacing w:after="0" w:line="288" w:lineRule="auto"/>
+        <w:rPr>
+          <w:rFonts w:ascii="Times New Roman" w:hAnsi="Times New Roman" w:cs="Khmer OS Content"/>
+          <w:sz w:val="20"/>
+          <w:szCs w:val="20"/>
+        </w:rPr>
+      </w:pPr>
+      <w:r>
+        <w:rPr>
+          <w:rFonts w:ascii="Times New Roman" w:hAnsi="Times New Roman" w:cs="Khmer OS Content"/>
+          <w:sz w:val="20"/>
+          <w:szCs w:val="20"/>
+          <w:cs/>
+        </w:rPr>
+        <w:t>អនុម័តទី២ដោយ</w:t>
+      </w:r>
+      <w:r>
+        <w:rPr>
+          <w:rFonts w:ascii="Times New Roman" w:hAnsi="Times New Roman" w:cs="Khmer OS Content"/>
+          <w:sz w:val="20"/>
+          <w:szCs w:val="20"/>
+        </w:rPr>
+        <w:t>/</w:t>
+      </w:r>
+      <w:r>
+        <w:rPr>
+          <w:rFonts w:ascii="Times New Roman" w:hAnsi="Times New Roman" w:cs="Khmer OS Content"/>
+          <w:sz w:val="18"/>
+          <w:szCs w:val="18"/>
+        </w:rPr>
+        <w:t xml:space="preserve">App. </w:t>
+      </w:r>
+      <w:r>
+        <w:rPr>
+          <w:rFonts w:ascii="Times New Roman" w:hAnsi="Times New Roman" w:cs="Khmer OS Content"/>
+          <w:sz w:val="18"/>
+          <w:szCs w:val="18"/>
+        </w:rPr>
+        <w:t>2</w:t>
+      </w:r>
+      <w:r>
+        <w:rPr>
+          <w:rFonts w:ascii="Times New Roman" w:hAnsi="Times New Roman" w:cs="Khmer OS Content"/>
+          <w:sz w:val="18"/>
+          <w:szCs w:val="18"/>
+        </w:rPr>
+        <w:t xml:space="preserve"> by</w:t>
+      </w:r>
+      <w:r>
+        <w:rPr>
+          <w:rFonts w:ascii="Times New Roman" w:hAnsi="Times New Roman" w:cs="Khmer OS Content"/>
+          <w:sz w:val="20"/>
+          <w:szCs w:val="20"/>
+        </w:rPr>
+        <w:t>:</w:t>
+      </w:r>
+      <w:r>
+        <w:rPr>
+          <w:rFonts w:ascii="Times New Roman" w:hAnsi="Times New Roman" w:cs="Khmer OS Content"/>
+          <w:sz w:val="20"/>
+          <w:szCs w:val="20"/>
+        </w:rPr>
+        <w:tab/>
+      </w:r>
+      <w:r>
+        <w:rPr>
+          <w:rFonts w:ascii="Times New Roman" w:hAnsi="Times New Roman" w:cs="Khmer OS Content"/>
+          <w:sz w:val="20"/>
+          <w:szCs w:val="20"/>
+          <w:cs/>
+        </w:rPr>
+        <w:tab/>
+        <w:t>លេខទូរស័ព្ទ</w:t>
+      </w:r>
+      <w:r>
+        <w:rPr>
+          <w:rFonts w:ascii="Times New Roman" w:hAnsi="Times New Roman" w:cs="Khmer OS Content"/>
+          <w:sz w:val="20"/>
+          <w:szCs w:val="20"/>
+        </w:rPr>
+        <w:t>/</w:t>
+      </w:r>
+      <w:r>
+        <w:rPr>
+          <w:rFonts w:ascii="Times New Roman" w:hAnsi="Times New Roman" w:cs="Khmer OS Content"/>
+          <w:sz w:val="18"/>
+          <w:szCs w:val="18"/>
+        </w:rPr>
+        <w:t>Tel</w:t>
+      </w:r>
+      <w:r>
+        <w:rPr>
+          <w:rFonts w:ascii="Times New Roman" w:hAnsi="Times New Roman" w:cs="Khmer OS Content"/>
+          <w:sz w:val="20"/>
+          <w:szCs w:val="20"/>
+        </w:rPr>
+        <w:t xml:space="preserve">: </w:t>
+      </w:r>
+      <w:r>
+        <w:rPr>
+          <w:rFonts w:ascii="Times New Roman" w:hAnsi="Times New Roman" w:cs="Khmer OS Content"/>
+          <w:sz w:val="20"/>
+          <w:szCs w:val="20"/>
+        </w:rPr>
+        <w:tab/>
+      </w:r>
+    </w:p>
+    <w:p>
+      <w:pPr>
+        <w:tabs>
+          <w:tab w:val="left" w:leader="dot" w:pos="4536"/>
+          <w:tab w:val="left" w:pos="5670"/>
+          <w:tab w:val="left" w:leader="dot" w:pos="11339"/>
+        </w:tabs>
+        <w:spacing w:after="0" w:line="288" w:lineRule="auto"/>
+        <w:rPr>
+          <w:rFonts w:ascii="Times New Roman" w:hAnsi="Times New Roman" w:cs="Khmer OS Content"/>
+          <w:sz w:val="20"/>
+          <w:szCs w:val="20"/>
+        </w:rPr>
+      </w:pPr>
+      <w:r>
+        <w:rPr>
+          <w:rFonts w:ascii="Times New Roman" w:hAnsi="Times New Roman" w:cs="Khmer OS Content"/>
+          <w:sz w:val="20"/>
+          <w:szCs w:val="20"/>
+          <w:cs/>
+        </w:rPr>
+        <w:t>ប្រភេទលក់</w:t>
+      </w:r>
+      <w:r>
+        <w:rPr>
+          <w:rFonts w:ascii="Times New Roman" w:hAnsi="Times New Roman" w:cs="Khmer OS Content"/>
+          <w:sz w:val="20"/>
+          <w:szCs w:val="20"/>
+        </w:rPr>
+        <w:t>/</w:t>
+      </w:r>
+      <w:r>
+        <w:rPr>
+          <w:rFonts w:ascii="Times New Roman" w:hAnsi="Times New Roman" w:cs="Khmer OS Content"/>
+          <w:sz w:val="18"/>
+          <w:szCs w:val="18"/>
+        </w:rPr>
+        <w:t>Sell Type</w:t>
+      </w:r>
+      <w:r>
+        <w:rPr>
+          <w:rFonts w:ascii="Times New Roman" w:hAnsi="Times New Roman" w:cs="Khmer OS Content"/>
+          <w:sz w:val="20"/>
+          <w:szCs w:val="20"/>
+        </w:rPr>
+        <w:t xml:space="preserve">: </w:t>
+      </w:r>
+      <w:r>
+        <w:rPr>
+          <w:rFonts w:ascii="Times New Roman" w:hAnsi="Times New Roman" w:cs="Khmer OS Content"/>
+          <w:sz w:val="20"/>
+          <w:szCs w:val="20"/>
+        </w:rPr>
+        <w:tab/>
+      </w:r>
+      <w:r>
+        <w:rPr>
+          <w:rFonts w:ascii="Times New Roman" w:hAnsi="Times New Roman" w:cs="Khmer OS Content"/>
+          <w:sz w:val="20"/>
+          <w:szCs w:val="20"/>
+        </w:rPr>
+        <w:tab/>
+      </w:r>
+      <w:r>
+        <w:rPr>
+          <w:rFonts w:ascii="Times New Roman" w:hAnsi="Times New Roman" w:cs="Khmer OS Content"/>
+          <w:sz w:val="20"/>
+          <w:szCs w:val="20"/>
+          <w:cs/>
+        </w:rPr>
+        <w:t>មធ្យោបាយដឹកជញ្ជូន</w:t>
+      </w:r>
+      <w:r>
+        <w:rPr>
+          <w:rFonts w:ascii="Times New Roman" w:hAnsi="Times New Roman" w:cs="Khmer OS Content"/>
+          <w:sz w:val="20"/>
+          <w:szCs w:val="20"/>
+        </w:rPr>
+        <w:t>/</w:t>
+      </w:r>
+      <w:r>
+        <w:rPr>
+          <w:rFonts w:ascii="Times New Roman" w:hAnsi="Times New Roman" w:cs="Khmer OS Content"/>
+          <w:sz w:val="18"/>
+          <w:szCs w:val="18"/>
+        </w:rPr>
+        <w:t>Del by</w:t>
+      </w:r>
+      <w:r>
+        <w:rPr>
+          <w:rFonts w:ascii="Times New Roman" w:hAnsi="Times New Roman" w:cs="Khmer OS Content"/>
+          <w:sz w:val="20"/>
+          <w:szCs w:val="20"/>
+        </w:rPr>
+        <w:t>:</w:t>
+      </w:r>
+      <w:r>
+        <w:rPr>
+          <w:rFonts w:ascii="Times New Roman" w:hAnsi="Times New Roman" w:cs="Khmer OS Content"/>
+          <w:sz w:val="20"/>
+          <w:szCs w:val="20"/>
+        </w:rPr>
+        <w:tab/>
+      </w:r>
+    </w:p>
+    <w:p>
+      <w:pPr>
+        <w:tabs>
+          <w:tab w:val="left" w:leader="dot" w:pos="4536"/>
+          <w:tab w:val="left" w:pos="5670"/>
           <w:tab w:val="left" w:leader="dot" w:pos="11339"/>
         </w:tabs>
         <w:spacing w:after="0" w:line="288" w:lineRule="auto"/>
@@ -2322,7 +2322,7 @@
 </file>
 
 <file path=word/styles.xml><?xml version="1.0" encoding="utf-8"?>
-<w:styles xmlns:mc="http://schemas.openxmlformats.org/markup-compatibility/2006" xmlns:r="http://schemas.openxmlformats.org/officeDocument/2006/relationships" xmlns:w="http://schemas.openxmlformats.org/wordprocessingml/2006/main" xmlns:w14="http://schemas.microsoft.com/office/word/2010/wordml" xmlns:w15="http://schemas.microsoft.com/office/word/2012/wordml" xmlns:w16cex="http://schemas.microsoft.com/office/word/2018/wordml/cex" xmlns:w16cid="http://schemas.microsoft.com/office/word/2016/wordml/cid" xmlns:w16="http://schemas.microsoft.com/office/word/2018/wordml" xmlns:w16sdtdh="http://schemas.microsoft.com/office/word/2020/wordml/sdtdatahash" xmlns:w16se="http://schemas.microsoft.com/office/word/2015/wordml/symex" mc:Ignorable="w14 w15 w16se w16cid w16 w16cex w16sdtdh">
+<w:styles xmlns:mc="http://schemas.openxmlformats.org/markup-compatibility/2006" xmlns:r="http://schemas.openxmlformats.org/officeDocument/2006/relationships" xmlns:w="http://schemas.openxmlformats.org/wordprocessingml/2006/main" xmlns:w14="http://schemas.microsoft.com/office/word/2010/wordml" xmlns:w15="http://schemas.microsoft.com/office/word/2012/wordml" xmlns:w16cex="http://schemas.microsoft.com/office/word/2018/wordml/cex" xmlns:w16cid="http://schemas.microsoft.com/office/word/2016/wordml/cid" xmlns:w16="http://schemas.microsoft.com/office/word/2018/wordml" xmlns:w16du="http://schemas.microsoft.com/office/word/2023/wordml/word16du" xmlns:w16sdtdh="http://schemas.microsoft.com/office/word/2020/wordml/sdtdatahash" xmlns:w16sdtfl="http://schemas.microsoft.com/office/word/2024/wordml/sdtformatlock" xmlns:w16se="http://schemas.microsoft.com/office/word/2015/wordml/symex" mc:Ignorable="w14 w15 w16se w16cid w16 w16cex w16sdtdh w16sdtfl w16du">
   <w:docDefaults>
     <w:rPrDefault>
       <w:rPr>

</xml_diff>

<commit_message>
Allow none price to save when order, display none instead of 0 in order when price is 0
</commit_message>
<xml_diff>
--- a/src/assets/images/customer-invoice.docx
+++ b/src/assets/images/customer-invoice.docx
@@ -14,75 +14,6 @@
           <w:szCs w:val="32"/>
         </w:rPr>
       </w:pPr>
-      <w:r>
-        <w:rPr>
-          <w:rFonts w:ascii="Khmer OS Muol Light" w:hAnsi="Khmer OS Muol Light" w:cs="Khmer OS Muol Light"/>
-          <w:noProof/>
-          <w:sz w:val="20"/>
-          <w:szCs w:val="32"/>
-        </w:rPr>
-        <w:drawing>
-          <wp:anchor distT="0" distB="0" distL="114300" distR="114300" simplePos="0" relativeHeight="251658240" behindDoc="0" locked="0" layoutInCell="1" allowOverlap="1" wp14:anchorId="4E635F34" wp14:editId="7AD1F4C8">
-            <wp:simplePos x="0" y="0"/>
-            <wp:positionH relativeFrom="column">
-              <wp:posOffset>1702435</wp:posOffset>
-            </wp:positionH>
-            <wp:positionV relativeFrom="paragraph">
-              <wp:posOffset>54138</wp:posOffset>
-            </wp:positionV>
-            <wp:extent cx="699770" cy="699770"/>
-            <wp:effectExtent l="0" t="0" r="0" b="0"/>
-            <wp:wrapSquare wrapText="bothSides"/>
-            <wp:docPr id="819225198" name="Picture 2"/>
-            <wp:cNvGraphicFramePr>
-              <a:graphicFrameLocks xmlns:a="http://schemas.openxmlformats.org/drawingml/2006/main" noChangeAspect="1"/>
-            </wp:cNvGraphicFramePr>
-            <a:graphic xmlns:a="http://schemas.openxmlformats.org/drawingml/2006/main">
-              <a:graphicData uri="http://schemas.openxmlformats.org/drawingml/2006/picture">
-                <pic:pic xmlns:pic="http://schemas.openxmlformats.org/drawingml/2006/picture">
-                  <pic:nvPicPr>
-                    <pic:cNvPr id="819225198" name="Picture 2"/>
-                    <pic:cNvPicPr>
-                      <a:picLocks noChangeAspect="1" noChangeArrowheads="1"/>
-                    </pic:cNvPicPr>
-                  </pic:nvPicPr>
-                  <pic:blipFill>
-                    <a:blip r:embed="rId5" cstate="print">
-                      <a:extLst>
-                        <a:ext uri="{28A0092B-C50C-407E-A947-70E740481C1C}">
-                          <a14:useLocalDpi xmlns:a14="http://schemas.microsoft.com/office/drawing/2010/main" val="0"/>
-                        </a:ext>
-                      </a:extLst>
-                    </a:blip>
-                    <a:stretch>
-                      <a:fillRect/>
-                    </a:stretch>
-                  </pic:blipFill>
-                  <pic:spPr bwMode="auto">
-                    <a:xfrm>
-                      <a:off x="0" y="0"/>
-                      <a:ext cx="699770" cy="699770"/>
-                    </a:xfrm>
-                    <a:prstGeom prst="rect">
-                      <a:avLst/>
-                    </a:prstGeom>
-                    <a:noFill/>
-                    <a:ln>
-                      <a:noFill/>
-                    </a:ln>
-                  </pic:spPr>
-                </pic:pic>
-              </a:graphicData>
-            </a:graphic>
-            <wp14:sizeRelH relativeFrom="margin">
-              <wp14:pctWidth>0</wp14:pctWidth>
-            </wp14:sizeRelH>
-            <wp14:sizeRelV relativeFrom="margin">
-              <wp14:pctHeight>0</wp14:pctHeight>
-            </wp14:sizeRelV>
-          </wp:anchor>
-        </w:drawing>
-      </w:r>
       <w:r>
         <w:rPr>
           <w:rFonts w:ascii="Khmer OS Muol Light" w:hAnsi="Khmer OS Muol Light" w:cs="Khmer OS Muol Light"/>

</xml_diff>

<commit_message>
Customer invoice decrease table header font by 1
</commit_message>
<xml_diff>
--- a/src/assets/images/customer-invoice.docx
+++ b/src/assets/images/customer-invoice.docx
@@ -1179,15 +1179,15 @@
               <w:jc w:val="center"/>
               <w:rPr>
                 <w:rFonts w:ascii="Times New Roman" w:hAnsi="Times New Roman" w:cs="Khmer OS Content"/>
-                <w:sz w:val="24"/>
-                <w:szCs w:val="24"/>
+                <w:sz w:val="20"/>
+                <w:szCs w:val="22"/>
               </w:rPr>
             </w:pPr>
             <w:r>
               <w:rPr>
                 <w:rFonts w:ascii="Times New Roman" w:hAnsi="Times New Roman" w:cs="Khmer OS Content" w:hint="cs"/>
-                <w:sz w:val="24"/>
-                <w:szCs w:val="24"/>
+                <w:sz w:val="20"/>
+                <w:szCs w:val="22"/>
                 <w:cs/>
               </w:rPr>
               <w:t>ល.រ</w:t>
@@ -1195,16 +1195,16 @@
             <w:r>
               <w:rPr>
                 <w:rFonts w:ascii="Times New Roman" w:hAnsi="Times New Roman" w:cs="Khmer OS Content"/>
-                <w:sz w:val="24"/>
-                <w:szCs w:val="24"/>
+                <w:sz w:val="20"/>
+                <w:szCs w:val="22"/>
               </w:rPr>
               <w:t xml:space="preserve"> /</w:t>
             </w:r>
             <w:r>
               <w:rPr>
                 <w:rFonts w:ascii="Times New Roman" w:hAnsi="Times New Roman" w:cs="Khmer OS Content"/>
-                <w:sz w:val="24"/>
-                <w:szCs w:val="24"/>
+                <w:sz w:val="20"/>
+                <w:szCs w:val="22"/>
               </w:rPr>
               <w:br/>
               <w:t>Nº</w:t>
@@ -1227,15 +1227,15 @@
               <w:jc w:val="center"/>
               <w:rPr>
                 <w:rFonts w:ascii="Times New Roman" w:hAnsi="Times New Roman" w:cs="Khmer OS Content"/>
-                <w:sz w:val="24"/>
-                <w:szCs w:val="24"/>
+                <w:sz w:val="20"/>
+                <w:szCs w:val="22"/>
               </w:rPr>
             </w:pPr>
             <w:r>
               <w:rPr>
                 <w:rFonts w:ascii="Times New Roman" w:hAnsi="Times New Roman" w:cs="Khmer OS Content" w:hint="cs"/>
-                <w:sz w:val="24"/>
-                <w:szCs w:val="24"/>
+                <w:sz w:val="20"/>
+                <w:szCs w:val="22"/>
                 <w:cs/>
               </w:rPr>
               <w:t>ឈ្មោះទំនិញ</w:t>
@@ -1243,8 +1243,8 @@
             <w:r>
               <w:rPr>
                 <w:rFonts w:ascii="Times New Roman" w:hAnsi="Times New Roman" w:cs="Khmer OS Content"/>
-                <w:sz w:val="24"/>
-                <w:szCs w:val="24"/>
+                <w:sz w:val="20"/>
+                <w:szCs w:val="22"/>
               </w:rPr>
               <w:t xml:space="preserve"> / Item Name</w:t>
             </w:r>
@@ -1266,15 +1266,15 @@
               <w:jc w:val="center"/>
               <w:rPr>
                 <w:rFonts w:ascii="Times New Roman" w:hAnsi="Times New Roman" w:cs="Khmer OS Content"/>
-                <w:sz w:val="24"/>
-                <w:szCs w:val="24"/>
+                <w:sz w:val="20"/>
+                <w:szCs w:val="22"/>
               </w:rPr>
             </w:pPr>
             <w:r>
               <w:rPr>
                 <w:rFonts w:ascii="Times New Roman" w:hAnsi="Times New Roman" w:cs="Khmer OS Content" w:hint="cs"/>
-                <w:sz w:val="24"/>
-                <w:szCs w:val="24"/>
+                <w:sz w:val="20"/>
+                <w:szCs w:val="22"/>
                 <w:cs/>
               </w:rPr>
               <w:t>ឯកតា</w:t>
@@ -1282,8 +1282,8 @@
             <w:r>
               <w:rPr>
                 <w:rFonts w:ascii="Times New Roman" w:hAnsi="Times New Roman" w:cs="Khmer OS Content"/>
-                <w:sz w:val="24"/>
-                <w:szCs w:val="24"/>
+                <w:sz w:val="20"/>
+                <w:szCs w:val="22"/>
                 <w:cs/>
               </w:rPr>
               <w:br/>
@@ -1291,8 +1291,8 @@
             <w:r>
               <w:rPr>
                 <w:rFonts w:ascii="Times New Roman" w:hAnsi="Times New Roman" w:cs="Khmer OS Content"/>
-                <w:sz w:val="24"/>
-                <w:szCs w:val="24"/>
+                <w:sz w:val="20"/>
+                <w:szCs w:val="22"/>
               </w:rPr>
               <w:t>Unit</w:t>
             </w:r>
@@ -1314,15 +1314,15 @@
               <w:jc w:val="center"/>
               <w:rPr>
                 <w:rFonts w:ascii="Times New Roman" w:hAnsi="Times New Roman" w:cs="Khmer OS Content"/>
-                <w:sz w:val="24"/>
-                <w:szCs w:val="24"/>
+                <w:sz w:val="20"/>
+                <w:szCs w:val="22"/>
               </w:rPr>
             </w:pPr>
             <w:r>
               <w:rPr>
                 <w:rFonts w:ascii="Times New Roman" w:hAnsi="Times New Roman" w:cs="Khmer OS Content" w:hint="cs"/>
-                <w:sz w:val="24"/>
-                <w:szCs w:val="24"/>
+                <w:sz w:val="20"/>
+                <w:szCs w:val="22"/>
                 <w:cs/>
               </w:rPr>
               <w:t>បរិមាណ</w:t>
@@ -1339,15 +1339,15 @@
               <w:jc w:val="center"/>
               <w:rPr>
                 <w:rFonts w:ascii="Times New Roman" w:hAnsi="Times New Roman" w:cs="Khmer OS Content"/>
-                <w:sz w:val="24"/>
-                <w:szCs w:val="24"/>
-              </w:rPr>
-            </w:pPr>
-            <w:r>
-              <w:rPr>
-                <w:rFonts w:ascii="Times New Roman" w:hAnsi="Times New Roman" w:cs="Khmer OS Content"/>
-                <w:sz w:val="24"/>
-                <w:szCs w:val="24"/>
+                <w:sz w:val="20"/>
+                <w:szCs w:val="22"/>
+              </w:rPr>
+            </w:pPr>
+            <w:r>
+              <w:rPr>
+                <w:rFonts w:ascii="Times New Roman" w:hAnsi="Times New Roman" w:cs="Khmer OS Content"/>
+                <w:sz w:val="20"/>
+                <w:szCs w:val="22"/>
               </w:rPr>
               <w:t>Quantity</w:t>
             </w:r>
@@ -1369,15 +1369,15 @@
               <w:jc w:val="center"/>
               <w:rPr>
                 <w:rFonts w:ascii="Times New Roman" w:hAnsi="Times New Roman" w:cs="Khmer OS Content"/>
-                <w:sz w:val="24"/>
-                <w:szCs w:val="24"/>
+                <w:sz w:val="20"/>
+                <w:szCs w:val="22"/>
               </w:rPr>
             </w:pPr>
             <w:r>
               <w:rPr>
                 <w:rFonts w:ascii="Times New Roman" w:hAnsi="Times New Roman" w:cs="Khmer OS Content" w:hint="cs"/>
-                <w:sz w:val="24"/>
-                <w:szCs w:val="24"/>
+                <w:sz w:val="20"/>
+                <w:szCs w:val="22"/>
                 <w:cs/>
               </w:rPr>
               <w:t>តម្លៃតោន</w:t>
@@ -1394,15 +1394,15 @@
               <w:jc w:val="center"/>
               <w:rPr>
                 <w:rFonts w:ascii="Times New Roman" w:hAnsi="Times New Roman" w:cs="Khmer OS Content"/>
-                <w:sz w:val="24"/>
-                <w:szCs w:val="24"/>
-              </w:rPr>
-            </w:pPr>
-            <w:r>
-              <w:rPr>
-                <w:rFonts w:ascii="Times New Roman" w:hAnsi="Times New Roman" w:cs="Khmer OS Content"/>
-                <w:sz w:val="24"/>
-                <w:szCs w:val="24"/>
+                <w:sz w:val="20"/>
+                <w:szCs w:val="22"/>
+              </w:rPr>
+            </w:pPr>
+            <w:r>
+              <w:rPr>
+                <w:rFonts w:ascii="Times New Roman" w:hAnsi="Times New Roman" w:cs="Khmer OS Content"/>
+                <w:sz w:val="20"/>
+                <w:szCs w:val="22"/>
               </w:rPr>
               <w:t>Ton Price</w:t>
             </w:r>
@@ -1424,15 +1424,15 @@
               <w:jc w:val="center"/>
               <w:rPr>
                 <w:rFonts w:ascii="Times New Roman" w:hAnsi="Times New Roman" w:cs="Khmer OS Content"/>
-                <w:sz w:val="24"/>
-                <w:szCs w:val="24"/>
+                <w:sz w:val="20"/>
+                <w:szCs w:val="22"/>
               </w:rPr>
             </w:pPr>
             <w:r>
               <w:rPr>
                 <w:rFonts w:ascii="Times New Roman" w:hAnsi="Times New Roman" w:cs="Khmer OS Content" w:hint="cs"/>
-                <w:sz w:val="24"/>
-                <w:szCs w:val="24"/>
+                <w:sz w:val="20"/>
+                <w:szCs w:val="22"/>
                 <w:cs/>
               </w:rPr>
               <w:t>តម្លៃរាយ</w:t>
@@ -1449,15 +1449,15 @@
               <w:jc w:val="center"/>
               <w:rPr>
                 <w:rFonts w:ascii="Times New Roman" w:hAnsi="Times New Roman" w:cs="Khmer OS Content"/>
-                <w:sz w:val="24"/>
-                <w:szCs w:val="24"/>
-              </w:rPr>
-            </w:pPr>
-            <w:r>
-              <w:rPr>
-                <w:rFonts w:ascii="Times New Roman" w:hAnsi="Times New Roman" w:cs="Khmer OS Content"/>
-                <w:sz w:val="24"/>
-                <w:szCs w:val="24"/>
+                <w:sz w:val="20"/>
+                <w:szCs w:val="22"/>
+              </w:rPr>
+            </w:pPr>
+            <w:r>
+              <w:rPr>
+                <w:rFonts w:ascii="Times New Roman" w:hAnsi="Times New Roman" w:cs="Khmer OS Content"/>
+                <w:sz w:val="20"/>
+                <w:szCs w:val="22"/>
               </w:rPr>
               <w:t>Unit Price</w:t>
             </w:r>
@@ -1479,15 +1479,15 @@
               <w:jc w:val="center"/>
               <w:rPr>
                 <w:rFonts w:ascii="Times New Roman" w:hAnsi="Times New Roman" w:cs="Khmer OS Content"/>
-                <w:sz w:val="24"/>
-                <w:szCs w:val="24"/>
+                <w:sz w:val="20"/>
+                <w:szCs w:val="22"/>
               </w:rPr>
             </w:pPr>
             <w:r>
               <w:rPr>
                 <w:rFonts w:ascii="Times New Roman" w:hAnsi="Times New Roman" w:cs="Khmer OS Content" w:hint="cs"/>
-                <w:sz w:val="24"/>
-                <w:szCs w:val="24"/>
+                <w:sz w:val="20"/>
+                <w:szCs w:val="22"/>
                 <w:cs/>
               </w:rPr>
               <w:t>ទឹកប្រាក់</w:t>
@@ -1504,15 +1504,15 @@
               <w:jc w:val="center"/>
               <w:rPr>
                 <w:rFonts w:ascii="Times New Roman" w:hAnsi="Times New Roman" w:cs="Khmer OS Content"/>
-                <w:sz w:val="24"/>
-                <w:szCs w:val="24"/>
-              </w:rPr>
-            </w:pPr>
-            <w:r>
-              <w:rPr>
-                <w:rFonts w:ascii="Times New Roman" w:hAnsi="Times New Roman" w:cs="Khmer OS Content"/>
-                <w:sz w:val="24"/>
-                <w:szCs w:val="24"/>
+                <w:sz w:val="20"/>
+                <w:szCs w:val="22"/>
+              </w:rPr>
+            </w:pPr>
+            <w:r>
+              <w:rPr>
+                <w:rFonts w:ascii="Times New Roman" w:hAnsi="Times New Roman" w:cs="Khmer OS Content"/>
+                <w:sz w:val="20"/>
+                <w:szCs w:val="22"/>
               </w:rPr>
               <w:t>Amount</w:t>
             </w:r>

</xml_diff>

<commit_message>
New order change change input by arrow key, change customer invoice like pdf, silent print
</commit_message>
<xml_diff>
--- a/src/assets/images/customer-invoice.docx
+++ b/src/assets/images/customer-invoice.docx
@@ -5,28 +5,30 @@
     <w:p>
       <w:pPr>
         <w:tabs>
-          <w:tab w:val="left" w:pos="3969"/>
+          <w:tab w:val="left" w:pos="3686"/>
         </w:tabs>
         <w:spacing w:after="0" w:line="240" w:lineRule="auto"/>
         <w:rPr>
           <w:rFonts w:ascii="Khmer OS Muol Light" w:hAnsi="Khmer OS Muol Light" w:cs="Khmer OS Muol Light"/>
+          <w:color w:val="002060"/>
+          <w:sz w:val="34"/>
+          <w:szCs w:val="34"/>
+        </w:rPr>
+      </w:pPr>
+      <w:r>
+        <w:rPr>
+          <w:rFonts w:ascii="Khmer OS Muol Light" w:hAnsi="Khmer OS Muol Light" w:cs="Khmer OS Muol Light"/>
           <w:sz w:val="20"/>
           <w:szCs w:val="32"/>
         </w:rPr>
-      </w:pPr>
+        <w:tab/>
+      </w:r>
       <w:r>
         <w:rPr>
           <w:rFonts w:ascii="Khmer OS Muol Light" w:hAnsi="Khmer OS Muol Light" w:cs="Khmer OS Muol Light"/>
-          <w:sz w:val="20"/>
-          <w:szCs w:val="32"/>
-        </w:rPr>
-        <w:tab/>
-      </w:r>
-      <w:r>
-        <w:rPr>
-          <w:rFonts w:ascii="Khmer OS Muol Light" w:hAnsi="Khmer OS Muol Light" w:cs="Khmer OS Muol Light"/>
-          <w:sz w:val="20"/>
-          <w:szCs w:val="32"/>
+          <w:color w:val="002060"/>
+          <w:sz w:val="34"/>
+          <w:szCs w:val="34"/>
           <w:cs/>
         </w:rPr>
         <w:t>ក្រុមហ៊ុនកម្ពុជាតេលា</w:t>
@@ -35,13 +37,14 @@
     <w:p>
       <w:pPr>
         <w:tabs>
-          <w:tab w:val="left" w:pos="3969"/>
+          <w:tab w:val="left" w:pos="3686"/>
         </w:tabs>
-        <w:spacing w:before="120" w:after="0" w:line="240" w:lineRule="auto"/>
+        <w:spacing w:after="0" w:line="240" w:lineRule="auto"/>
         <w:rPr>
           <w:rFonts w:ascii="Times New Roman" w:hAnsi="Times New Roman" w:cs="Times New Roman"/>
           <w:b/>
           <w:bCs/>
+          <w:color w:val="002060"/>
           <w:sz w:val="32"/>
           <w:szCs w:val="48"/>
         </w:rPr>
@@ -51,6 +54,7 @@
           <w:rFonts w:ascii="Times New Roman" w:hAnsi="Times New Roman" w:cs="Times New Roman"/>
           <w:b/>
           <w:bCs/>
+          <w:color w:val="002060"/>
           <w:sz w:val="32"/>
           <w:szCs w:val="48"/>
         </w:rPr>
@@ -61,6 +65,7 @@
           <w:rFonts w:ascii="Times New Roman" w:hAnsi="Times New Roman" w:cs="Times New Roman"/>
           <w:b/>
           <w:bCs/>
+          <w:color w:val="002060"/>
           <w:sz w:val="28"/>
           <w:szCs w:val="44"/>
         </w:rPr>
@@ -69,15 +74,24 @@
     </w:p>
     <w:p>
       <w:pPr>
+        <w:tabs>
+          <w:tab w:val="left" w:pos="3686"/>
+        </w:tabs>
         <w:spacing w:after="0" w:line="240" w:lineRule="auto"/>
+        <w:rPr>
+          <w:color w:val="002060"/>
+        </w:rPr>
       </w:pPr>
     </w:p>
     <w:p>
       <w:pPr>
-        <w:spacing w:after="0" w:line="240" w:lineRule="auto"/>
-        <w:jc w:val="center"/>
+        <w:tabs>
+          <w:tab w:val="left" w:pos="4111"/>
+        </w:tabs>
+        <w:spacing w:before="240" w:after="0" w:line="240" w:lineRule="auto"/>
         <w:rPr>
           <w:rFonts w:ascii="Times New Roman" w:hAnsi="Times New Roman" w:cs="Khmer OS Bokor"/>
+          <w:color w:val="002060"/>
           <w:sz w:val="24"/>
           <w:szCs w:val="24"/>
         </w:rPr>
@@ -85,6 +99,16 @@
       <w:r>
         <w:rPr>
           <w:rFonts w:ascii="Times New Roman" w:hAnsi="Times New Roman" w:cs="Khmer OS Bokor"/>
+          <w:color w:val="002060"/>
+          <w:sz w:val="24"/>
+          <w:szCs w:val="24"/>
+        </w:rPr>
+        <w:tab/>
+      </w:r>
+      <w:r>
+        <w:rPr>
+          <w:rFonts w:ascii="Times New Roman" w:hAnsi="Times New Roman" w:cs="Khmer OS Bokor"/>
+          <w:color w:val="002060"/>
           <w:sz w:val="24"/>
           <w:szCs w:val="24"/>
           <w:cs/>
@@ -94,6 +118,7 @@
       <w:r>
         <w:rPr>
           <w:rFonts w:ascii="Times New Roman" w:hAnsi="Times New Roman" w:cs="Khmer OS Bokor"/>
+          <w:color w:val="002060"/>
           <w:sz w:val="24"/>
           <w:szCs w:val="24"/>
         </w:rPr>
@@ -103,15 +128,15 @@
     <w:p>
       <w:pPr>
         <w:tabs>
-          <w:tab w:val="left" w:leader="dot" w:pos="3402"/>
-          <w:tab w:val="left" w:pos="6804"/>
+          <w:tab w:val="left" w:leader="dot" w:pos="2977"/>
+          <w:tab w:val="left" w:pos="7797"/>
           <w:tab w:val="left" w:leader="dot" w:pos="11339"/>
         </w:tabs>
         <w:spacing w:after="0" w:line="288" w:lineRule="auto"/>
         <w:rPr>
           <w:rFonts w:ascii="Times New Roman" w:hAnsi="Times New Roman" w:cs="Khmer OS Bokor"/>
-          <w:sz w:val="20"/>
-          <w:szCs w:val="20"/>
+          <w:sz w:val="24"/>
+          <w:szCs w:val="24"/>
         </w:rPr>
       </w:pPr>
       <w:r>
@@ -143,8 +168,8 @@
       <w:r>
         <w:rPr>
           <w:rFonts w:ascii="Times New Roman" w:hAnsi="Times New Roman" w:cs="Khmer OS Bokor"/>
-          <w:sz w:val="20"/>
-          <w:szCs w:val="20"/>
+          <w:sz w:val="28"/>
+          <w:szCs w:val="28"/>
         </w:rPr>
         <w:tab/>
       </w:r>
@@ -187,8 +212,8 @@
       <w:r>
         <w:rPr>
           <w:rFonts w:ascii="Times New Roman" w:hAnsi="Times New Roman" w:cs="Khmer OS Bokor"/>
-          <w:sz w:val="20"/>
-          <w:szCs w:val="20"/>
+          <w:sz w:val="28"/>
+          <w:szCs w:val="28"/>
         </w:rPr>
         <w:tab/>
       </w:r>
@@ -196,15 +221,15 @@
     <w:p>
       <w:pPr>
         <w:tabs>
-          <w:tab w:val="left" w:leader="dot" w:pos="3402"/>
-          <w:tab w:val="left" w:pos="6804"/>
+          <w:tab w:val="left" w:leader="dot" w:pos="2977"/>
+          <w:tab w:val="left" w:pos="7797"/>
           <w:tab w:val="left" w:leader="dot" w:pos="11339"/>
         </w:tabs>
         <w:spacing w:after="0" w:line="288" w:lineRule="auto"/>
         <w:rPr>
           <w:rFonts w:ascii="Times New Roman" w:hAnsi="Times New Roman" w:cs="Khmer OS Bokor"/>
-          <w:sz w:val="20"/>
-          <w:szCs w:val="20"/>
+          <w:sz w:val="26"/>
+          <w:szCs w:val="26"/>
         </w:rPr>
       </w:pPr>
       <w:r>
@@ -243,8 +268,8 @@
       <w:r>
         <w:rPr>
           <w:rFonts w:ascii="Times New Roman" w:hAnsi="Times New Roman" w:cs="Khmer OS Bokor"/>
-          <w:sz w:val="20"/>
-          <w:szCs w:val="20"/>
+          <w:sz w:val="28"/>
+          <w:szCs w:val="28"/>
         </w:rPr>
         <w:tab/>
       </w:r>
@@ -292,8 +317,8 @@
       <w:r>
         <w:rPr>
           <w:rFonts w:ascii="Times New Roman" w:hAnsi="Times New Roman" w:cs="Khmer OS Bokor"/>
-          <w:sz w:val="20"/>
-          <w:szCs w:val="20"/>
+          <w:sz w:val="28"/>
+          <w:szCs w:val="28"/>
         </w:rPr>
         <w:tab/>
       </w:r>
@@ -301,15 +326,15 @@
     <w:p>
       <w:pPr>
         <w:tabs>
-          <w:tab w:val="left" w:leader="dot" w:pos="4536"/>
-          <w:tab w:val="left" w:pos="5670"/>
+          <w:tab w:val="left" w:leader="dot" w:pos="4678"/>
+          <w:tab w:val="left" w:pos="6096"/>
           <w:tab w:val="left" w:leader="dot" w:pos="11339"/>
         </w:tabs>
         <w:spacing w:after="0" w:line="288" w:lineRule="auto"/>
         <w:rPr>
           <w:rFonts w:ascii="Times New Roman" w:hAnsi="Times New Roman" w:cs="Khmer OS Siemreap"/>
-          <w:sz w:val="20"/>
-          <w:szCs w:val="20"/>
+          <w:sz w:val="24"/>
+          <w:szCs w:val="24"/>
         </w:rPr>
       </w:pPr>
       <w:r>
@@ -368,8 +393,8 @@
       <w:r>
         <w:rPr>
           <w:rFonts w:ascii="Times New Roman" w:hAnsi="Times New Roman" w:cs="Khmer OS Bokor"/>
-          <w:sz w:val="20"/>
-          <w:szCs w:val="20"/>
+          <w:sz w:val="28"/>
+          <w:szCs w:val="28"/>
         </w:rPr>
         <w:tab/>
       </w:r>
@@ -431,13 +456,21 @@
           <w:sz w:val="20"/>
           <w:szCs w:val="20"/>
         </w:rPr>
-        <w:t xml:space="preserve">: </w:t>
+        <w:t>:</w:t>
       </w:r>
       <w:r>
         <w:rPr>
           <w:rFonts w:ascii="Times New Roman" w:hAnsi="Times New Roman" w:cs="Khmer OS Siemreap"/>
-          <w:sz w:val="20"/>
-          <w:szCs w:val="20"/>
+          <w:sz w:val="24"/>
+          <w:szCs w:val="24"/>
+        </w:rPr>
+        <w:t xml:space="preserve"> </w:t>
+      </w:r>
+      <w:r>
+        <w:rPr>
+          <w:rFonts w:ascii="Times New Roman" w:hAnsi="Times New Roman" w:cs="Khmer OS Siemreap"/>
+          <w:sz w:val="28"/>
+          <w:szCs w:val="28"/>
         </w:rPr>
         <w:tab/>
       </w:r>
@@ -445,15 +478,15 @@
     <w:p>
       <w:pPr>
         <w:tabs>
-          <w:tab w:val="left" w:leader="dot" w:pos="4536"/>
-          <w:tab w:val="left" w:pos="5670"/>
+          <w:tab w:val="left" w:leader="dot" w:pos="4678"/>
+          <w:tab w:val="left" w:pos="6096"/>
           <w:tab w:val="left" w:leader="dot" w:pos="11339"/>
         </w:tabs>
         <w:spacing w:after="0" w:line="288" w:lineRule="auto"/>
         <w:rPr>
           <w:rFonts w:ascii="Times New Roman" w:hAnsi="Times New Roman" w:cs="Khmer OS Content"/>
-          <w:sz w:val="20"/>
-          <w:szCs w:val="20"/>
+          <w:sz w:val="24"/>
+          <w:szCs w:val="24"/>
         </w:rPr>
       </w:pPr>
       <w:r>
@@ -492,8 +525,8 @@
       <w:r>
         <w:rPr>
           <w:rFonts w:ascii="Times New Roman" w:hAnsi="Times New Roman" w:cs="Khmer OS Content"/>
-          <w:sz w:val="20"/>
-          <w:szCs w:val="20"/>
+          <w:sz w:val="28"/>
+          <w:szCs w:val="28"/>
         </w:rPr>
         <w:tab/>
       </w:r>
@@ -561,16 +594,16 @@
       <w:r>
         <w:rPr>
           <w:rFonts w:ascii="Times New Roman" w:hAnsi="Times New Roman" w:cs="Khmer OS Content"/>
-          <w:sz w:val="20"/>
-          <w:szCs w:val="20"/>
+          <w:sz w:val="24"/>
+          <w:szCs w:val="24"/>
         </w:rPr>
         <w:t xml:space="preserve"> </w:t>
       </w:r>
       <w:r>
         <w:rPr>
           <w:rFonts w:ascii="Times New Roman" w:hAnsi="Times New Roman" w:cs="Khmer OS Content"/>
-          <w:sz w:val="20"/>
-          <w:szCs w:val="20"/>
+          <w:sz w:val="28"/>
+          <w:szCs w:val="28"/>
         </w:rPr>
         <w:tab/>
       </w:r>
@@ -578,15 +611,15 @@
     <w:p>
       <w:pPr>
         <w:tabs>
-          <w:tab w:val="left" w:leader="dot" w:pos="4536"/>
-          <w:tab w:val="left" w:pos="5670"/>
+          <w:tab w:val="left" w:leader="dot" w:pos="4678"/>
+          <w:tab w:val="left" w:pos="6096"/>
           <w:tab w:val="left" w:leader="dot" w:pos="11339"/>
         </w:tabs>
         <w:spacing w:after="0" w:line="288" w:lineRule="auto"/>
         <w:rPr>
           <w:rFonts w:ascii="Times New Roman" w:hAnsi="Times New Roman" w:cs="Khmer OS Content"/>
-          <w:sz w:val="20"/>
-          <w:szCs w:val="20"/>
+          <w:sz w:val="24"/>
+          <w:szCs w:val="24"/>
         </w:rPr>
       </w:pPr>
       <w:r>
@@ -619,16 +652,16 @@
       <w:r>
         <w:rPr>
           <w:rFonts w:ascii="Times New Roman" w:hAnsi="Times New Roman" w:cs="Khmer OS Content"/>
-          <w:sz w:val="20"/>
-          <w:szCs w:val="20"/>
+          <w:sz w:val="24"/>
+          <w:szCs w:val="24"/>
         </w:rPr>
         <w:t xml:space="preserve">: </w:t>
       </w:r>
       <w:r>
         <w:rPr>
           <w:rFonts w:ascii="Times New Roman" w:hAnsi="Times New Roman" w:cs="Khmer OS Content"/>
-          <w:sz w:val="20"/>
-          <w:szCs w:val="20"/>
+          <w:sz w:val="28"/>
+          <w:szCs w:val="28"/>
         </w:rPr>
         <w:tab/>
       </w:r>
@@ -676,8 +709,8 @@
       <w:r>
         <w:rPr>
           <w:rFonts w:ascii="Times New Roman" w:hAnsi="Times New Roman" w:cs="Khmer OS Content"/>
-          <w:sz w:val="20"/>
-          <w:szCs w:val="20"/>
+          <w:sz w:val="28"/>
+          <w:szCs w:val="28"/>
         </w:rPr>
         <w:tab/>
       </w:r>
@@ -685,15 +718,15 @@
     <w:p>
       <w:pPr>
         <w:tabs>
-          <w:tab w:val="left" w:leader="dot" w:pos="4536"/>
-          <w:tab w:val="left" w:pos="5670"/>
+          <w:tab w:val="left" w:leader="dot" w:pos="4678"/>
+          <w:tab w:val="left" w:pos="6096"/>
           <w:tab w:val="left" w:leader="dot" w:pos="11339"/>
         </w:tabs>
         <w:spacing w:after="0" w:line="288" w:lineRule="auto"/>
         <w:rPr>
           <w:rFonts w:ascii="Times New Roman" w:hAnsi="Times New Roman" w:cs="Khmer OS Content"/>
-          <w:sz w:val="20"/>
-          <w:szCs w:val="20"/>
+          <w:sz w:val="24"/>
+          <w:szCs w:val="24"/>
         </w:rPr>
       </w:pPr>
       <w:r>
@@ -732,8 +765,8 @@
       <w:r>
         <w:rPr>
           <w:rFonts w:ascii="Times New Roman" w:hAnsi="Times New Roman" w:cs="Khmer OS Content"/>
-          <w:sz w:val="20"/>
-          <w:szCs w:val="20"/>
+          <w:sz w:val="28"/>
+          <w:szCs w:val="28"/>
         </w:rPr>
         <w:tab/>
       </w:r>
@@ -791,16 +824,16 @@
       <w:r>
         <w:rPr>
           <w:rFonts w:ascii="Times New Roman" w:hAnsi="Times New Roman" w:cs="Khmer OS Content"/>
-          <w:sz w:val="20"/>
-          <w:szCs w:val="20"/>
+          <w:sz w:val="24"/>
+          <w:szCs w:val="24"/>
         </w:rPr>
         <w:t xml:space="preserve"> </w:t>
       </w:r>
       <w:r>
         <w:rPr>
           <w:rFonts w:ascii="Times New Roman" w:hAnsi="Times New Roman" w:cs="Khmer OS Content"/>
-          <w:sz w:val="20"/>
-          <w:szCs w:val="20"/>
+          <w:sz w:val="28"/>
+          <w:szCs w:val="28"/>
         </w:rPr>
         <w:tab/>
       </w:r>
@@ -808,15 +841,15 @@
     <w:p>
       <w:pPr>
         <w:tabs>
-          <w:tab w:val="left" w:leader="dot" w:pos="4536"/>
-          <w:tab w:val="left" w:pos="5670"/>
+          <w:tab w:val="left" w:leader="dot" w:pos="4678"/>
+          <w:tab w:val="left" w:pos="6096"/>
           <w:tab w:val="left" w:leader="dot" w:pos="11339"/>
         </w:tabs>
         <w:spacing w:after="0" w:line="288" w:lineRule="auto"/>
         <w:rPr>
           <w:rFonts w:ascii="Times New Roman" w:hAnsi="Times New Roman" w:cs="Khmer OS Content"/>
-          <w:sz w:val="20"/>
-          <w:szCs w:val="20"/>
+          <w:sz w:val="26"/>
+          <w:szCs w:val="26"/>
         </w:rPr>
       </w:pPr>
       <w:r>
@@ -871,8 +904,8 @@
       <w:r>
         <w:rPr>
           <w:rFonts w:ascii="Times New Roman" w:hAnsi="Times New Roman" w:cs="Khmer OS Content"/>
-          <w:sz w:val="20"/>
-          <w:szCs w:val="20"/>
+          <w:sz w:val="28"/>
+          <w:szCs w:val="28"/>
         </w:rPr>
         <w:tab/>
       </w:r>
@@ -913,8 +946,8 @@
       <w:r>
         <w:rPr>
           <w:rFonts w:ascii="Times New Roman" w:hAnsi="Times New Roman" w:cs="Khmer OS Content"/>
-          <w:sz w:val="20"/>
-          <w:szCs w:val="20"/>
+          <w:sz w:val="28"/>
+          <w:szCs w:val="28"/>
         </w:rPr>
         <w:tab/>
       </w:r>
@@ -922,15 +955,15 @@
     <w:p>
       <w:pPr>
         <w:tabs>
-          <w:tab w:val="left" w:leader="dot" w:pos="4536"/>
-          <w:tab w:val="left" w:pos="5670"/>
+          <w:tab w:val="left" w:leader="dot" w:pos="4678"/>
+          <w:tab w:val="left" w:pos="6096"/>
           <w:tab w:val="left" w:leader="dot" w:pos="11339"/>
         </w:tabs>
         <w:spacing w:after="0" w:line="288" w:lineRule="auto"/>
         <w:rPr>
           <w:rFonts w:ascii="Times New Roman" w:hAnsi="Times New Roman" w:cs="Khmer OS Content"/>
-          <w:sz w:val="20"/>
-          <w:szCs w:val="20"/>
+          <w:sz w:val="24"/>
+          <w:szCs w:val="24"/>
         </w:rPr>
       </w:pPr>
       <w:r>
@@ -969,8 +1002,8 @@
       <w:r>
         <w:rPr>
           <w:rFonts w:ascii="Times New Roman" w:hAnsi="Times New Roman" w:cs="Khmer OS Content"/>
-          <w:sz w:val="20"/>
-          <w:szCs w:val="20"/>
+          <w:sz w:val="28"/>
+          <w:szCs w:val="28"/>
         </w:rPr>
         <w:tab/>
       </w:r>
@@ -1018,8 +1051,8 @@
       <w:r>
         <w:rPr>
           <w:rFonts w:ascii="Times New Roman" w:hAnsi="Times New Roman" w:cs="Khmer OS Content"/>
-          <w:sz w:val="20"/>
-          <w:szCs w:val="20"/>
+          <w:sz w:val="28"/>
+          <w:szCs w:val="28"/>
         </w:rPr>
         <w:tab/>
       </w:r>
@@ -1027,15 +1060,15 @@
     <w:p>
       <w:pPr>
         <w:tabs>
-          <w:tab w:val="left" w:leader="dot" w:pos="4536"/>
-          <w:tab w:val="left" w:pos="5670"/>
+          <w:tab w:val="left" w:leader="dot" w:pos="4678"/>
+          <w:tab w:val="left" w:pos="6096"/>
           <w:tab w:val="left" w:leader="dot" w:pos="11339"/>
         </w:tabs>
         <w:spacing w:after="0" w:line="288" w:lineRule="auto"/>
         <w:rPr>
           <w:rFonts w:ascii="Times New Roman" w:hAnsi="Times New Roman" w:cs="Khmer OS Content"/>
-          <w:sz w:val="20"/>
-          <w:szCs w:val="20"/>
+          <w:sz w:val="24"/>
+          <w:szCs w:val="24"/>
         </w:rPr>
       </w:pPr>
       <w:r>
@@ -1074,8 +1107,8 @@
       <w:r>
         <w:rPr>
           <w:rFonts w:ascii="Times New Roman" w:hAnsi="Times New Roman" w:cs="Khmer OS Content"/>
-          <w:sz w:val="20"/>
-          <w:szCs w:val="20"/>
+          <w:sz w:val="28"/>
+          <w:szCs w:val="28"/>
         </w:rPr>
         <w:tab/>
       </w:r>
@@ -1123,8 +1156,8 @@
       <w:r>
         <w:rPr>
           <w:rFonts w:ascii="Times New Roman" w:hAnsi="Times New Roman" w:cs="Khmer OS Content"/>
-          <w:sz w:val="20"/>
-          <w:szCs w:val="20"/>
+          <w:sz w:val="28"/>
+          <w:szCs w:val="28"/>
         </w:rPr>
         <w:tab/>
       </w:r>
@@ -1147,17 +1180,17 @@
     <w:tbl>
       <w:tblPr>
         <w:tblStyle w:val="TableGrid"/>
-        <w:tblW w:w="5000" w:type="pct"/>
+        <w:tblW w:w="5013" w:type="pct"/>
         <w:tblLook w:val="04A0" w:firstRow="1" w:lastRow="0" w:firstColumn="1" w:lastColumn="0" w:noHBand="0" w:noVBand="1"/>
       </w:tblPr>
       <w:tblGrid>
-        <w:gridCol w:w="890"/>
-        <w:gridCol w:w="3580"/>
-        <w:gridCol w:w="895"/>
-        <w:gridCol w:w="1194"/>
-        <w:gridCol w:w="1344"/>
-        <w:gridCol w:w="1641"/>
-        <w:gridCol w:w="1786"/>
+        <w:gridCol w:w="786"/>
+        <w:gridCol w:w="3705"/>
+        <w:gridCol w:w="964"/>
+        <w:gridCol w:w="1361"/>
+        <w:gridCol w:w="1191"/>
+        <w:gridCol w:w="1633"/>
+        <w:gridCol w:w="1699"/>
       </w:tblGrid>
       <w:tr>
         <w:trPr>
@@ -1165,7 +1198,11 @@
         </w:trPr>
         <w:tc>
           <w:tcPr>
-            <w:tcW w:w="393" w:type="pct"/>
+            <w:tcW w:w="347" w:type="pct"/>
+            <w:tcBorders>
+              <w:top w:val="single" w:sz="12" w:space="0" w:color="auto"/>
+              <w:left w:val="single" w:sz="12" w:space="0" w:color="auto"/>
+            </w:tcBorders>
             <w:vAlign w:val="center"/>
           </w:tcPr>
           <w:p>
@@ -1179,15 +1216,15 @@
               <w:jc w:val="center"/>
               <w:rPr>
                 <w:rFonts w:ascii="Times New Roman" w:hAnsi="Times New Roman" w:cs="Khmer OS Content"/>
-                <w:sz w:val="20"/>
-                <w:szCs w:val="22"/>
+                <w:sz w:val="18"/>
+                <w:szCs w:val="20"/>
               </w:rPr>
             </w:pPr>
             <w:r>
               <w:rPr>
                 <w:rFonts w:ascii="Times New Roman" w:hAnsi="Times New Roman" w:cs="Khmer OS Content" w:hint="cs"/>
-                <w:sz w:val="20"/>
-                <w:szCs w:val="22"/>
+                <w:sz w:val="18"/>
+                <w:szCs w:val="20"/>
                 <w:cs/>
               </w:rPr>
               <w:t>ល.រ</w:t>
@@ -1195,16 +1232,16 @@
             <w:r>
               <w:rPr>
                 <w:rFonts w:ascii="Times New Roman" w:hAnsi="Times New Roman" w:cs="Khmer OS Content"/>
-                <w:sz w:val="20"/>
-                <w:szCs w:val="22"/>
+                <w:sz w:val="18"/>
+                <w:szCs w:val="20"/>
               </w:rPr>
               <w:t xml:space="preserve"> /</w:t>
             </w:r>
             <w:r>
               <w:rPr>
                 <w:rFonts w:ascii="Times New Roman" w:hAnsi="Times New Roman" w:cs="Khmer OS Content"/>
-                <w:sz w:val="20"/>
-                <w:szCs w:val="22"/>
+                <w:sz w:val="18"/>
+                <w:szCs w:val="20"/>
               </w:rPr>
               <w:br/>
               <w:t>Nº</w:t>
@@ -1213,7 +1250,10 @@
         </w:tc>
         <w:tc>
           <w:tcPr>
-            <w:tcW w:w="1580" w:type="pct"/>
+            <w:tcW w:w="1634" w:type="pct"/>
+            <w:tcBorders>
+              <w:top w:val="single" w:sz="12" w:space="0" w:color="auto"/>
+            </w:tcBorders>
             <w:vAlign w:val="center"/>
           </w:tcPr>
           <w:p>
@@ -1227,15 +1267,15 @@
               <w:jc w:val="center"/>
               <w:rPr>
                 <w:rFonts w:ascii="Times New Roman" w:hAnsi="Times New Roman" w:cs="Khmer OS Content"/>
-                <w:sz w:val="20"/>
-                <w:szCs w:val="22"/>
+                <w:sz w:val="18"/>
+                <w:szCs w:val="20"/>
               </w:rPr>
             </w:pPr>
             <w:r>
               <w:rPr>
                 <w:rFonts w:ascii="Times New Roman" w:hAnsi="Times New Roman" w:cs="Khmer OS Content" w:hint="cs"/>
-                <w:sz w:val="20"/>
-                <w:szCs w:val="22"/>
+                <w:sz w:val="18"/>
+                <w:szCs w:val="20"/>
                 <w:cs/>
               </w:rPr>
               <w:t>ឈ្មោះទំនិញ</w:t>
@@ -1243,8 +1283,8 @@
             <w:r>
               <w:rPr>
                 <w:rFonts w:ascii="Times New Roman" w:hAnsi="Times New Roman" w:cs="Khmer OS Content"/>
-                <w:sz w:val="20"/>
-                <w:szCs w:val="22"/>
+                <w:sz w:val="18"/>
+                <w:szCs w:val="20"/>
               </w:rPr>
               <w:t xml:space="preserve"> / Item Name</w:t>
             </w:r>
@@ -1252,7 +1292,10 @@
         </w:tc>
         <w:tc>
           <w:tcPr>
-            <w:tcW w:w="395" w:type="pct"/>
+            <w:tcW w:w="425" w:type="pct"/>
+            <w:tcBorders>
+              <w:top w:val="single" w:sz="12" w:space="0" w:color="auto"/>
+            </w:tcBorders>
             <w:vAlign w:val="center"/>
           </w:tcPr>
           <w:p>
@@ -1266,15 +1309,15 @@
               <w:jc w:val="center"/>
               <w:rPr>
                 <w:rFonts w:ascii="Times New Roman" w:hAnsi="Times New Roman" w:cs="Khmer OS Content"/>
-                <w:sz w:val="20"/>
-                <w:szCs w:val="22"/>
+                <w:sz w:val="18"/>
+                <w:szCs w:val="20"/>
               </w:rPr>
             </w:pPr>
             <w:r>
               <w:rPr>
                 <w:rFonts w:ascii="Times New Roman" w:hAnsi="Times New Roman" w:cs="Khmer OS Content" w:hint="cs"/>
-                <w:sz w:val="20"/>
-                <w:szCs w:val="22"/>
+                <w:sz w:val="18"/>
+                <w:szCs w:val="20"/>
                 <w:cs/>
               </w:rPr>
               <w:t>ឯកតា</w:t>
@@ -1282,8 +1325,8 @@
             <w:r>
               <w:rPr>
                 <w:rFonts w:ascii="Times New Roman" w:hAnsi="Times New Roman" w:cs="Khmer OS Content"/>
-                <w:sz w:val="20"/>
-                <w:szCs w:val="22"/>
+                <w:sz w:val="18"/>
+                <w:szCs w:val="20"/>
                 <w:cs/>
               </w:rPr>
               <w:br/>
@@ -1291,8 +1334,8 @@
             <w:r>
               <w:rPr>
                 <w:rFonts w:ascii="Times New Roman" w:hAnsi="Times New Roman" w:cs="Khmer OS Content"/>
-                <w:sz w:val="20"/>
-                <w:szCs w:val="22"/>
+                <w:sz w:val="18"/>
+                <w:szCs w:val="20"/>
               </w:rPr>
               <w:t>Unit</w:t>
             </w:r>
@@ -1300,7 +1343,10 @@
         </w:tc>
         <w:tc>
           <w:tcPr>
-            <w:tcW w:w="527" w:type="pct"/>
+            <w:tcW w:w="600" w:type="pct"/>
+            <w:tcBorders>
+              <w:top w:val="single" w:sz="12" w:space="0" w:color="auto"/>
+            </w:tcBorders>
             <w:vAlign w:val="center"/>
           </w:tcPr>
           <w:p>
@@ -1314,15 +1360,15 @@
               <w:jc w:val="center"/>
               <w:rPr>
                 <w:rFonts w:ascii="Times New Roman" w:hAnsi="Times New Roman" w:cs="Khmer OS Content"/>
-                <w:sz w:val="20"/>
-                <w:szCs w:val="22"/>
+                <w:sz w:val="18"/>
+                <w:szCs w:val="20"/>
               </w:rPr>
             </w:pPr>
             <w:r>
               <w:rPr>
                 <w:rFonts w:ascii="Times New Roman" w:hAnsi="Times New Roman" w:cs="Khmer OS Content" w:hint="cs"/>
-                <w:sz w:val="20"/>
-                <w:szCs w:val="22"/>
+                <w:sz w:val="18"/>
+                <w:szCs w:val="20"/>
                 <w:cs/>
               </w:rPr>
               <w:t>បរិមាណ</w:t>
@@ -1339,15 +1385,15 @@
               <w:jc w:val="center"/>
               <w:rPr>
                 <w:rFonts w:ascii="Times New Roman" w:hAnsi="Times New Roman" w:cs="Khmer OS Content"/>
-                <w:sz w:val="20"/>
-                <w:szCs w:val="22"/>
-              </w:rPr>
-            </w:pPr>
-            <w:r>
-              <w:rPr>
-                <w:rFonts w:ascii="Times New Roman" w:hAnsi="Times New Roman" w:cs="Khmer OS Content"/>
-                <w:sz w:val="20"/>
-                <w:szCs w:val="22"/>
+                <w:sz w:val="18"/>
+                <w:szCs w:val="20"/>
+              </w:rPr>
+            </w:pPr>
+            <w:r>
+              <w:rPr>
+                <w:rFonts w:ascii="Times New Roman" w:hAnsi="Times New Roman" w:cs="Khmer OS Content"/>
+                <w:sz w:val="18"/>
+                <w:szCs w:val="20"/>
               </w:rPr>
               <w:t>Quantity</w:t>
             </w:r>
@@ -1355,7 +1401,10 @@
         </w:tc>
         <w:tc>
           <w:tcPr>
-            <w:tcW w:w="593" w:type="pct"/>
+            <w:tcW w:w="525" w:type="pct"/>
+            <w:tcBorders>
+              <w:top w:val="single" w:sz="12" w:space="0" w:color="auto"/>
+            </w:tcBorders>
             <w:vAlign w:val="center"/>
           </w:tcPr>
           <w:p>
@@ -1369,15 +1418,15 @@
               <w:jc w:val="center"/>
               <w:rPr>
                 <w:rFonts w:ascii="Times New Roman" w:hAnsi="Times New Roman" w:cs="Khmer OS Content"/>
-                <w:sz w:val="20"/>
-                <w:szCs w:val="22"/>
+                <w:sz w:val="18"/>
+                <w:szCs w:val="20"/>
               </w:rPr>
             </w:pPr>
             <w:r>
               <w:rPr>
                 <w:rFonts w:ascii="Times New Roman" w:hAnsi="Times New Roman" w:cs="Khmer OS Content" w:hint="cs"/>
-                <w:sz w:val="20"/>
-                <w:szCs w:val="22"/>
+                <w:sz w:val="18"/>
+                <w:szCs w:val="20"/>
                 <w:cs/>
               </w:rPr>
               <w:t>តម្លៃតោន</w:t>
@@ -1394,15 +1443,15 @@
               <w:jc w:val="center"/>
               <w:rPr>
                 <w:rFonts w:ascii="Times New Roman" w:hAnsi="Times New Roman" w:cs="Khmer OS Content"/>
-                <w:sz w:val="20"/>
-                <w:szCs w:val="22"/>
-              </w:rPr>
-            </w:pPr>
-            <w:r>
-              <w:rPr>
-                <w:rFonts w:ascii="Times New Roman" w:hAnsi="Times New Roman" w:cs="Khmer OS Content"/>
-                <w:sz w:val="20"/>
-                <w:szCs w:val="22"/>
+                <w:sz w:val="18"/>
+                <w:szCs w:val="20"/>
+              </w:rPr>
+            </w:pPr>
+            <w:r>
+              <w:rPr>
+                <w:rFonts w:ascii="Times New Roman" w:hAnsi="Times New Roman" w:cs="Khmer OS Content"/>
+                <w:sz w:val="18"/>
+                <w:szCs w:val="20"/>
               </w:rPr>
               <w:t>Ton Price</w:t>
             </w:r>
@@ -1410,7 +1459,10 @@
         </w:tc>
         <w:tc>
           <w:tcPr>
-            <w:tcW w:w="724" w:type="pct"/>
+            <w:tcW w:w="719" w:type="pct"/>
+            <w:tcBorders>
+              <w:top w:val="single" w:sz="12" w:space="0" w:color="auto"/>
+            </w:tcBorders>
             <w:vAlign w:val="center"/>
           </w:tcPr>
           <w:p>
@@ -1424,15 +1476,15 @@
               <w:jc w:val="center"/>
               <w:rPr>
                 <w:rFonts w:ascii="Times New Roman" w:hAnsi="Times New Roman" w:cs="Khmer OS Content"/>
-                <w:sz w:val="20"/>
-                <w:szCs w:val="22"/>
+                <w:sz w:val="18"/>
+                <w:szCs w:val="20"/>
               </w:rPr>
             </w:pPr>
             <w:r>
               <w:rPr>
                 <w:rFonts w:ascii="Times New Roman" w:hAnsi="Times New Roman" w:cs="Khmer OS Content" w:hint="cs"/>
-                <w:sz w:val="20"/>
-                <w:szCs w:val="22"/>
+                <w:sz w:val="18"/>
+                <w:szCs w:val="20"/>
                 <w:cs/>
               </w:rPr>
               <w:t>តម្លៃរាយ</w:t>
@@ -1449,15 +1501,15 @@
               <w:jc w:val="center"/>
               <w:rPr>
                 <w:rFonts w:ascii="Times New Roman" w:hAnsi="Times New Roman" w:cs="Khmer OS Content"/>
-                <w:sz w:val="20"/>
-                <w:szCs w:val="22"/>
-              </w:rPr>
-            </w:pPr>
-            <w:r>
-              <w:rPr>
-                <w:rFonts w:ascii="Times New Roman" w:hAnsi="Times New Roman" w:cs="Khmer OS Content"/>
-                <w:sz w:val="20"/>
-                <w:szCs w:val="22"/>
+                <w:sz w:val="18"/>
+                <w:szCs w:val="20"/>
+              </w:rPr>
+            </w:pPr>
+            <w:r>
+              <w:rPr>
+                <w:rFonts w:ascii="Times New Roman" w:hAnsi="Times New Roman" w:cs="Khmer OS Content"/>
+                <w:sz w:val="18"/>
+                <w:szCs w:val="20"/>
               </w:rPr>
               <w:t>Unit Price</w:t>
             </w:r>
@@ -1465,7 +1517,11 @@
         </w:tc>
         <w:tc>
           <w:tcPr>
-            <w:tcW w:w="788" w:type="pct"/>
+            <w:tcW w:w="750" w:type="pct"/>
+            <w:tcBorders>
+              <w:top w:val="single" w:sz="12" w:space="0" w:color="auto"/>
+              <w:right w:val="single" w:sz="12" w:space="0" w:color="auto"/>
+            </w:tcBorders>
             <w:vAlign w:val="center"/>
           </w:tcPr>
           <w:p>
@@ -1479,15 +1535,15 @@
               <w:jc w:val="center"/>
               <w:rPr>
                 <w:rFonts w:ascii="Times New Roman" w:hAnsi="Times New Roman" w:cs="Khmer OS Content"/>
-                <w:sz w:val="20"/>
-                <w:szCs w:val="22"/>
+                <w:sz w:val="18"/>
+                <w:szCs w:val="20"/>
               </w:rPr>
             </w:pPr>
             <w:r>
               <w:rPr>
                 <w:rFonts w:ascii="Times New Roman" w:hAnsi="Times New Roman" w:cs="Khmer OS Content" w:hint="cs"/>
-                <w:sz w:val="20"/>
-                <w:szCs w:val="22"/>
+                <w:sz w:val="18"/>
+                <w:szCs w:val="20"/>
                 <w:cs/>
               </w:rPr>
               <w:t>ទឹកប្រាក់</w:t>
@@ -1504,15 +1560,15 @@
               <w:jc w:val="center"/>
               <w:rPr>
                 <w:rFonts w:ascii="Times New Roman" w:hAnsi="Times New Roman" w:cs="Khmer OS Content"/>
-                <w:sz w:val="20"/>
-                <w:szCs w:val="22"/>
-              </w:rPr>
-            </w:pPr>
-            <w:r>
-              <w:rPr>
-                <w:rFonts w:ascii="Times New Roman" w:hAnsi="Times New Roman" w:cs="Khmer OS Content"/>
-                <w:sz w:val="20"/>
-                <w:szCs w:val="22"/>
+                <w:sz w:val="18"/>
+                <w:szCs w:val="20"/>
+              </w:rPr>
+            </w:pPr>
+            <w:r>
+              <w:rPr>
+                <w:rFonts w:ascii="Times New Roman" w:hAnsi="Times New Roman" w:cs="Khmer OS Content"/>
+                <w:sz w:val="18"/>
+                <w:szCs w:val="20"/>
               </w:rPr>
               <w:t>Amount</w:t>
             </w:r>
@@ -1525,7 +1581,80 @@
         </w:trPr>
         <w:tc>
           <w:tcPr>
-            <w:tcW w:w="393" w:type="pct"/>
+            <w:tcW w:w="347" w:type="pct"/>
+            <w:tcBorders>
+              <w:left w:val="single" w:sz="12" w:space="0" w:color="auto"/>
+              <w:bottom w:val="single" w:sz="12" w:space="0" w:color="auto"/>
+            </w:tcBorders>
+            <w:vAlign w:val="center"/>
+          </w:tcPr>
+          <w:p>
+            <w:pPr>
+              <w:tabs>
+                <w:tab w:val="left" w:leader="dot" w:pos="4536"/>
+                <w:tab w:val="left" w:pos="5670"/>
+                <w:tab w:val="left" w:leader="dot" w:pos="10773"/>
+              </w:tabs>
+              <w:jc w:val="center"/>
+              <w:rPr>
+                <w:rFonts w:ascii="Times New Roman" w:hAnsi="Times New Roman" w:cs="Khmer OS Content"/>
+                <w:sz w:val="24"/>
+                <w:szCs w:val="24"/>
+              </w:rPr>
+            </w:pPr>
+          </w:p>
+        </w:tc>
+        <w:tc>
+          <w:tcPr>
+            <w:tcW w:w="1634" w:type="pct"/>
+            <w:tcBorders>
+              <w:bottom w:val="single" w:sz="12" w:space="0" w:color="auto"/>
+            </w:tcBorders>
+            <w:vAlign w:val="center"/>
+          </w:tcPr>
+          <w:p>
+            <w:pPr>
+              <w:tabs>
+                <w:tab w:val="left" w:leader="dot" w:pos="4536"/>
+                <w:tab w:val="left" w:pos="5670"/>
+                <w:tab w:val="left" w:leader="dot" w:pos="10773"/>
+              </w:tabs>
+              <w:jc w:val="center"/>
+              <w:rPr>
+                <w:rFonts w:ascii="Times New Roman" w:hAnsi="Times New Roman" w:cs="Khmer OS Content"/>
+                <w:sz w:val="24"/>
+                <w:szCs w:val="24"/>
+              </w:rPr>
+            </w:pPr>
+          </w:p>
+        </w:tc>
+        <w:tc>
+          <w:tcPr>
+            <w:tcW w:w="425" w:type="pct"/>
+            <w:tcBorders>
+              <w:bottom w:val="single" w:sz="12" w:space="0" w:color="auto"/>
+            </w:tcBorders>
+            <w:vAlign w:val="center"/>
+          </w:tcPr>
+          <w:p>
+            <w:pPr>
+              <w:tabs>
+                <w:tab w:val="left" w:leader="dot" w:pos="4536"/>
+                <w:tab w:val="left" w:pos="5670"/>
+                <w:tab w:val="left" w:leader="dot" w:pos="10773"/>
+              </w:tabs>
+              <w:jc w:val="center"/>
+              <w:rPr>
+                <w:rFonts w:ascii="Times New Roman" w:hAnsi="Times New Roman" w:cs="Khmer OS Content"/>
+                <w:sz w:val="24"/>
+                <w:szCs w:val="24"/>
+              </w:rPr>
+            </w:pPr>
+          </w:p>
+        </w:tc>
+        <w:tc>
+          <w:tcPr>
+            <w:tcW w:w="600" w:type="pct"/>
             <w:tcBorders>
               <w:bottom w:val="single" w:sz="4" w:space="0" w:color="auto"/>
             </w:tcBorders>
@@ -1549,7 +1678,7 @@
         </w:tc>
         <w:tc>
           <w:tcPr>
-            <w:tcW w:w="1580" w:type="pct"/>
+            <w:tcW w:w="525" w:type="pct"/>
             <w:tcBorders>
               <w:bottom w:val="single" w:sz="4" w:space="0" w:color="auto"/>
             </w:tcBorders>
@@ -1573,7 +1702,7 @@
         </w:tc>
         <w:tc>
           <w:tcPr>
-            <w:tcW w:w="395" w:type="pct"/>
+            <w:tcW w:w="719" w:type="pct"/>
             <w:tcBorders>
               <w:bottom w:val="single" w:sz="4" w:space="0" w:color="auto"/>
             </w:tcBorders>
@@ -1597,7 +1726,11 @@
         </w:tc>
         <w:tc>
           <w:tcPr>
-            <w:tcW w:w="527" w:type="pct"/>
+            <w:tcW w:w="750" w:type="pct"/>
+            <w:tcBorders>
+              <w:bottom w:val="single" w:sz="4" w:space="0" w:color="auto"/>
+              <w:right w:val="single" w:sz="12" w:space="0" w:color="auto"/>
+            </w:tcBorders>
             <w:vAlign w:val="center"/>
           </w:tcPr>
           <w:p>
@@ -1616,9 +1749,21 @@
             </w:pPr>
           </w:p>
         </w:tc>
+      </w:tr>
+      <w:tr>
+        <w:trPr>
+          <w:trHeight w:val="493"/>
+        </w:trPr>
         <w:tc>
           <w:tcPr>
-            <w:tcW w:w="593" w:type="pct"/>
+            <w:tcW w:w="2405" w:type="pct"/>
+            <w:gridSpan w:val="3"/>
+            <w:tcBorders>
+              <w:top w:val="single" w:sz="12" w:space="0" w:color="auto"/>
+              <w:left w:val="nil"/>
+              <w:bottom w:val="nil"/>
+              <w:right w:val="single" w:sz="12" w:space="0" w:color="auto"/>
+            </w:tcBorders>
             <w:vAlign w:val="center"/>
           </w:tcPr>
           <w:p>
@@ -1628,18 +1773,49 @@
                 <w:tab w:val="left" w:pos="5670"/>
                 <w:tab w:val="left" w:leader="dot" w:pos="10773"/>
               </w:tabs>
-              <w:jc w:val="center"/>
+              <w:jc w:val="right"/>
               <w:rPr>
                 <w:rFonts w:ascii="Times New Roman" w:hAnsi="Times New Roman" w:cs="Khmer OS Content"/>
                 <w:sz w:val="24"/>
                 <w:szCs w:val="24"/>
-              </w:rPr>
-            </w:pPr>
+                <w:cs/>
+              </w:rPr>
+            </w:pPr>
+            <w:r>
+              <w:rPr>
+                <w:rFonts w:ascii="Times New Roman" w:hAnsi="Times New Roman" w:cs="Khmer OS Content" w:hint="cs"/>
+                <w:sz w:val="20"/>
+                <w:szCs w:val="20"/>
+                <w:cs/>
+              </w:rPr>
+              <w:t>សរុប</w:t>
+            </w:r>
+            <w:r>
+              <w:rPr>
+                <w:rFonts w:ascii="Times New Roman" w:hAnsi="Times New Roman" w:cs="Khmer OS Content"/>
+                <w:sz w:val="20"/>
+                <w:szCs w:val="20"/>
+              </w:rPr>
+              <w:t>/T</w:t>
+            </w:r>
+            <w:r>
+              <w:rPr>
+                <w:rFonts w:ascii="Times New Roman" w:hAnsi="Times New Roman" w:cs="Khmer OS Content"/>
+                <w:sz w:val="20"/>
+                <w:szCs w:val="20"/>
+              </w:rPr>
+              <w:t>OTAL</w:t>
+            </w:r>
           </w:p>
         </w:tc>
         <w:tc>
           <w:tcPr>
-            <w:tcW w:w="724" w:type="pct"/>
+            <w:tcW w:w="1845" w:type="pct"/>
+            <w:gridSpan w:val="3"/>
+            <w:tcBorders>
+              <w:left w:val="single" w:sz="12" w:space="0" w:color="auto"/>
+              <w:bottom w:val="single" w:sz="12" w:space="0" w:color="auto"/>
+            </w:tcBorders>
             <w:vAlign w:val="center"/>
           </w:tcPr>
           <w:p>
@@ -1660,103 +1836,11 @@
         </w:tc>
         <w:tc>
           <w:tcPr>
-            <w:tcW w:w="788" w:type="pct"/>
-            <w:vAlign w:val="center"/>
-          </w:tcPr>
-          <w:p>
-            <w:pPr>
-              <w:tabs>
-                <w:tab w:val="left" w:leader="dot" w:pos="4536"/>
-                <w:tab w:val="left" w:pos="5670"/>
-                <w:tab w:val="left" w:leader="dot" w:pos="10773"/>
-              </w:tabs>
-              <w:jc w:val="center"/>
-              <w:rPr>
-                <w:rFonts w:ascii="Times New Roman" w:hAnsi="Times New Roman" w:cs="Khmer OS Content"/>
-                <w:sz w:val="24"/>
-                <w:szCs w:val="24"/>
-              </w:rPr>
-            </w:pPr>
-          </w:p>
-        </w:tc>
-      </w:tr>
-      <w:tr>
-        <w:tc>
-          <w:tcPr>
-            <w:tcW w:w="2368" w:type="pct"/>
-            <w:gridSpan w:val="3"/>
+            <w:tcW w:w="750" w:type="pct"/>
             <w:tcBorders>
-              <w:left w:val="nil"/>
-              <w:bottom w:val="nil"/>
+              <w:bottom w:val="single" w:sz="12" w:space="0" w:color="auto"/>
+              <w:right w:val="single" w:sz="12" w:space="0" w:color="auto"/>
             </w:tcBorders>
-            <w:vAlign w:val="center"/>
-          </w:tcPr>
-          <w:p>
-            <w:pPr>
-              <w:tabs>
-                <w:tab w:val="left" w:leader="dot" w:pos="4536"/>
-                <w:tab w:val="left" w:pos="5670"/>
-                <w:tab w:val="left" w:leader="dot" w:pos="10773"/>
-              </w:tabs>
-              <w:jc w:val="right"/>
-              <w:rPr>
-                <w:rFonts w:ascii="Times New Roman" w:hAnsi="Times New Roman" w:cs="Khmer OS Content"/>
-                <w:sz w:val="24"/>
-                <w:szCs w:val="24"/>
-              </w:rPr>
-            </w:pPr>
-            <w:r>
-              <w:rPr>
-                <w:rFonts w:ascii="Times New Roman" w:hAnsi="Times New Roman" w:cs="Khmer OS Content" w:hint="cs"/>
-                <w:sz w:val="20"/>
-                <w:szCs w:val="20"/>
-                <w:cs/>
-              </w:rPr>
-              <w:t>សរុប</w:t>
-            </w:r>
-            <w:r>
-              <w:rPr>
-                <w:rFonts w:ascii="Times New Roman" w:hAnsi="Times New Roman" w:cs="Khmer OS Content"/>
-                <w:sz w:val="20"/>
-                <w:szCs w:val="20"/>
-              </w:rPr>
-              <w:t xml:space="preserve"> / </w:t>
-            </w:r>
-            <w:r>
-              <w:rPr>
-                <w:rFonts w:ascii="Times New Roman" w:hAnsi="Times New Roman" w:cs="Khmer OS Content"/>
-                <w:sz w:val="18"/>
-                <w:szCs w:val="18"/>
-              </w:rPr>
-              <w:t>Total</w:t>
-            </w:r>
-          </w:p>
-        </w:tc>
-        <w:tc>
-          <w:tcPr>
-            <w:tcW w:w="1844" w:type="pct"/>
-            <w:gridSpan w:val="3"/>
-            <w:vAlign w:val="center"/>
-          </w:tcPr>
-          <w:p>
-            <w:pPr>
-              <w:tabs>
-                <w:tab w:val="left" w:leader="dot" w:pos="4536"/>
-                <w:tab w:val="left" w:pos="5670"/>
-                <w:tab w:val="left" w:leader="dot" w:pos="10773"/>
-              </w:tabs>
-              <w:jc w:val="center"/>
-              <w:rPr>
-                <w:rFonts w:ascii="Times New Roman" w:hAnsi="Times New Roman" w:cs="Khmer OS Content"/>
-                <w:sz w:val="24"/>
-                <w:szCs w:val="24"/>
-              </w:rPr>
-            </w:pPr>
-          </w:p>
-        </w:tc>
-        <w:tc>
-          <w:tcPr>
-            <w:tcW w:w="788" w:type="pct"/>
             <w:vAlign w:val="center"/>
           </w:tcPr>
           <w:p>
@@ -1795,7 +1879,7 @@
     <w:p>
       <w:pPr>
         <w:tabs>
-          <w:tab w:val="left" w:leader="dot" w:pos="10065"/>
+          <w:tab w:val="left" w:leader="dot" w:pos="10348"/>
         </w:tabs>
         <w:spacing w:line="240" w:lineRule="auto"/>
         <w:rPr>
@@ -1824,8 +1908,8 @@
       <w:r>
         <w:rPr>
           <w:rFonts w:ascii="Times New Roman" w:hAnsi="Times New Roman" w:cs="Khmer OS Content"/>
-          <w:sz w:val="20"/>
-          <w:szCs w:val="20"/>
+          <w:sz w:val="28"/>
+          <w:szCs w:val="28"/>
         </w:rPr>
         <w:tab/>
       </w:r>
@@ -1897,6 +1981,7 @@
               <w:tabs>
                 <w:tab w:val="left" w:leader="dot" w:pos="10065"/>
               </w:tabs>
+              <w:ind w:left="182"/>
               <w:jc w:val="center"/>
               <w:rPr>
                 <w:rFonts w:ascii="Times New Roman" w:hAnsi="Times New Roman" w:cs="Khmer OS Content"/>
@@ -1919,6 +2004,7 @@
               <w:tabs>
                 <w:tab w:val="left" w:leader="dot" w:pos="10065"/>
               </w:tabs>
+              <w:ind w:left="182"/>
               <w:jc w:val="center"/>
               <w:rPr>
                 <w:rFonts w:ascii="Times New Roman" w:hAnsi="Times New Roman" w:cs="Khmer OS Content"/>
@@ -1945,6 +2031,7 @@
               <w:tabs>
                 <w:tab w:val="left" w:leader="dot" w:pos="10065"/>
               </w:tabs>
+              <w:ind w:left="397"/>
               <w:jc w:val="center"/>
               <w:rPr>
                 <w:rFonts w:ascii="Times New Roman" w:hAnsi="Times New Roman" w:cs="Khmer OS Content"/>
@@ -1995,14 +2082,16 @@
                 <w:szCs w:val="20"/>
                 <w:cs/>
               </w:rPr>
-              <w:t>អ្នកទិញ</w:t>
-            </w:r>
-            <w:r>
-              <w:rPr>
-                <w:rFonts w:ascii="Times New Roman" w:hAnsi="Times New Roman" w:cs="Khmer OS Content"/>
-                <w:sz w:val="20"/>
-                <w:szCs w:val="20"/>
-              </w:rPr>
+              <w:t>អ្នកទិ</w:t>
+            </w:r>
+            <w:r>
+              <w:rPr>
+                <w:rFonts w:hint="cs"/>
+                <w:cs/>
+              </w:rPr>
+              <w:t>ញ</w:t>
+            </w:r>
+            <w:r>
               <w:br/>
               <w:t>Buyer</w:t>
             </w:r>
@@ -2011,7 +2100,7 @@
       </w:tr>
       <w:tr>
         <w:trPr>
-          <w:trHeight w:val="1373"/>
+          <w:trHeight w:val="952"/>
         </w:trPr>
         <w:tc>
           <w:tcPr>
@@ -2118,7 +2207,15 @@
                 <w:sz w:val="20"/>
                 <w:szCs w:val="20"/>
               </w:rPr>
-              <w:t xml:space="preserve"> / Date: ………………</w:t>
+              <w:t xml:space="preserve"> / Date: </w:t>
+            </w:r>
+            <w:r>
+              <w:rPr>
+                <w:rFonts w:ascii="Times New Roman" w:hAnsi="Times New Roman" w:cs="Khmer OS Content"/>
+                <w:sz w:val="28"/>
+                <w:szCs w:val="28"/>
+              </w:rPr>
+              <w:t>………………</w:t>
             </w:r>
           </w:p>
         </w:tc>
@@ -2153,7 +2250,15 @@
                 <w:sz w:val="20"/>
                 <w:szCs w:val="20"/>
               </w:rPr>
-              <w:t xml:space="preserve"> / Date: ………………</w:t>
+              <w:t xml:space="preserve"> / Date: </w:t>
+            </w:r>
+            <w:r>
+              <w:rPr>
+                <w:rFonts w:ascii="Times New Roman" w:hAnsi="Times New Roman" w:cs="Khmer OS Content"/>
+                <w:sz w:val="28"/>
+                <w:szCs w:val="28"/>
+              </w:rPr>
+              <w:t>………………</w:t>
             </w:r>
           </w:p>
         </w:tc>
@@ -2188,7 +2293,15 @@
                 <w:sz w:val="20"/>
                 <w:szCs w:val="20"/>
               </w:rPr>
-              <w:t xml:space="preserve"> / Date: ………………</w:t>
+              <w:t xml:space="preserve"> / Date: </w:t>
+            </w:r>
+            <w:r>
+              <w:rPr>
+                <w:rFonts w:ascii="Times New Roman" w:hAnsi="Times New Roman" w:cs="Khmer OS Content"/>
+                <w:sz w:val="28"/>
+                <w:szCs w:val="28"/>
+              </w:rPr>
+              <w:t>………………</w:t>
             </w:r>
           </w:p>
         </w:tc>
@@ -2223,7 +2336,15 @@
                 <w:sz w:val="20"/>
                 <w:szCs w:val="20"/>
               </w:rPr>
-              <w:t xml:space="preserve"> / Date: ………………</w:t>
+              <w:t xml:space="preserve"> / Date: </w:t>
+            </w:r>
+            <w:r>
+              <w:rPr>
+                <w:rFonts w:ascii="Times New Roman" w:hAnsi="Times New Roman" w:cs="Khmer OS Content"/>
+                <w:sz w:val="28"/>
+                <w:szCs w:val="28"/>
+              </w:rPr>
+              <w:t>………………</w:t>
             </w:r>
           </w:p>
         </w:tc>

</xml_diff>